<commit_message>
Added results to lab document
</commit_message>
<xml_diff>
--- a/Labs/Lab2/Hayden_Lab2_Assignment.docx
+++ b/Labs/Lab2/Hayden_Lab2_Assignment.docx
@@ -163,13 +163,7 @@
           <w:rFonts w:ascii="Times New Roman" w:hAnsi="Times New Roman"/>
         </w:rPr>
         <w:tab/>
-        <w:t>This pro</w:t>
-      </w:r>
-      <w:r>
-        <w:rPr>
-          <w:rFonts w:ascii="Times New Roman" w:hAnsi="Times New Roman"/>
-        </w:rPr>
-        <w:t xml:space="preserve">ject will use the </w:t>
+        <w:t xml:space="preserve">This project will use the </w:t>
       </w:r>
       <w:proofErr w:type="spellStart"/>
       <w:r>
@@ -183,13 +177,7 @@
         <w:rPr>
           <w:rFonts w:ascii="Times New Roman" w:hAnsi="Times New Roman"/>
         </w:rPr>
-        <w:t xml:space="preserve"> simulation tool.  For this phase of the project, each student will independently run their own simulations and write up their own report.  The second phase of the project will take place later in the course.  Under no circums</w:t>
-      </w:r>
-      <w:r>
-        <w:rPr>
-          <w:rFonts w:ascii="Times New Roman" w:hAnsi="Times New Roman"/>
-        </w:rPr>
-        <w:t xml:space="preserve">tances should students turn in exact copies of the project.  In this project, you will have to learn to use the </w:t>
+        <w:t xml:space="preserve"> simulation tool.  For this phase of the project, each student will independently run their own simulations and write up their own report.  The second phase of the project will take place later in the course.  Under no circumstances should students turn in exact copies of the project.  In this project, you will have to learn to use the </w:t>
       </w:r>
       <w:proofErr w:type="spellStart"/>
       <w:r>
@@ -203,13 +191,7 @@
         <w:rPr>
           <w:rFonts w:ascii="Times New Roman" w:hAnsi="Times New Roman"/>
         </w:rPr>
-        <w:t xml:space="preserve"> architectural simulator and you will have to run many simulations (in some cases simulation runs can take a considerable amount of </w:t>
-      </w:r>
-      <w:r>
-        <w:rPr>
-          <w:rFonts w:ascii="Times New Roman" w:hAnsi="Times New Roman"/>
-        </w:rPr>
-        <w:t>time).  Do not leave it until the last minute and expect to be able to finish.</w:t>
+        <w:t xml:space="preserve"> architectural simulator and you will have to run many simulations (in some cases simulation runs can take a considerable amount of time).  Do not leave it until the last minute and expect to be able to finish.</w:t>
       </w:r>
     </w:p>
     <w:p>
@@ -277,13 +259,7 @@
         <w:rPr>
           <w:rFonts w:ascii="Times New Roman" w:hAnsi="Times New Roman"/>
         </w:rPr>
-        <w:t>(b) the report itsel</w:t>
-      </w:r>
-      <w:r>
-        <w:rPr>
-          <w:rFonts w:ascii="Times New Roman" w:hAnsi="Times New Roman"/>
-        </w:rPr>
-        <w:t>f, including tables of execution results (see examples on page 3)</w:t>
+        <w:t>(b) the report itself, including tables of execution results (see examples on page 3)</w:t>
       </w:r>
     </w:p>
     <w:p>
@@ -376,13 +352,7 @@
         <w:rPr>
           <w:rFonts w:ascii="Times New Roman" w:hAnsi="Times New Roman"/>
         </w:rPr>
-        <w:t>.  Fo</w:t>
-      </w:r>
-      <w:r>
-        <w:rPr>
-          <w:rFonts w:ascii="Times New Roman" w:hAnsi="Times New Roman"/>
-        </w:rPr>
-        <w:t xml:space="preserve">llow the documentation provided in </w:t>
+        <w:t xml:space="preserve">.  Follow the documentation provided in </w:t>
       </w:r>
       <w:r>
         <w:rPr>
@@ -541,13 +511,7 @@
         <w:rPr>
           <w:rFonts w:ascii="Times New Roman" w:hAnsi="Times New Roman"/>
         </w:rPr>
-        <w:t xml:space="preserve"> </w:t>
-      </w:r>
-      <w:r>
-        <w:rPr>
-          <w:rFonts w:ascii="Times New Roman" w:hAnsi="Times New Roman"/>
-        </w:rPr>
-        <w:t xml:space="preserve">(portable instruction set architecture) platform and binaries compiled to the </w:t>
+        <w:t xml:space="preserve"> (portable instruction set architecture) platform and binaries compiled to the </w:t>
       </w:r>
       <w:r>
         <w:rPr>
@@ -613,13 +577,7 @@
         <w:rPr>
           <w:rFonts w:ascii="Times New Roman" w:hAnsi="Times New Roman"/>
         </w:rPr>
-        <w:t>1.  Install on your own Linux box</w:t>
-      </w:r>
-      <w:r>
-        <w:rPr>
-          <w:rFonts w:ascii="Times New Roman" w:hAnsi="Times New Roman"/>
-        </w:rPr>
-        <w:t xml:space="preserve"> or Windows box running Cygwin.  Download </w:t>
+        <w:t xml:space="preserve">1.  Install on your own Linux box or Windows box running Cygwin.  Download </w:t>
       </w:r>
       <w:r>
         <w:rPr>
@@ -647,13 +605,7 @@
         <w:rPr>
           <w:rFonts w:ascii="Times New Roman" w:hAnsi="Times New Roman"/>
         </w:rPr>
-        <w:t xml:space="preserve"> and follow the README to build a PISA target.   You may get compiler warnings, but should install cleanly.  The i</w:t>
-      </w:r>
-      <w:r>
-        <w:rPr>
-          <w:rFonts w:ascii="Times New Roman" w:hAnsi="Times New Roman"/>
-        </w:rPr>
-        <w:t xml:space="preserve">nstall script will determine if you have a </w:t>
+        <w:t xml:space="preserve"> and follow the README to build a PISA target.   You may get compiler warnings, but should install cleanly.  The install script will determine if you have a </w:t>
       </w:r>
       <w:r>
         <w:rPr>
@@ -699,26 +651,19 @@
           <w:rFonts w:ascii="Times New Roman" w:hAnsi="Times New Roman"/>
           <w:i/>
         </w:rPr>
-        <w:t>textprof.</w:t>
+        <w:t>textprof.pl</w:t>
+      </w:r>
+      <w:r>
+        <w:rPr>
+          <w:rFonts w:ascii="Times New Roman" w:hAnsi="Times New Roman"/>
+        </w:rPr>
+        <w:t xml:space="preserve"> are part of your path (perhaps copy to </w:t>
       </w:r>
       <w:r>
         <w:rPr>
           <w:rFonts w:ascii="Times New Roman" w:hAnsi="Times New Roman"/>
           <w:i/>
         </w:rPr>
-        <w:t>pl</w:t>
-      </w:r>
-      <w:r>
-        <w:rPr>
-          <w:rFonts w:ascii="Times New Roman" w:hAnsi="Times New Roman"/>
-        </w:rPr>
-        <w:t xml:space="preserve"> are part of your path (perhaps copy to </w:t>
-      </w:r>
-      <w:r>
-        <w:rPr>
-          <w:rFonts w:ascii="Times New Roman" w:hAnsi="Times New Roman"/>
-          <w:i/>
-        </w:rPr>
         <w:t>~/bin</w:t>
       </w:r>
       <w:r>
@@ -782,13 +727,7 @@
         <w:rPr>
           <w:rFonts w:ascii="Times New Roman" w:hAnsi="Times New Roman"/>
         </w:rPr>
-        <w:t xml:space="preserve">For both options, go to the supplied benchmarks and follow the README to test the simulator for your assigned benchmark.  This test will ensure your output </w:t>
-      </w:r>
-      <w:r>
-        <w:rPr>
-          <w:rFonts w:ascii="Times New Roman" w:hAnsi="Times New Roman"/>
-        </w:rPr>
-        <w:t>matches pre-determined baselines.  Finally, you may want to refresh (or teach) yourself a little (bash) shell programming and review “redirection” to help you run all your test cases.</w:t>
+        <w:t>For both options, go to the supplied benchmarks and follow the README to test the simulator for your assigned benchmark.  This test will ensure your output matches pre-determined baselines.  Finally, you may want to refresh (or teach) yourself a little (bash) shell programming and review “redirection” to help you run all your test cases.</w:t>
       </w:r>
       <w:r>
         <w:br w:type="page"/>
@@ -827,13 +766,7 @@
         <w:rPr>
           <w:rFonts w:ascii="Times New Roman" w:hAnsi="Times New Roman"/>
         </w:rPr>
-        <w:t xml:space="preserve">For this part of the project </w:t>
-      </w:r>
-      <w:r>
-        <w:rPr>
-          <w:rFonts w:ascii="Times New Roman" w:hAnsi="Times New Roman"/>
-        </w:rPr>
-        <w:t>we will explore increasing the number of instructions that can be issued per cycle.  For each of the processor widths, the following table shows the available execution resources.</w:t>
+        <w:t>For this part of the project we will explore increasing the number of instructions that can be issued per cycle.  For each of the processor widths, the following table shows the available execution resources.</w:t>
       </w:r>
     </w:p>
     <w:p>
@@ -993,15 +926,7 @@
                 <w:b/>
                 <w:caps/>
               </w:rPr>
-              <w:t>Integer Multipli</w:t>
-            </w:r>
-            <w:r>
-              <w:rPr>
-                <w:rFonts w:ascii="Times New Roman" w:hAnsi="Times New Roman"/>
-                <w:b/>
-                <w:caps/>
-              </w:rPr>
-              <w:t>ers</w:t>
+              <w:t>Integer Multipliers</w:t>
             </w:r>
           </w:p>
         </w:tc>
@@ -1540,13 +1465,7 @@
         <w:rPr>
           <w:rFonts w:ascii="Times New Roman" w:hAnsi="Times New Roman"/>
         </w:rPr>
-        <w:t xml:space="preserve">” simulator) arguments are required (details for each of these arguments along with many others can be found by </w:t>
-      </w:r>
-      <w:r>
-        <w:rPr>
-          <w:rFonts w:ascii="Times New Roman" w:hAnsi="Times New Roman"/>
-        </w:rPr>
-        <w:t>referencing “documentation/QuickReference.pdf”):</w:t>
+        <w:t>” simulator) arguments are required (details for each of these arguments along with many others can be found by referencing “documentation/QuickReference.pdf”):</w:t>
       </w:r>
     </w:p>
     <w:p>
@@ -1874,19 +1793,7 @@
         <w:rPr>
           <w:rFonts w:ascii="Times New Roman" w:hAnsi="Times New Roman"/>
         </w:rPr>
-        <w:t xml:space="preserve"> objective is the same, and understanding h</w:t>
-      </w:r>
-      <w:r>
-        <w:rPr>
-          <w:rFonts w:ascii="Times New Roman" w:hAnsi="Times New Roman"/>
-        </w:rPr>
-        <w:t>ow it works is not critical for the purposes of this project, especially since no real microprocessors utilize this scheme.  Report the results of your 8 simulations in a table showing the CPI achieved for each configuration.  Explain why the CPIs vary (if</w:t>
-      </w:r>
-      <w:r>
-        <w:rPr>
-          <w:rFonts w:ascii="Times New Roman" w:hAnsi="Times New Roman"/>
-        </w:rPr>
-        <w:t xml:space="preserve"> they do).</w:t>
+        <w:t xml:space="preserve"> objective is the same, and understanding how it works is not critical for the purposes of this project, especially since no real microprocessors utilize this scheme.  Report the results of your 8 simulations in a table showing the CPI achieved for each configuration.  Explain why the CPIs vary (if they do).</w:t>
       </w:r>
     </w:p>
     <w:p>
@@ -1929,62 +1836,135 @@
           <w:rFonts w:ascii="Times New Roman" w:hAnsi="Times New Roman"/>
           <w:b/>
         </w:rPr>
-        <w:t xml:space="preserve">B. </w:t>
+        <w:t>B.  Varying the branch prediction strategy</w:t>
+      </w:r>
+    </w:p>
+    <w:p>
+      <w:pPr>
+        <w:rPr>
+          <w:rFonts w:ascii="Times New Roman" w:hAnsi="Times New Roman"/>
+        </w:rPr>
+      </w:pPr>
+    </w:p>
+    <w:p>
+      <w:pPr>
+        <w:rPr>
+          <w:rFonts w:ascii="Times New Roman" w:hAnsi="Times New Roman"/>
+        </w:rPr>
+      </w:pPr>
+      <w:r>
+        <w:rPr>
+          <w:rFonts w:ascii="Times New Roman" w:hAnsi="Times New Roman"/>
+        </w:rPr>
+        <w:t xml:space="preserve">With a processor with </w:t>
       </w:r>
       <w:r>
         <w:rPr>
           <w:rFonts w:ascii="Times New Roman" w:hAnsi="Times New Roman"/>
           <w:b/>
         </w:rPr>
-        <w:t xml:space="preserve"> Varying the branch prediction strategy</w:t>
-      </w:r>
-    </w:p>
-    <w:p>
-      <w:pPr>
-        <w:rPr>
-          <w:rFonts w:ascii="Times New Roman" w:hAnsi="Times New Roman"/>
-        </w:rPr>
-      </w:pPr>
-    </w:p>
-    <w:p>
-      <w:pPr>
-        <w:rPr>
-          <w:rFonts w:ascii="Times New Roman" w:hAnsi="Times New Roman"/>
-        </w:rPr>
-      </w:pPr>
-      <w:r>
-        <w:rPr>
-          <w:rFonts w:ascii="Times New Roman" w:hAnsi="Times New Roman"/>
-        </w:rPr>
-        <w:t xml:space="preserve">With a processor with </w:t>
+        <w:t>width 4</w:t>
+      </w:r>
+      <w:r>
+        <w:rPr>
+          <w:rFonts w:ascii="Times New Roman" w:hAnsi="Times New Roman"/>
+        </w:rPr>
+        <w:t xml:space="preserve"> and the corresponding execution resources shown in the table above, vary the branch prediction scheme (controlled by the “-</w:t>
+      </w:r>
+      <w:proofErr w:type="spellStart"/>
+      <w:r>
+        <w:rPr>
+          <w:rFonts w:ascii="Times New Roman" w:hAnsi="Times New Roman"/>
+          <w:i/>
+        </w:rPr>
+        <w:t>bpred</w:t>
+      </w:r>
+      <w:proofErr w:type="spellEnd"/>
+      <w:r>
+        <w:rPr>
+          <w:rFonts w:ascii="Times New Roman" w:hAnsi="Times New Roman"/>
+        </w:rPr>
+        <w:t>” parameter) among the “</w:t>
+      </w:r>
+      <w:r>
+        <w:rPr>
+          <w:rFonts w:ascii="Times New Roman" w:hAnsi="Times New Roman"/>
+          <w:i/>
+        </w:rPr>
+        <w:t>taken</w:t>
+      </w:r>
+      <w:r>
+        <w:rPr>
+          <w:rFonts w:ascii="Times New Roman" w:hAnsi="Times New Roman"/>
+        </w:rPr>
+        <w:t>”, “</w:t>
+      </w:r>
+      <w:proofErr w:type="spellStart"/>
+      <w:r>
+        <w:rPr>
+          <w:rFonts w:ascii="Times New Roman" w:hAnsi="Times New Roman"/>
+          <w:i/>
+        </w:rPr>
+        <w:t>nottaken</w:t>
+      </w:r>
+      <w:proofErr w:type="spellEnd"/>
+      <w:r>
+        <w:rPr>
+          <w:rFonts w:ascii="Times New Roman" w:hAnsi="Times New Roman"/>
+        </w:rPr>
+        <w:t>”, “</w:t>
+      </w:r>
+      <w:r>
+        <w:rPr>
+          <w:rFonts w:ascii="Times New Roman" w:hAnsi="Times New Roman"/>
+          <w:i/>
+        </w:rPr>
+        <w:t>2lev</w:t>
+      </w:r>
+      <w:r>
+        <w:rPr>
+          <w:rFonts w:ascii="Times New Roman" w:hAnsi="Times New Roman"/>
+        </w:rPr>
+        <w:t>”, and “</w:t>
+      </w:r>
+      <w:r>
+        <w:rPr>
+          <w:rFonts w:ascii="Times New Roman" w:hAnsi="Times New Roman"/>
+          <w:i/>
+        </w:rPr>
+        <w:t>perfect</w:t>
+      </w:r>
+      <w:r>
+        <w:rPr>
+          <w:rFonts w:ascii="Times New Roman" w:hAnsi="Times New Roman"/>
+        </w:rPr>
+        <w:t xml:space="preserve">” predictors.  Do this for </w:t>
       </w:r>
       <w:r>
         <w:rPr>
           <w:rFonts w:ascii="Times New Roman" w:hAnsi="Times New Roman"/>
           <w:b/>
         </w:rPr>
-        <w:t>width 4</w:t>
-      </w:r>
-      <w:r>
-        <w:rPr>
-          <w:rFonts w:ascii="Times New Roman" w:hAnsi="Times New Roman"/>
-        </w:rPr>
-        <w:t xml:space="preserve"> and the corresponding execution resources shown in the table above, vary the branch prediction scheme (controlled by the “-</w:t>
-      </w:r>
-      <w:proofErr w:type="spellStart"/>
+        <w:t>both</w:t>
+      </w:r>
+      <w:r>
+        <w:rPr>
+          <w:rFonts w:ascii="Times New Roman" w:hAnsi="Times New Roman"/>
+        </w:rPr>
+        <w:t xml:space="preserve"> in-order and out-of-order processors.  Report the results of your 8 simulations in a table showing the CPI achieved for each configuration.  Relative to an </w:t>
+      </w:r>
       <w:r>
         <w:rPr>
           <w:rFonts w:ascii="Times New Roman" w:hAnsi="Times New Roman"/>
           <w:i/>
         </w:rPr>
-        <w:t>bpred</w:t>
-      </w:r>
-      <w:proofErr w:type="spellEnd"/>
-      <w:r>
-        <w:rPr>
-          <w:rFonts w:ascii="Times New Roman" w:hAnsi="Times New Roman"/>
-        </w:rPr>
-        <w:t>” parameter) among the “</w:t>
+        <w:t>in-order</w:t>
+      </w:r>
+      <w:r>
+        <w:rPr>
+          <w:rFonts w:ascii="Times New Roman" w:hAnsi="Times New Roman"/>
+        </w:rPr>
+        <w:t xml:space="preserve"> processor of width 4 using a </w:t>
       </w:r>
       <w:r>
         <w:rPr>
@@ -1997,93 +1977,7 @@
         <w:rPr>
           <w:rFonts w:ascii="Times New Roman" w:hAnsi="Times New Roman"/>
         </w:rPr>
-        <w:t>”, “</w:t>
-      </w:r>
-      <w:proofErr w:type="spellStart"/>
-      <w:r>
-        <w:rPr>
-          <w:rFonts w:ascii="Times New Roman" w:hAnsi="Times New Roman"/>
-          <w:i/>
-        </w:rPr>
-        <w:t>nottaken</w:t>
-      </w:r>
-      <w:proofErr w:type="spellEnd"/>
-      <w:r>
-        <w:rPr>
-          <w:rFonts w:ascii="Times New Roman" w:hAnsi="Times New Roman"/>
-        </w:rPr>
-        <w:t>”, “</w:t>
-      </w:r>
-      <w:r>
-        <w:rPr>
-          <w:rFonts w:ascii="Times New Roman" w:hAnsi="Times New Roman"/>
-          <w:i/>
-        </w:rPr>
-        <w:t>2lev</w:t>
-      </w:r>
-      <w:r>
-        <w:rPr>
-          <w:rFonts w:ascii="Times New Roman" w:hAnsi="Times New Roman"/>
-        </w:rPr>
-        <w:t>”, and “</w:t>
-      </w:r>
-      <w:r>
-        <w:rPr>
-          <w:rFonts w:ascii="Times New Roman" w:hAnsi="Times New Roman"/>
-          <w:i/>
-        </w:rPr>
-        <w:t>perfect</w:t>
-      </w:r>
-      <w:r>
-        <w:rPr>
-          <w:rFonts w:ascii="Times New Roman" w:hAnsi="Times New Roman"/>
-        </w:rPr>
-        <w:t xml:space="preserve">” predictors.  Do this for </w:t>
-      </w:r>
-      <w:r>
-        <w:rPr>
-          <w:rFonts w:ascii="Times New Roman" w:hAnsi="Times New Roman"/>
-          <w:b/>
-        </w:rPr>
-        <w:t>both</w:t>
-      </w:r>
-      <w:r>
-        <w:rPr>
-          <w:rFonts w:ascii="Times New Roman" w:hAnsi="Times New Roman"/>
-        </w:rPr>
-        <w:t xml:space="preserve"> in-order and out-of-order processors.  Report the results of your 8 simulations in a table showing the CPI achieved for each configuration.  Relative to an </w:t>
-      </w:r>
-      <w:r>
-        <w:rPr>
-          <w:rFonts w:ascii="Times New Roman" w:hAnsi="Times New Roman"/>
-          <w:i/>
-        </w:rPr>
-        <w:t>in-order</w:t>
-      </w:r>
-      <w:r>
-        <w:rPr>
-          <w:rFonts w:ascii="Times New Roman" w:hAnsi="Times New Roman"/>
-        </w:rPr>
-        <w:t xml:space="preserve"> processor of width 4 using a </w:t>
-      </w:r>
-      <w:r>
-        <w:rPr>
-          <w:rFonts w:ascii="Times New Roman" w:hAnsi="Times New Roman"/>
-          <w:i/>
-        </w:rPr>
-        <w:t>taken</w:t>
-      </w:r>
-      <w:r>
-        <w:rPr>
-          <w:rFonts w:ascii="Times New Roman" w:hAnsi="Times New Roman"/>
-        </w:rPr>
-        <w:t xml:space="preserve"> branch predictor,</w:t>
-      </w:r>
-      <w:r>
-        <w:rPr>
-          <w:rFonts w:ascii="Times New Roman" w:hAnsi="Times New Roman"/>
-        </w:rPr>
-        <w:t xml:space="preserve"> what are the speedups of the various configurations?  Again, report the speedups in your table and explain.</w:t>
+        <w:t xml:space="preserve"> branch predictor, what are the speedups of the various configurations?  Again, report the speedups in your table and explain.</w:t>
       </w:r>
     </w:p>
     <w:p>
@@ -2155,215 +2049,190 @@
           <w:rFonts w:ascii="Times New Roman" w:hAnsi="Times New Roman"/>
           <w:b/>
         </w:rPr>
-        <w:t xml:space="preserve"> and diff.   You should look at those an</w:t>
-      </w:r>
+        <w:t xml:space="preserve"> and diff.   You should look at those and figure out how they work.</w:t>
+      </w:r>
+    </w:p>
+    <w:p>
+      <w:pPr>
+        <w:rPr>
+          <w:rFonts w:ascii="Times New Roman" w:hAnsi="Times New Roman"/>
+        </w:rPr>
+      </w:pPr>
+    </w:p>
+    <w:p>
+      <w:pPr>
+        <w:rPr>
+          <w:rFonts w:ascii="Times New Roman" w:hAnsi="Times New Roman"/>
+        </w:rPr>
+      </w:pPr>
+      <w:r>
+        <w:rPr>
+          <w:rFonts w:ascii="Times New Roman" w:hAnsi="Times New Roman"/>
+        </w:rPr>
+        <w:t xml:space="preserve">Note that the output here is the actual output of the program, so for </w:t>
+      </w:r>
+      <w:r>
+        <w:rPr>
+          <w:rFonts w:ascii="Times New Roman" w:hAnsi="Times New Roman"/>
+          <w:i/>
+        </w:rPr>
+        <w:t>your assigned benchmark</w:t>
+      </w:r>
+      <w:r>
+        <w:rPr>
+          <w:rFonts w:ascii="Times New Roman" w:hAnsi="Times New Roman"/>
+        </w:rPr>
+        <w:t xml:space="preserve"> your output will be the actual </w:t>
+      </w:r>
+      <w:proofErr w:type="spellStart"/>
+      <w:r>
+        <w:rPr>
+          <w:rFonts w:ascii="Times New Roman" w:hAnsi="Times New Roman"/>
+        </w:rPr>
+        <w:t>ouput</w:t>
+      </w:r>
+      <w:proofErr w:type="spellEnd"/>
+      <w:r>
+        <w:rPr>
+          <w:rFonts w:ascii="Times New Roman" w:hAnsi="Times New Roman"/>
+        </w:rPr>
+        <w:t xml:space="preserve"> of the program – redirected from </w:t>
+      </w:r>
+      <w:proofErr w:type="spellStart"/>
+      <w:r>
+        <w:rPr>
+          <w:rFonts w:ascii="Times New Roman" w:hAnsi="Times New Roman"/>
+          <w:i/>
+        </w:rPr>
+        <w:t>stdout</w:t>
+      </w:r>
+      <w:proofErr w:type="spellEnd"/>
+      <w:r>
+        <w:rPr>
+          <w:rFonts w:ascii="Times New Roman" w:hAnsi="Times New Roman"/>
+        </w:rPr>
+        <w:t xml:space="preserve">.  As long as the program output matches the supplied baseline output (e.g., </w:t>
+      </w:r>
+      <w:r>
+        <w:rPr>
+          <w:rFonts w:ascii="Times New Roman" w:hAnsi="Times New Roman"/>
+          <w:i/>
+        </w:rPr>
+        <w:t>diff</w:t>
+      </w:r>
+      <w:r>
+        <w:rPr>
+          <w:rFonts w:ascii="Times New Roman" w:hAnsi="Times New Roman"/>
+        </w:rPr>
+        <w:t xml:space="preserve">) your program is operating correctly in the PISA format, but what you are interested in is the statistical measurements from </w:t>
+      </w:r>
+      <w:proofErr w:type="spellStart"/>
+      <w:r>
+        <w:rPr>
+          <w:rFonts w:ascii="Times New Roman" w:hAnsi="Times New Roman"/>
+        </w:rPr>
+        <w:t>SimpleScalar</w:t>
+      </w:r>
+      <w:proofErr w:type="spellEnd"/>
+      <w:r>
+        <w:rPr>
+          <w:rFonts w:ascii="Times New Roman" w:hAnsi="Times New Roman"/>
+        </w:rPr>
+        <w:t xml:space="preserve"> which are output to screen (e.g., CPI) via the </w:t>
+      </w:r>
+      <w:r>
+        <w:rPr>
+          <w:rFonts w:ascii="Times New Roman" w:hAnsi="Times New Roman"/>
+          <w:i/>
+        </w:rPr>
+        <w:t>stderr</w:t>
+      </w:r>
+      <w:r>
+        <w:rPr>
+          <w:rFonts w:ascii="Times New Roman" w:hAnsi="Times New Roman"/>
+        </w:rPr>
+        <w:t xml:space="preserve"> output.  </w:t>
+      </w:r>
+      <w:proofErr w:type="gramStart"/>
+      <w:r>
+        <w:rPr>
+          <w:rFonts w:ascii="Times New Roman" w:hAnsi="Times New Roman"/>
+        </w:rPr>
+        <w:t>Therefore</w:t>
+      </w:r>
+      <w:proofErr w:type="gramEnd"/>
+      <w:r>
+        <w:rPr>
+          <w:rFonts w:ascii="Times New Roman" w:hAnsi="Times New Roman"/>
+        </w:rPr>
+        <w:t xml:space="preserve"> to save the simulator output if scripting, you must redirect the </w:t>
+      </w:r>
+      <w:r>
+        <w:rPr>
+          <w:rFonts w:ascii="Times New Roman" w:hAnsi="Times New Roman"/>
+          <w:i/>
+        </w:rPr>
+        <w:t>stderr</w:t>
+      </w:r>
+      <w:r>
+        <w:rPr>
+          <w:rFonts w:ascii="Times New Roman" w:hAnsi="Times New Roman"/>
+        </w:rPr>
+        <w:t xml:space="preserve"> to a file.</w:t>
+      </w:r>
+    </w:p>
+    <w:p>
+      <w:pPr>
+        <w:rPr>
+          <w:rFonts w:ascii="Times New Roman" w:hAnsi="Times New Roman"/>
+        </w:rPr>
+      </w:pPr>
+    </w:p>
+    <w:p>
+      <w:pPr>
+        <w:rPr>
+          <w:rFonts w:ascii="Times New Roman" w:hAnsi="Times New Roman"/>
+        </w:rPr>
+      </w:pPr>
       <w:r>
         <w:rPr>
           <w:rFonts w:ascii="Times New Roman" w:hAnsi="Times New Roman"/>
           <w:b/>
         </w:rPr>
-        <w:t>d figure out how they work.</w:t>
-      </w:r>
-    </w:p>
-    <w:p>
-      <w:pPr>
-        <w:rPr>
-          <w:rFonts w:ascii="Times New Roman" w:hAnsi="Times New Roman"/>
-        </w:rPr>
-      </w:pPr>
-    </w:p>
-    <w:p>
-      <w:pPr>
-        <w:rPr>
-          <w:rFonts w:ascii="Times New Roman" w:hAnsi="Times New Roman"/>
-        </w:rPr>
-      </w:pPr>
-      <w:r>
-        <w:rPr>
-          <w:rFonts w:ascii="Times New Roman" w:hAnsi="Times New Roman"/>
-        </w:rPr>
-        <w:t xml:space="preserve">Note that the output here is the actual output of the program, so for </w:t>
+        <w:t xml:space="preserve">Tips:  </w:t>
+      </w:r>
+      <w:r>
+        <w:rPr>
+          <w:rFonts w:ascii="Times New Roman" w:hAnsi="Times New Roman"/>
+        </w:rPr>
+        <w:t xml:space="preserve">When running </w:t>
+      </w:r>
+      <w:proofErr w:type="spellStart"/>
+      <w:r>
+        <w:rPr>
+          <w:rFonts w:ascii="Times New Roman" w:hAnsi="Times New Roman"/>
+        </w:rPr>
+        <w:t>SimpleScalar</w:t>
+      </w:r>
+      <w:proofErr w:type="spellEnd"/>
+      <w:r>
+        <w:rPr>
+          <w:rFonts w:ascii="Times New Roman" w:hAnsi="Times New Roman"/>
+        </w:rPr>
+        <w:t xml:space="preserve">, it is always a good idea to check the output (using </w:t>
       </w:r>
       <w:r>
         <w:rPr>
           <w:rFonts w:ascii="Times New Roman" w:hAnsi="Times New Roman"/>
           <w:i/>
         </w:rPr>
-        <w:t>your assigned benchmark</w:t>
-      </w:r>
-      <w:r>
-        <w:rPr>
-          <w:rFonts w:ascii="Times New Roman" w:hAnsi="Times New Roman"/>
-        </w:rPr>
-        <w:t xml:space="preserve"> your output will be the actual </w:t>
-      </w:r>
-      <w:proofErr w:type="spellStart"/>
-      <w:r>
-        <w:rPr>
-          <w:rFonts w:ascii="Times New Roman" w:hAnsi="Times New Roman"/>
-        </w:rPr>
-        <w:t>ouput</w:t>
-      </w:r>
-      <w:proofErr w:type="spellEnd"/>
-      <w:r>
-        <w:rPr>
-          <w:rFonts w:ascii="Times New Roman" w:hAnsi="Times New Roman"/>
-        </w:rPr>
-        <w:t xml:space="preserve"> of the program – redirected from </w:t>
-      </w:r>
-      <w:proofErr w:type="spellStart"/>
-      <w:r>
-        <w:rPr>
-          <w:rFonts w:ascii="Times New Roman" w:hAnsi="Times New Roman"/>
-          <w:i/>
-        </w:rPr>
-        <w:t>stdout</w:t>
-      </w:r>
-      <w:proofErr w:type="spellEnd"/>
-      <w:r>
-        <w:rPr>
-          <w:rFonts w:ascii="Times New Roman" w:hAnsi="Times New Roman"/>
-        </w:rPr>
-        <w:t>.  As long as the program output matches the supplied bas</w:t>
-      </w:r>
-      <w:r>
-        <w:rPr>
-          <w:rFonts w:ascii="Times New Roman" w:hAnsi="Times New Roman"/>
-        </w:rPr>
-        <w:t xml:space="preserve">eline output (e.g., </w:t>
-      </w:r>
-      <w:r>
-        <w:rPr>
-          <w:rFonts w:ascii="Times New Roman" w:hAnsi="Times New Roman"/>
-          <w:i/>
-        </w:rPr>
-        <w:t>diff</w:t>
-      </w:r>
-      <w:r>
-        <w:rPr>
-          <w:rFonts w:ascii="Times New Roman" w:hAnsi="Times New Roman"/>
-        </w:rPr>
-        <w:t xml:space="preserve">) your program is operating correctly in the PISA format, but what you are interested in is the statistical measurements from </w:t>
-      </w:r>
-      <w:proofErr w:type="spellStart"/>
-      <w:r>
-        <w:rPr>
-          <w:rFonts w:ascii="Times New Roman" w:hAnsi="Times New Roman"/>
-        </w:rPr>
-        <w:t>SimpleScalar</w:t>
-      </w:r>
-      <w:proofErr w:type="spellEnd"/>
-      <w:r>
-        <w:rPr>
-          <w:rFonts w:ascii="Times New Roman" w:hAnsi="Times New Roman"/>
-        </w:rPr>
-        <w:t xml:space="preserve"> which are output to screen (e.g., CPI) via the </w:t>
-      </w:r>
-      <w:r>
-        <w:rPr>
-          <w:rFonts w:ascii="Times New Roman" w:hAnsi="Times New Roman"/>
-          <w:i/>
-        </w:rPr>
-        <w:t>stderr</w:t>
-      </w:r>
-      <w:r>
-        <w:rPr>
-          <w:rFonts w:ascii="Times New Roman" w:hAnsi="Times New Roman"/>
-        </w:rPr>
-        <w:t xml:space="preserve"> output.  </w:t>
-      </w:r>
-      <w:proofErr w:type="gramStart"/>
-      <w:r>
-        <w:rPr>
-          <w:rFonts w:ascii="Times New Roman" w:hAnsi="Times New Roman"/>
-        </w:rPr>
-        <w:t>Therefore</w:t>
-      </w:r>
-      <w:proofErr w:type="gramEnd"/>
-      <w:r>
-        <w:rPr>
-          <w:rFonts w:ascii="Times New Roman" w:hAnsi="Times New Roman"/>
-        </w:rPr>
-        <w:t xml:space="preserve"> to save the simulato</w:t>
-      </w:r>
-      <w:r>
-        <w:rPr>
-          <w:rFonts w:ascii="Times New Roman" w:hAnsi="Times New Roman"/>
-        </w:rPr>
-        <w:t xml:space="preserve">r output if scripting, you must redirect the </w:t>
-      </w:r>
-      <w:r>
-        <w:rPr>
-          <w:rFonts w:ascii="Times New Roman" w:hAnsi="Times New Roman"/>
-          <w:i/>
-        </w:rPr>
-        <w:t>stderr</w:t>
-      </w:r>
-      <w:r>
-        <w:rPr>
-          <w:rFonts w:ascii="Times New Roman" w:hAnsi="Times New Roman"/>
-        </w:rPr>
-        <w:t xml:space="preserve"> to a file.</w:t>
-      </w:r>
-    </w:p>
-    <w:p>
-      <w:pPr>
-        <w:rPr>
-          <w:rFonts w:ascii="Times New Roman" w:hAnsi="Times New Roman"/>
-        </w:rPr>
-      </w:pPr>
-    </w:p>
-    <w:p>
-      <w:pPr>
-        <w:rPr>
-          <w:rFonts w:ascii="Times New Roman" w:hAnsi="Times New Roman"/>
-        </w:rPr>
-      </w:pPr>
-      <w:r>
-        <w:rPr>
-          <w:rFonts w:ascii="Times New Roman" w:hAnsi="Times New Roman"/>
-          <w:b/>
-        </w:rPr>
-        <w:t xml:space="preserve">Tips:  </w:t>
-      </w:r>
-      <w:r>
-        <w:rPr>
-          <w:rFonts w:ascii="Times New Roman" w:hAnsi="Times New Roman"/>
-        </w:rPr>
-        <w:t xml:space="preserve">When running </w:t>
-      </w:r>
-      <w:proofErr w:type="spellStart"/>
-      <w:r>
-        <w:rPr>
-          <w:rFonts w:ascii="Times New Roman" w:hAnsi="Times New Roman"/>
-        </w:rPr>
-        <w:t>SimpleScalar</w:t>
-      </w:r>
-      <w:proofErr w:type="spellEnd"/>
-      <w:r>
-        <w:rPr>
-          <w:rFonts w:ascii="Times New Roman" w:hAnsi="Times New Roman"/>
-        </w:rPr>
-        <w:t xml:space="preserve">, it is always a good idea to check the output (using </w:t>
-      </w:r>
-      <w:r>
-        <w:rPr>
-          <w:rFonts w:ascii="Times New Roman" w:hAnsi="Times New Roman"/>
-          <w:i/>
-        </w:rPr>
         <w:t xml:space="preserve">diff </w:t>
       </w:r>
       <w:r>
         <w:rPr>
           <w:rFonts w:ascii="Times New Roman" w:hAnsi="Times New Roman"/>
         </w:rPr>
-        <w:t>against the reference output) to make sure that (a) there were no simulator errors in the run and (b)</w:t>
-      </w:r>
-      <w:r>
-        <w:rPr>
-          <w:rFonts w:ascii="Times New Roman" w:hAnsi="Times New Roman"/>
-        </w:rPr>
-        <w:t xml:space="preserve"> that the configuration that was used matches the configuration that you were trying to use.</w:t>
+        <w:t>against the reference output) to make sure that (a) there were no simulator errors in the run and (b) that the configuration that was used matches the configuration that you were trying to use.</w:t>
       </w:r>
     </w:p>
     <w:p>
@@ -2506,15 +2375,10 @@
           <w:p>
             <w:pPr>
               <w:jc w:val="center"/>
-              <w:rPr>
-                <w:rFonts w:asciiTheme="minorHAnsi" w:eastAsiaTheme="minorHAnsi" w:hAnsiTheme="minorHAnsi" w:cstheme="minorBidi"/>
-                <w:szCs w:val="22"/>
-              </w:rPr>
-            </w:pPr>
-            <w:r>
-              <w:rPr>
-                <w:rFonts w:ascii="Calibri" w:eastAsiaTheme="minorHAnsi" w:hAnsi="Calibri" w:cstheme="minorBidi"/>
-                <w:szCs w:val="22"/>
+            </w:pPr>
+            <w:r>
+              <w:rPr>
+                <w:rFonts w:ascii="Calibri" w:hAnsi="Calibri"/>
               </w:rPr>
               <w:t>Width</w:t>
             </w:r>
@@ -2529,15 +2393,10 @@
           <w:p>
             <w:pPr>
               <w:jc w:val="center"/>
-              <w:rPr>
-                <w:rFonts w:asciiTheme="minorHAnsi" w:eastAsiaTheme="minorHAnsi" w:hAnsiTheme="minorHAnsi" w:cstheme="minorBidi"/>
-                <w:szCs w:val="22"/>
-              </w:rPr>
-            </w:pPr>
-            <w:r>
-              <w:rPr>
-                <w:rFonts w:ascii="Calibri" w:eastAsiaTheme="minorHAnsi" w:hAnsi="Calibri" w:cstheme="minorBidi"/>
-                <w:szCs w:val="22"/>
+            </w:pPr>
+            <w:r>
+              <w:rPr>
+                <w:rFonts w:ascii="Calibri" w:hAnsi="Calibri"/>
               </w:rPr>
               <w:t>Integer ALUs</w:t>
             </w:r>
@@ -2552,15 +2411,10 @@
           <w:p>
             <w:pPr>
               <w:jc w:val="center"/>
-              <w:rPr>
-                <w:rFonts w:asciiTheme="minorHAnsi" w:eastAsiaTheme="minorHAnsi" w:hAnsiTheme="minorHAnsi" w:cstheme="minorBidi"/>
-                <w:szCs w:val="22"/>
-              </w:rPr>
-            </w:pPr>
-            <w:r>
-              <w:rPr>
-                <w:rFonts w:ascii="Calibri" w:eastAsiaTheme="minorHAnsi" w:hAnsi="Calibri" w:cstheme="minorBidi"/>
-                <w:szCs w:val="22"/>
+            </w:pPr>
+            <w:r>
+              <w:rPr>
+                <w:rFonts w:ascii="Calibri" w:hAnsi="Calibri"/>
               </w:rPr>
               <w:t>Integer Multipliers</w:t>
             </w:r>
@@ -2575,15 +2429,10 @@
           <w:p>
             <w:pPr>
               <w:jc w:val="center"/>
-              <w:rPr>
-                <w:rFonts w:asciiTheme="minorHAnsi" w:eastAsiaTheme="minorHAnsi" w:hAnsiTheme="minorHAnsi" w:cstheme="minorBidi"/>
-                <w:szCs w:val="22"/>
-              </w:rPr>
-            </w:pPr>
-            <w:r>
-              <w:rPr>
-                <w:rFonts w:ascii="Calibri" w:eastAsiaTheme="minorHAnsi" w:hAnsi="Calibri" w:cstheme="minorBidi"/>
-                <w:szCs w:val="22"/>
+            </w:pPr>
+            <w:r>
+              <w:rPr>
+                <w:rFonts w:ascii="Calibri" w:hAnsi="Calibri"/>
               </w:rPr>
               <w:t>Memory Ports</w:t>
             </w:r>
@@ -2598,15 +2447,10 @@
           <w:p>
             <w:pPr>
               <w:jc w:val="center"/>
-              <w:rPr>
-                <w:rFonts w:asciiTheme="minorHAnsi" w:eastAsiaTheme="minorHAnsi" w:hAnsiTheme="minorHAnsi" w:cstheme="minorBidi"/>
-                <w:szCs w:val="22"/>
-              </w:rPr>
-            </w:pPr>
-            <w:r>
-              <w:rPr>
-                <w:rFonts w:ascii="Calibri" w:eastAsiaTheme="minorHAnsi" w:hAnsi="Calibri" w:cstheme="minorBidi"/>
-                <w:szCs w:val="22"/>
+            </w:pPr>
+            <w:r>
+              <w:rPr>
+                <w:rFonts w:ascii="Calibri" w:hAnsi="Calibri"/>
               </w:rPr>
               <w:t>Order</w:t>
             </w:r>
@@ -2621,15 +2465,10 @@
           <w:p>
             <w:pPr>
               <w:jc w:val="center"/>
-              <w:rPr>
-                <w:rFonts w:asciiTheme="minorHAnsi" w:eastAsiaTheme="minorHAnsi" w:hAnsiTheme="minorHAnsi" w:cstheme="minorBidi"/>
-                <w:szCs w:val="22"/>
-              </w:rPr>
-            </w:pPr>
-            <w:r>
-              <w:rPr>
-                <w:rFonts w:ascii="Calibri" w:eastAsiaTheme="minorHAnsi" w:hAnsi="Calibri" w:cstheme="minorBidi"/>
-                <w:szCs w:val="22"/>
+            </w:pPr>
+            <w:r>
+              <w:rPr>
+                <w:rFonts w:ascii="Calibri" w:hAnsi="Calibri"/>
               </w:rPr>
               <w:t>CPI</w:t>
             </w:r>
@@ -2644,15 +2483,10 @@
           <w:p>
             <w:pPr>
               <w:jc w:val="center"/>
-              <w:rPr>
-                <w:rFonts w:asciiTheme="minorHAnsi" w:eastAsiaTheme="minorHAnsi" w:hAnsiTheme="minorHAnsi" w:cstheme="minorBidi"/>
-                <w:szCs w:val="22"/>
-              </w:rPr>
-            </w:pPr>
-            <w:r>
-              <w:rPr>
-                <w:rFonts w:ascii="Calibri" w:eastAsiaTheme="minorHAnsi" w:hAnsi="Calibri" w:cstheme="minorBidi"/>
-                <w:szCs w:val="22"/>
+            </w:pPr>
+            <w:r>
+              <w:rPr>
+                <w:rFonts w:ascii="Calibri" w:hAnsi="Calibri"/>
               </w:rPr>
               <w:t>Relative Speedup</w:t>
             </w:r>
@@ -2660,15 +2494,10 @@
           <w:p>
             <w:pPr>
               <w:jc w:val="center"/>
-              <w:rPr>
-                <w:rFonts w:asciiTheme="minorHAnsi" w:eastAsiaTheme="minorHAnsi" w:hAnsiTheme="minorHAnsi" w:cstheme="minorBidi"/>
-                <w:szCs w:val="22"/>
-              </w:rPr>
-            </w:pPr>
-            <w:r>
-              <w:rPr>
-                <w:rFonts w:ascii="Calibri" w:eastAsiaTheme="minorHAnsi" w:hAnsi="Calibri" w:cstheme="minorBidi"/>
-                <w:szCs w:val="22"/>
+            </w:pPr>
+            <w:r>
+              <w:rPr>
+                <w:rFonts w:ascii="Calibri" w:hAnsi="Calibri"/>
               </w:rPr>
               <w:t>(Relative to “basic” processor with in order execution)</w:t>
             </w:r>
@@ -2685,15 +2514,10 @@
           <w:p>
             <w:pPr>
               <w:jc w:val="center"/>
-              <w:rPr>
-                <w:rFonts w:asciiTheme="minorHAnsi" w:eastAsiaTheme="minorHAnsi" w:hAnsiTheme="minorHAnsi" w:cstheme="minorBidi"/>
-                <w:szCs w:val="22"/>
-              </w:rPr>
-            </w:pPr>
-            <w:r>
-              <w:rPr>
-                <w:rFonts w:ascii="Calibri" w:eastAsiaTheme="minorHAnsi" w:hAnsi="Calibri" w:cstheme="minorBidi"/>
-                <w:szCs w:val="22"/>
+            </w:pPr>
+            <w:r>
+              <w:rPr>
+                <w:rFonts w:ascii="Calibri" w:hAnsi="Calibri"/>
               </w:rPr>
               <w:t>1</w:t>
             </w:r>
@@ -2708,15 +2532,10 @@
           <w:p>
             <w:pPr>
               <w:jc w:val="center"/>
-              <w:rPr>
-                <w:rFonts w:asciiTheme="minorHAnsi" w:eastAsiaTheme="minorHAnsi" w:hAnsiTheme="minorHAnsi" w:cstheme="minorBidi"/>
-                <w:szCs w:val="22"/>
-              </w:rPr>
-            </w:pPr>
-            <w:r>
-              <w:rPr>
-                <w:rFonts w:ascii="Calibri" w:eastAsiaTheme="minorHAnsi" w:hAnsi="Calibri" w:cstheme="minorBidi"/>
-                <w:szCs w:val="22"/>
+            </w:pPr>
+            <w:r>
+              <w:rPr>
+                <w:rFonts w:ascii="Calibri" w:hAnsi="Calibri"/>
               </w:rPr>
               <w:t>1</w:t>
             </w:r>
@@ -2731,15 +2550,10 @@
           <w:p>
             <w:pPr>
               <w:jc w:val="center"/>
-              <w:rPr>
-                <w:rFonts w:asciiTheme="minorHAnsi" w:eastAsiaTheme="minorHAnsi" w:hAnsiTheme="minorHAnsi" w:cstheme="minorBidi"/>
-                <w:szCs w:val="22"/>
-              </w:rPr>
-            </w:pPr>
-            <w:r>
-              <w:rPr>
-                <w:rFonts w:ascii="Calibri" w:eastAsiaTheme="minorHAnsi" w:hAnsi="Calibri" w:cstheme="minorBidi"/>
-                <w:szCs w:val="22"/>
+            </w:pPr>
+            <w:r>
+              <w:rPr>
+                <w:rFonts w:ascii="Calibri" w:hAnsi="Calibri"/>
               </w:rPr>
               <w:t>1</w:t>
             </w:r>
@@ -2754,15 +2568,10 @@
           <w:p>
             <w:pPr>
               <w:jc w:val="center"/>
-              <w:rPr>
-                <w:rFonts w:asciiTheme="minorHAnsi" w:eastAsiaTheme="minorHAnsi" w:hAnsiTheme="minorHAnsi" w:cstheme="minorBidi"/>
-                <w:szCs w:val="22"/>
-              </w:rPr>
-            </w:pPr>
-            <w:r>
-              <w:rPr>
-                <w:rFonts w:ascii="Calibri" w:eastAsiaTheme="minorHAnsi" w:hAnsi="Calibri" w:cstheme="minorBidi"/>
-                <w:szCs w:val="22"/>
+            </w:pPr>
+            <w:r>
+              <w:rPr>
+                <w:rFonts w:ascii="Calibri" w:hAnsi="Calibri"/>
               </w:rPr>
               <w:t>1</w:t>
             </w:r>
@@ -2777,24 +2586,12 @@
           <w:p>
             <w:pPr>
               <w:jc w:val="center"/>
-              <w:rPr>
-                <w:rFonts w:asciiTheme="minorHAnsi" w:eastAsiaTheme="minorHAnsi" w:hAnsiTheme="minorHAnsi" w:cstheme="minorBidi"/>
-                <w:szCs w:val="22"/>
-              </w:rPr>
-            </w:pPr>
-            <w:r>
-              <w:rPr>
-                <w:rFonts w:ascii="Calibri" w:eastAsiaTheme="minorHAnsi" w:hAnsi="Calibri" w:cstheme="minorBidi"/>
-                <w:szCs w:val="22"/>
-              </w:rPr>
-              <w:t xml:space="preserve">In </w:t>
-            </w:r>
-            <w:r>
-              <w:rPr>
-                <w:rFonts w:ascii="Calibri" w:eastAsiaTheme="minorHAnsi" w:hAnsi="Calibri" w:cstheme="minorBidi"/>
-                <w:szCs w:val="22"/>
-              </w:rPr>
-              <w:t>order</w:t>
+            </w:pPr>
+            <w:r>
+              <w:rPr>
+                <w:rFonts w:ascii="Calibri" w:hAnsi="Calibri"/>
+              </w:rPr>
+              <w:t>In order</w:t>
             </w:r>
           </w:p>
         </w:tc>
@@ -2807,11 +2604,10 @@
           <w:p>
             <w:pPr>
               <w:jc w:val="center"/>
-              <w:rPr>
-                <w:rFonts w:asciiTheme="minorHAnsi" w:eastAsiaTheme="minorHAnsi" w:hAnsiTheme="minorHAnsi" w:cstheme="minorBidi"/>
-                <w:szCs w:val="22"/>
-              </w:rPr>
-            </w:pPr>
+            </w:pPr>
+            <w:r>
+              <w:t>1.4873</w:t>
+            </w:r>
           </w:p>
         </w:tc>
         <w:tc>
@@ -2823,15 +2619,10 @@
           <w:p>
             <w:pPr>
               <w:jc w:val="center"/>
-              <w:rPr>
-                <w:rFonts w:asciiTheme="minorHAnsi" w:eastAsiaTheme="minorHAnsi" w:hAnsiTheme="minorHAnsi" w:cstheme="minorBidi"/>
-                <w:szCs w:val="22"/>
-              </w:rPr>
-            </w:pPr>
-            <w:r>
-              <w:rPr>
-                <w:rFonts w:ascii="Calibri" w:eastAsiaTheme="minorHAnsi" w:hAnsi="Calibri" w:cstheme="minorBidi"/>
-                <w:szCs w:val="22"/>
+            </w:pPr>
+            <w:r>
+              <w:rPr>
+                <w:rFonts w:ascii="Calibri" w:hAnsi="Calibri"/>
               </w:rPr>
               <w:t>1.000</w:t>
             </w:r>
@@ -2848,15 +2639,10 @@
           <w:p>
             <w:pPr>
               <w:jc w:val="center"/>
-              <w:rPr>
-                <w:rFonts w:asciiTheme="minorHAnsi" w:eastAsiaTheme="minorHAnsi" w:hAnsiTheme="minorHAnsi" w:cstheme="minorBidi"/>
-                <w:szCs w:val="22"/>
-              </w:rPr>
-            </w:pPr>
-            <w:r>
-              <w:rPr>
-                <w:rFonts w:ascii="Calibri" w:eastAsiaTheme="minorHAnsi" w:hAnsi="Calibri" w:cstheme="minorBidi"/>
-                <w:szCs w:val="22"/>
+            </w:pPr>
+            <w:r>
+              <w:rPr>
+                <w:rFonts w:ascii="Calibri" w:hAnsi="Calibri"/>
               </w:rPr>
               <w:t>2</w:t>
             </w:r>
@@ -2871,15 +2657,10 @@
           <w:p>
             <w:pPr>
               <w:jc w:val="center"/>
-              <w:rPr>
-                <w:rFonts w:asciiTheme="minorHAnsi" w:eastAsiaTheme="minorHAnsi" w:hAnsiTheme="minorHAnsi" w:cstheme="minorBidi"/>
-                <w:szCs w:val="22"/>
-              </w:rPr>
-            </w:pPr>
-            <w:r>
-              <w:rPr>
-                <w:rFonts w:ascii="Calibri" w:eastAsiaTheme="minorHAnsi" w:hAnsi="Calibri" w:cstheme="minorBidi"/>
-                <w:szCs w:val="22"/>
+            </w:pPr>
+            <w:r>
+              <w:rPr>
+                <w:rFonts w:ascii="Calibri" w:hAnsi="Calibri"/>
               </w:rPr>
               <w:t>2</w:t>
             </w:r>
@@ -2894,15 +2675,10 @@
           <w:p>
             <w:pPr>
               <w:jc w:val="center"/>
-              <w:rPr>
-                <w:rFonts w:asciiTheme="minorHAnsi" w:eastAsiaTheme="minorHAnsi" w:hAnsiTheme="minorHAnsi" w:cstheme="minorBidi"/>
-                <w:szCs w:val="22"/>
-              </w:rPr>
-            </w:pPr>
-            <w:r>
-              <w:rPr>
-                <w:rFonts w:ascii="Calibri" w:eastAsiaTheme="minorHAnsi" w:hAnsi="Calibri" w:cstheme="minorBidi"/>
-                <w:szCs w:val="22"/>
+            </w:pPr>
+            <w:r>
+              <w:rPr>
+                <w:rFonts w:ascii="Calibri" w:hAnsi="Calibri"/>
               </w:rPr>
               <w:t>1</w:t>
             </w:r>
@@ -2917,15 +2693,10 @@
           <w:p>
             <w:pPr>
               <w:jc w:val="center"/>
-              <w:rPr>
-                <w:rFonts w:asciiTheme="minorHAnsi" w:eastAsiaTheme="minorHAnsi" w:hAnsiTheme="minorHAnsi" w:cstheme="minorBidi"/>
-                <w:szCs w:val="22"/>
-              </w:rPr>
-            </w:pPr>
-            <w:r>
-              <w:rPr>
-                <w:rFonts w:ascii="Calibri" w:eastAsiaTheme="minorHAnsi" w:hAnsi="Calibri" w:cstheme="minorBidi"/>
-                <w:szCs w:val="22"/>
+            </w:pPr>
+            <w:r>
+              <w:rPr>
+                <w:rFonts w:ascii="Calibri" w:hAnsi="Calibri"/>
               </w:rPr>
               <w:t>1</w:t>
             </w:r>
@@ -2940,15 +2711,10 @@
           <w:p>
             <w:pPr>
               <w:jc w:val="center"/>
-              <w:rPr>
-                <w:rFonts w:asciiTheme="minorHAnsi" w:eastAsiaTheme="minorHAnsi" w:hAnsiTheme="minorHAnsi" w:cstheme="minorBidi"/>
-                <w:szCs w:val="22"/>
-              </w:rPr>
-            </w:pPr>
-            <w:r>
-              <w:rPr>
-                <w:rFonts w:ascii="Calibri" w:eastAsiaTheme="minorHAnsi" w:hAnsi="Calibri" w:cstheme="minorBidi"/>
-                <w:szCs w:val="22"/>
+            </w:pPr>
+            <w:r>
+              <w:rPr>
+                <w:rFonts w:ascii="Calibri" w:hAnsi="Calibri"/>
               </w:rPr>
               <w:t>In order</w:t>
             </w:r>
@@ -2963,11 +2729,10 @@
           <w:p>
             <w:pPr>
               <w:jc w:val="center"/>
-              <w:rPr>
-                <w:rFonts w:asciiTheme="minorHAnsi" w:eastAsiaTheme="minorHAnsi" w:hAnsiTheme="minorHAnsi" w:cstheme="minorBidi"/>
-                <w:szCs w:val="22"/>
-              </w:rPr>
-            </w:pPr>
+            </w:pPr>
+            <w:r>
+              <w:t>1.3308</w:t>
+            </w:r>
           </w:p>
         </w:tc>
         <w:tc>
@@ -2979,11 +2744,10 @@
           <w:p>
             <w:pPr>
               <w:jc w:val="center"/>
-              <w:rPr>
-                <w:rFonts w:asciiTheme="minorHAnsi" w:eastAsiaTheme="minorHAnsi" w:hAnsiTheme="minorHAnsi" w:cstheme="minorBidi"/>
-                <w:szCs w:val="22"/>
-              </w:rPr>
-            </w:pPr>
+            </w:pPr>
+            <w:r>
+              <w:t>1.118</w:t>
+            </w:r>
           </w:p>
         </w:tc>
       </w:tr>
@@ -2997,15 +2761,10 @@
           <w:p>
             <w:pPr>
               <w:jc w:val="center"/>
-              <w:rPr>
-                <w:rFonts w:asciiTheme="minorHAnsi" w:eastAsiaTheme="minorHAnsi" w:hAnsiTheme="minorHAnsi" w:cstheme="minorBidi"/>
-                <w:szCs w:val="22"/>
-              </w:rPr>
-            </w:pPr>
-            <w:r>
-              <w:rPr>
-                <w:rFonts w:ascii="Calibri" w:eastAsiaTheme="minorHAnsi" w:hAnsi="Calibri" w:cstheme="minorBidi"/>
-                <w:szCs w:val="22"/>
+            </w:pPr>
+            <w:r>
+              <w:rPr>
+                <w:rFonts w:ascii="Calibri" w:hAnsi="Calibri"/>
               </w:rPr>
               <w:t>4</w:t>
             </w:r>
@@ -3020,15 +2779,10 @@
           <w:p>
             <w:pPr>
               <w:jc w:val="center"/>
-              <w:rPr>
-                <w:rFonts w:asciiTheme="minorHAnsi" w:eastAsiaTheme="minorHAnsi" w:hAnsiTheme="minorHAnsi" w:cstheme="minorBidi"/>
-                <w:szCs w:val="22"/>
-              </w:rPr>
-            </w:pPr>
-            <w:r>
-              <w:rPr>
-                <w:rFonts w:ascii="Calibri" w:eastAsiaTheme="minorHAnsi" w:hAnsi="Calibri" w:cstheme="minorBidi"/>
-                <w:szCs w:val="22"/>
+            </w:pPr>
+            <w:r>
+              <w:rPr>
+                <w:rFonts w:ascii="Calibri" w:hAnsi="Calibri"/>
               </w:rPr>
               <w:t>3</w:t>
             </w:r>
@@ -3043,15 +2797,10 @@
           <w:p>
             <w:pPr>
               <w:jc w:val="center"/>
-              <w:rPr>
-                <w:rFonts w:asciiTheme="minorHAnsi" w:eastAsiaTheme="minorHAnsi" w:hAnsiTheme="minorHAnsi" w:cstheme="minorBidi"/>
-                <w:szCs w:val="22"/>
-              </w:rPr>
-            </w:pPr>
-            <w:r>
-              <w:rPr>
-                <w:rFonts w:ascii="Calibri" w:eastAsiaTheme="minorHAnsi" w:hAnsi="Calibri" w:cstheme="minorBidi"/>
-                <w:szCs w:val="22"/>
+            </w:pPr>
+            <w:r>
+              <w:rPr>
+                <w:rFonts w:ascii="Calibri" w:hAnsi="Calibri"/>
               </w:rPr>
               <w:t>2</w:t>
             </w:r>
@@ -3066,15 +2815,10 @@
           <w:p>
             <w:pPr>
               <w:jc w:val="center"/>
-              <w:rPr>
-                <w:rFonts w:asciiTheme="minorHAnsi" w:eastAsiaTheme="minorHAnsi" w:hAnsiTheme="minorHAnsi" w:cstheme="minorBidi"/>
-                <w:szCs w:val="22"/>
-              </w:rPr>
-            </w:pPr>
-            <w:r>
-              <w:rPr>
-                <w:rFonts w:ascii="Calibri" w:eastAsiaTheme="minorHAnsi" w:hAnsi="Calibri" w:cstheme="minorBidi"/>
-                <w:szCs w:val="22"/>
+            </w:pPr>
+            <w:r>
+              <w:rPr>
+                <w:rFonts w:ascii="Calibri" w:hAnsi="Calibri"/>
               </w:rPr>
               <w:t>2</w:t>
             </w:r>
@@ -3089,15 +2833,10 @@
           <w:p>
             <w:pPr>
               <w:jc w:val="center"/>
-              <w:rPr>
-                <w:rFonts w:asciiTheme="minorHAnsi" w:eastAsiaTheme="minorHAnsi" w:hAnsiTheme="minorHAnsi" w:cstheme="minorBidi"/>
-                <w:szCs w:val="22"/>
-              </w:rPr>
-            </w:pPr>
-            <w:r>
-              <w:rPr>
-                <w:rFonts w:ascii="Calibri" w:eastAsiaTheme="minorHAnsi" w:hAnsi="Calibri" w:cstheme="minorBidi"/>
-                <w:szCs w:val="22"/>
+            </w:pPr>
+            <w:r>
+              <w:rPr>
+                <w:rFonts w:ascii="Calibri" w:hAnsi="Calibri"/>
               </w:rPr>
               <w:t>In order</w:t>
             </w:r>
@@ -3112,11 +2851,10 @@
           <w:p>
             <w:pPr>
               <w:jc w:val="center"/>
-              <w:rPr>
-                <w:rFonts w:asciiTheme="minorHAnsi" w:eastAsiaTheme="minorHAnsi" w:hAnsiTheme="minorHAnsi" w:cstheme="minorBidi"/>
-                <w:szCs w:val="22"/>
-              </w:rPr>
-            </w:pPr>
+            </w:pPr>
+            <w:r>
+              <w:t>1.2890</w:t>
+            </w:r>
           </w:p>
         </w:tc>
         <w:tc>
@@ -3128,11 +2866,10 @@
           <w:p>
             <w:pPr>
               <w:jc w:val="center"/>
-              <w:rPr>
-                <w:rFonts w:asciiTheme="minorHAnsi" w:eastAsiaTheme="minorHAnsi" w:hAnsiTheme="minorHAnsi" w:cstheme="minorBidi"/>
-                <w:szCs w:val="22"/>
-              </w:rPr>
-            </w:pPr>
+            </w:pPr>
+            <w:r>
+              <w:t>1.154</w:t>
+            </w:r>
           </w:p>
         </w:tc>
       </w:tr>
@@ -3146,15 +2883,10 @@
           <w:p>
             <w:pPr>
               <w:jc w:val="center"/>
-              <w:rPr>
-                <w:rFonts w:asciiTheme="minorHAnsi" w:eastAsiaTheme="minorHAnsi" w:hAnsiTheme="minorHAnsi" w:cstheme="minorBidi"/>
-                <w:szCs w:val="22"/>
-              </w:rPr>
-            </w:pPr>
-            <w:r>
-              <w:rPr>
-                <w:rFonts w:ascii="Calibri" w:eastAsiaTheme="minorHAnsi" w:hAnsi="Calibri" w:cstheme="minorBidi"/>
-                <w:szCs w:val="22"/>
+            </w:pPr>
+            <w:r>
+              <w:rPr>
+                <w:rFonts w:ascii="Calibri" w:hAnsi="Calibri"/>
               </w:rPr>
               <w:t>8</w:t>
             </w:r>
@@ -3169,15 +2901,10 @@
           <w:p>
             <w:pPr>
               <w:jc w:val="center"/>
-              <w:rPr>
-                <w:rFonts w:asciiTheme="minorHAnsi" w:eastAsiaTheme="minorHAnsi" w:hAnsiTheme="minorHAnsi" w:cstheme="minorBidi"/>
-                <w:szCs w:val="22"/>
-              </w:rPr>
-            </w:pPr>
-            <w:r>
-              <w:rPr>
-                <w:rFonts w:ascii="Calibri" w:eastAsiaTheme="minorHAnsi" w:hAnsi="Calibri" w:cstheme="minorBidi"/>
-                <w:szCs w:val="22"/>
+            </w:pPr>
+            <w:r>
+              <w:rPr>
+                <w:rFonts w:ascii="Calibri" w:hAnsi="Calibri"/>
               </w:rPr>
               <w:t>6</w:t>
             </w:r>
@@ -3192,15 +2919,10 @@
           <w:p>
             <w:pPr>
               <w:jc w:val="center"/>
-              <w:rPr>
-                <w:rFonts w:asciiTheme="minorHAnsi" w:eastAsiaTheme="minorHAnsi" w:hAnsiTheme="minorHAnsi" w:cstheme="minorBidi"/>
-                <w:szCs w:val="22"/>
-              </w:rPr>
-            </w:pPr>
-            <w:r>
-              <w:rPr>
-                <w:rFonts w:ascii="Calibri" w:eastAsiaTheme="minorHAnsi" w:hAnsi="Calibri" w:cstheme="minorBidi"/>
-                <w:szCs w:val="22"/>
+            </w:pPr>
+            <w:r>
+              <w:rPr>
+                <w:rFonts w:ascii="Calibri" w:hAnsi="Calibri"/>
               </w:rPr>
               <w:t>3</w:t>
             </w:r>
@@ -3215,15 +2937,10 @@
           <w:p>
             <w:pPr>
               <w:jc w:val="center"/>
-              <w:rPr>
-                <w:rFonts w:asciiTheme="minorHAnsi" w:eastAsiaTheme="minorHAnsi" w:hAnsiTheme="minorHAnsi" w:cstheme="minorBidi"/>
-                <w:szCs w:val="22"/>
-              </w:rPr>
-            </w:pPr>
-            <w:r>
-              <w:rPr>
-                <w:rFonts w:ascii="Calibri" w:eastAsiaTheme="minorHAnsi" w:hAnsi="Calibri" w:cstheme="minorBidi"/>
-                <w:szCs w:val="22"/>
+            </w:pPr>
+            <w:r>
+              <w:rPr>
+                <w:rFonts w:ascii="Calibri" w:hAnsi="Calibri"/>
               </w:rPr>
               <w:t>2</w:t>
             </w:r>
@@ -3238,15 +2955,10 @@
           <w:p>
             <w:pPr>
               <w:jc w:val="center"/>
-              <w:rPr>
-                <w:rFonts w:asciiTheme="minorHAnsi" w:eastAsiaTheme="minorHAnsi" w:hAnsiTheme="minorHAnsi" w:cstheme="minorBidi"/>
-                <w:szCs w:val="22"/>
-              </w:rPr>
-            </w:pPr>
-            <w:r>
-              <w:rPr>
-                <w:rFonts w:ascii="Calibri" w:eastAsiaTheme="minorHAnsi" w:hAnsi="Calibri" w:cstheme="minorBidi"/>
-                <w:szCs w:val="22"/>
+            </w:pPr>
+            <w:r>
+              <w:rPr>
+                <w:rFonts w:ascii="Calibri" w:hAnsi="Calibri"/>
               </w:rPr>
               <w:t>In order</w:t>
             </w:r>
@@ -3261,11 +2973,10 @@
           <w:p>
             <w:pPr>
               <w:jc w:val="center"/>
-              <w:rPr>
-                <w:rFonts w:asciiTheme="minorHAnsi" w:eastAsiaTheme="minorHAnsi" w:hAnsiTheme="minorHAnsi" w:cstheme="minorBidi"/>
-                <w:szCs w:val="22"/>
-              </w:rPr>
-            </w:pPr>
+            </w:pPr>
+            <w:r>
+              <w:t>1.2829</w:t>
+            </w:r>
           </w:p>
         </w:tc>
         <w:tc>
@@ -3277,11 +2988,10 @@
           <w:p>
             <w:pPr>
               <w:jc w:val="center"/>
-              <w:rPr>
-                <w:rFonts w:asciiTheme="minorHAnsi" w:eastAsiaTheme="minorHAnsi" w:hAnsiTheme="minorHAnsi" w:cstheme="minorBidi"/>
-                <w:szCs w:val="22"/>
-              </w:rPr>
-            </w:pPr>
+            </w:pPr>
+            <w:r>
+              <w:t>1.159</w:t>
+            </w:r>
           </w:p>
         </w:tc>
       </w:tr>
@@ -3295,15 +3005,10 @@
           <w:p>
             <w:pPr>
               <w:jc w:val="center"/>
-              <w:rPr>
-                <w:rFonts w:asciiTheme="minorHAnsi" w:eastAsiaTheme="minorHAnsi" w:hAnsiTheme="minorHAnsi" w:cstheme="minorBidi"/>
-                <w:szCs w:val="22"/>
-              </w:rPr>
-            </w:pPr>
-            <w:r>
-              <w:rPr>
-                <w:rFonts w:ascii="Calibri" w:eastAsiaTheme="minorHAnsi" w:hAnsi="Calibri" w:cstheme="minorBidi"/>
-                <w:szCs w:val="22"/>
+            </w:pPr>
+            <w:r>
+              <w:rPr>
+                <w:rFonts w:ascii="Calibri" w:hAnsi="Calibri"/>
               </w:rPr>
               <w:t>1</w:t>
             </w:r>
@@ -3318,15 +3023,10 @@
           <w:p>
             <w:pPr>
               <w:jc w:val="center"/>
-              <w:rPr>
-                <w:rFonts w:asciiTheme="minorHAnsi" w:eastAsiaTheme="minorHAnsi" w:hAnsiTheme="minorHAnsi" w:cstheme="minorBidi"/>
-                <w:szCs w:val="22"/>
-              </w:rPr>
-            </w:pPr>
-            <w:r>
-              <w:rPr>
-                <w:rFonts w:ascii="Calibri" w:eastAsiaTheme="minorHAnsi" w:hAnsi="Calibri" w:cstheme="minorBidi"/>
-                <w:szCs w:val="22"/>
+            </w:pPr>
+            <w:r>
+              <w:rPr>
+                <w:rFonts w:ascii="Calibri" w:hAnsi="Calibri"/>
               </w:rPr>
               <w:t>1</w:t>
             </w:r>
@@ -3341,15 +3041,10 @@
           <w:p>
             <w:pPr>
               <w:jc w:val="center"/>
-              <w:rPr>
-                <w:rFonts w:asciiTheme="minorHAnsi" w:eastAsiaTheme="minorHAnsi" w:hAnsiTheme="minorHAnsi" w:cstheme="minorBidi"/>
-                <w:szCs w:val="22"/>
-              </w:rPr>
-            </w:pPr>
-            <w:r>
-              <w:rPr>
-                <w:rFonts w:ascii="Calibri" w:eastAsiaTheme="minorHAnsi" w:hAnsi="Calibri" w:cstheme="minorBidi"/>
-                <w:szCs w:val="22"/>
+            </w:pPr>
+            <w:r>
+              <w:rPr>
+                <w:rFonts w:ascii="Calibri" w:hAnsi="Calibri"/>
               </w:rPr>
               <w:t>1</w:t>
             </w:r>
@@ -3364,15 +3059,10 @@
           <w:p>
             <w:pPr>
               <w:jc w:val="center"/>
-              <w:rPr>
-                <w:rFonts w:asciiTheme="minorHAnsi" w:eastAsiaTheme="minorHAnsi" w:hAnsiTheme="minorHAnsi" w:cstheme="minorBidi"/>
-                <w:szCs w:val="22"/>
-              </w:rPr>
-            </w:pPr>
-            <w:r>
-              <w:rPr>
-                <w:rFonts w:ascii="Calibri" w:eastAsiaTheme="minorHAnsi" w:hAnsi="Calibri" w:cstheme="minorBidi"/>
-                <w:szCs w:val="22"/>
+            </w:pPr>
+            <w:r>
+              <w:rPr>
+                <w:rFonts w:ascii="Calibri" w:hAnsi="Calibri"/>
               </w:rPr>
               <w:t>1</w:t>
             </w:r>
@@ -3387,15 +3077,10 @@
           <w:p>
             <w:pPr>
               <w:jc w:val="center"/>
-              <w:rPr>
-                <w:rFonts w:asciiTheme="minorHAnsi" w:eastAsiaTheme="minorHAnsi" w:hAnsiTheme="minorHAnsi" w:cstheme="minorBidi"/>
-                <w:szCs w:val="22"/>
-              </w:rPr>
-            </w:pPr>
-            <w:r>
-              <w:rPr>
-                <w:rFonts w:ascii="Calibri" w:eastAsiaTheme="minorHAnsi" w:hAnsi="Calibri" w:cstheme="minorBidi"/>
-                <w:szCs w:val="22"/>
+            </w:pPr>
+            <w:r>
+              <w:rPr>
+                <w:rFonts w:ascii="Calibri" w:hAnsi="Calibri"/>
               </w:rPr>
               <w:t>Out of order</w:t>
             </w:r>
@@ -3410,11 +3095,10 @@
           <w:p>
             <w:pPr>
               <w:jc w:val="center"/>
-              <w:rPr>
-                <w:rFonts w:asciiTheme="minorHAnsi" w:eastAsiaTheme="minorHAnsi" w:hAnsiTheme="minorHAnsi" w:cstheme="minorBidi"/>
-                <w:szCs w:val="22"/>
-              </w:rPr>
-            </w:pPr>
+            </w:pPr>
+            <w:r>
+              <w:t>1.4663</w:t>
+            </w:r>
           </w:p>
         </w:tc>
         <w:tc>
@@ -3426,11 +3110,10 @@
           <w:p>
             <w:pPr>
               <w:jc w:val="center"/>
-              <w:rPr>
-                <w:rFonts w:asciiTheme="minorHAnsi" w:eastAsiaTheme="minorHAnsi" w:hAnsiTheme="minorHAnsi" w:cstheme="minorBidi"/>
-                <w:szCs w:val="22"/>
-              </w:rPr>
-            </w:pPr>
+            </w:pPr>
+            <w:r>
+              <w:t>1.014</w:t>
+            </w:r>
           </w:p>
         </w:tc>
       </w:tr>
@@ -3444,15 +3127,10 @@
           <w:p>
             <w:pPr>
               <w:jc w:val="center"/>
-              <w:rPr>
-                <w:rFonts w:asciiTheme="minorHAnsi" w:eastAsiaTheme="minorHAnsi" w:hAnsiTheme="minorHAnsi" w:cstheme="minorBidi"/>
-                <w:szCs w:val="22"/>
-              </w:rPr>
-            </w:pPr>
-            <w:r>
-              <w:rPr>
-                <w:rFonts w:ascii="Calibri" w:eastAsiaTheme="minorHAnsi" w:hAnsi="Calibri" w:cstheme="minorBidi"/>
-                <w:szCs w:val="22"/>
+            </w:pPr>
+            <w:r>
+              <w:rPr>
+                <w:rFonts w:ascii="Calibri" w:hAnsi="Calibri"/>
               </w:rPr>
               <w:t>2</w:t>
             </w:r>
@@ -3467,15 +3145,10 @@
           <w:p>
             <w:pPr>
               <w:jc w:val="center"/>
-              <w:rPr>
-                <w:rFonts w:asciiTheme="minorHAnsi" w:eastAsiaTheme="minorHAnsi" w:hAnsiTheme="minorHAnsi" w:cstheme="minorBidi"/>
-                <w:szCs w:val="22"/>
-              </w:rPr>
-            </w:pPr>
-            <w:r>
-              <w:rPr>
-                <w:rFonts w:ascii="Calibri" w:eastAsiaTheme="minorHAnsi" w:hAnsi="Calibri" w:cstheme="minorBidi"/>
-                <w:szCs w:val="22"/>
+            </w:pPr>
+            <w:r>
+              <w:rPr>
+                <w:rFonts w:ascii="Calibri" w:hAnsi="Calibri"/>
               </w:rPr>
               <w:t>2</w:t>
             </w:r>
@@ -3490,15 +3163,10 @@
           <w:p>
             <w:pPr>
               <w:jc w:val="center"/>
-              <w:rPr>
-                <w:rFonts w:asciiTheme="minorHAnsi" w:eastAsiaTheme="minorHAnsi" w:hAnsiTheme="minorHAnsi" w:cstheme="minorBidi"/>
-                <w:szCs w:val="22"/>
-              </w:rPr>
-            </w:pPr>
-            <w:r>
-              <w:rPr>
-                <w:rFonts w:ascii="Calibri" w:eastAsiaTheme="minorHAnsi" w:hAnsi="Calibri" w:cstheme="minorBidi"/>
-                <w:szCs w:val="22"/>
+            </w:pPr>
+            <w:r>
+              <w:rPr>
+                <w:rFonts w:ascii="Calibri" w:hAnsi="Calibri"/>
               </w:rPr>
               <w:t>1</w:t>
             </w:r>
@@ -3513,15 +3181,10 @@
           <w:p>
             <w:pPr>
               <w:jc w:val="center"/>
-              <w:rPr>
-                <w:rFonts w:asciiTheme="minorHAnsi" w:eastAsiaTheme="minorHAnsi" w:hAnsiTheme="minorHAnsi" w:cstheme="minorBidi"/>
-                <w:szCs w:val="22"/>
-              </w:rPr>
-            </w:pPr>
-            <w:r>
-              <w:rPr>
-                <w:rFonts w:ascii="Calibri" w:eastAsiaTheme="minorHAnsi" w:hAnsi="Calibri" w:cstheme="minorBidi"/>
-                <w:szCs w:val="22"/>
+            </w:pPr>
+            <w:r>
+              <w:rPr>
+                <w:rFonts w:ascii="Calibri" w:hAnsi="Calibri"/>
               </w:rPr>
               <w:t>1</w:t>
             </w:r>
@@ -3536,15 +3199,10 @@
           <w:p>
             <w:pPr>
               <w:jc w:val="center"/>
-              <w:rPr>
-                <w:rFonts w:asciiTheme="minorHAnsi" w:eastAsiaTheme="minorHAnsi" w:hAnsiTheme="minorHAnsi" w:cstheme="minorBidi"/>
-                <w:szCs w:val="22"/>
-              </w:rPr>
-            </w:pPr>
-            <w:r>
-              <w:rPr>
-                <w:rFonts w:ascii="Calibri" w:eastAsiaTheme="minorHAnsi" w:hAnsi="Calibri" w:cstheme="minorBidi"/>
-                <w:szCs w:val="22"/>
+            </w:pPr>
+            <w:r>
+              <w:rPr>
+                <w:rFonts w:ascii="Calibri" w:hAnsi="Calibri"/>
               </w:rPr>
               <w:t>Out of order</w:t>
             </w:r>
@@ -3559,11 +3217,10 @@
           <w:p>
             <w:pPr>
               <w:jc w:val="center"/>
-              <w:rPr>
-                <w:rFonts w:asciiTheme="minorHAnsi" w:eastAsiaTheme="minorHAnsi" w:hAnsiTheme="minorHAnsi" w:cstheme="minorBidi"/>
-                <w:szCs w:val="22"/>
-              </w:rPr>
-            </w:pPr>
+            </w:pPr>
+            <w:r>
+              <w:t>0.8340</w:t>
+            </w:r>
           </w:p>
         </w:tc>
         <w:tc>
@@ -3575,11 +3232,10 @@
           <w:p>
             <w:pPr>
               <w:jc w:val="center"/>
-              <w:rPr>
-                <w:rFonts w:asciiTheme="minorHAnsi" w:eastAsiaTheme="minorHAnsi" w:hAnsiTheme="minorHAnsi" w:cstheme="minorBidi"/>
-                <w:szCs w:val="22"/>
-              </w:rPr>
-            </w:pPr>
+            </w:pPr>
+            <w:r>
+              <w:t>1.783</w:t>
+            </w:r>
           </w:p>
         </w:tc>
       </w:tr>
@@ -3593,15 +3249,10 @@
           <w:p>
             <w:pPr>
               <w:jc w:val="center"/>
-              <w:rPr>
-                <w:rFonts w:asciiTheme="minorHAnsi" w:eastAsiaTheme="minorHAnsi" w:hAnsiTheme="minorHAnsi" w:cstheme="minorBidi"/>
-                <w:szCs w:val="22"/>
-              </w:rPr>
-            </w:pPr>
-            <w:r>
-              <w:rPr>
-                <w:rFonts w:ascii="Calibri" w:eastAsiaTheme="minorHAnsi" w:hAnsi="Calibri" w:cstheme="minorBidi"/>
-                <w:szCs w:val="22"/>
+            </w:pPr>
+            <w:r>
+              <w:rPr>
+                <w:rFonts w:ascii="Calibri" w:hAnsi="Calibri"/>
               </w:rPr>
               <w:t>4</w:t>
             </w:r>
@@ -3616,15 +3267,10 @@
           <w:p>
             <w:pPr>
               <w:jc w:val="center"/>
-              <w:rPr>
-                <w:rFonts w:asciiTheme="minorHAnsi" w:eastAsiaTheme="minorHAnsi" w:hAnsiTheme="minorHAnsi" w:cstheme="minorBidi"/>
-                <w:szCs w:val="22"/>
-              </w:rPr>
-            </w:pPr>
-            <w:r>
-              <w:rPr>
-                <w:rFonts w:ascii="Calibri" w:eastAsiaTheme="minorHAnsi" w:hAnsi="Calibri" w:cstheme="minorBidi"/>
-                <w:szCs w:val="22"/>
+            </w:pPr>
+            <w:r>
+              <w:rPr>
+                <w:rFonts w:ascii="Calibri" w:hAnsi="Calibri"/>
               </w:rPr>
               <w:t>3</w:t>
             </w:r>
@@ -3639,15 +3285,10 @@
           <w:p>
             <w:pPr>
               <w:jc w:val="center"/>
-              <w:rPr>
-                <w:rFonts w:asciiTheme="minorHAnsi" w:eastAsiaTheme="minorHAnsi" w:hAnsiTheme="minorHAnsi" w:cstheme="minorBidi"/>
-                <w:szCs w:val="22"/>
-              </w:rPr>
-            </w:pPr>
-            <w:r>
-              <w:rPr>
-                <w:rFonts w:ascii="Calibri" w:eastAsiaTheme="minorHAnsi" w:hAnsi="Calibri" w:cstheme="minorBidi"/>
-                <w:szCs w:val="22"/>
+            </w:pPr>
+            <w:r>
+              <w:rPr>
+                <w:rFonts w:ascii="Calibri" w:hAnsi="Calibri"/>
               </w:rPr>
               <w:t>2</w:t>
             </w:r>
@@ -3662,15 +3303,10 @@
           <w:p>
             <w:pPr>
               <w:jc w:val="center"/>
-              <w:rPr>
-                <w:rFonts w:asciiTheme="minorHAnsi" w:eastAsiaTheme="minorHAnsi" w:hAnsiTheme="minorHAnsi" w:cstheme="minorBidi"/>
-                <w:szCs w:val="22"/>
-              </w:rPr>
-            </w:pPr>
-            <w:r>
-              <w:rPr>
-                <w:rFonts w:ascii="Calibri" w:eastAsiaTheme="minorHAnsi" w:hAnsi="Calibri" w:cstheme="minorBidi"/>
-                <w:szCs w:val="22"/>
+            </w:pPr>
+            <w:r>
+              <w:rPr>
+                <w:rFonts w:ascii="Calibri" w:hAnsi="Calibri"/>
               </w:rPr>
               <w:t>2</w:t>
             </w:r>
@@ -3685,15 +3321,10 @@
           <w:p>
             <w:pPr>
               <w:jc w:val="center"/>
-              <w:rPr>
-                <w:rFonts w:asciiTheme="minorHAnsi" w:eastAsiaTheme="minorHAnsi" w:hAnsiTheme="minorHAnsi" w:cstheme="minorBidi"/>
-                <w:szCs w:val="22"/>
-              </w:rPr>
-            </w:pPr>
-            <w:r>
-              <w:rPr>
-                <w:rFonts w:ascii="Calibri" w:eastAsiaTheme="minorHAnsi" w:hAnsi="Calibri" w:cstheme="minorBidi"/>
-                <w:szCs w:val="22"/>
+            </w:pPr>
+            <w:r>
+              <w:rPr>
+                <w:rFonts w:ascii="Calibri" w:hAnsi="Calibri"/>
               </w:rPr>
               <w:t>Out of order</w:t>
             </w:r>
@@ -3708,11 +3339,10 @@
           <w:p>
             <w:pPr>
               <w:jc w:val="center"/>
-              <w:rPr>
-                <w:rFonts w:asciiTheme="minorHAnsi" w:eastAsiaTheme="minorHAnsi" w:hAnsiTheme="minorHAnsi" w:cstheme="minorBidi"/>
-                <w:szCs w:val="22"/>
-              </w:rPr>
-            </w:pPr>
+            </w:pPr>
+            <w:r>
+              <w:t>0.5941</w:t>
+            </w:r>
           </w:p>
         </w:tc>
         <w:tc>
@@ -3724,11 +3354,10 @@
           <w:p>
             <w:pPr>
               <w:jc w:val="center"/>
-              <w:rPr>
-                <w:rFonts w:asciiTheme="minorHAnsi" w:eastAsiaTheme="minorHAnsi" w:hAnsiTheme="minorHAnsi" w:cstheme="minorBidi"/>
-                <w:szCs w:val="22"/>
-              </w:rPr>
-            </w:pPr>
+            </w:pPr>
+            <w:r>
+              <w:t>2.503</w:t>
+            </w:r>
           </w:p>
         </w:tc>
       </w:tr>
@@ -3742,15 +3371,10 @@
           <w:p>
             <w:pPr>
               <w:jc w:val="center"/>
-              <w:rPr>
-                <w:rFonts w:asciiTheme="minorHAnsi" w:eastAsiaTheme="minorHAnsi" w:hAnsiTheme="minorHAnsi" w:cstheme="minorBidi"/>
-                <w:szCs w:val="22"/>
-              </w:rPr>
-            </w:pPr>
-            <w:r>
-              <w:rPr>
-                <w:rFonts w:ascii="Calibri" w:eastAsiaTheme="minorHAnsi" w:hAnsi="Calibri" w:cstheme="minorBidi"/>
-                <w:szCs w:val="22"/>
+            </w:pPr>
+            <w:r>
+              <w:rPr>
+                <w:rFonts w:ascii="Calibri" w:hAnsi="Calibri"/>
               </w:rPr>
               <w:t>8</w:t>
             </w:r>
@@ -3765,15 +3389,10 @@
           <w:p>
             <w:pPr>
               <w:jc w:val="center"/>
-              <w:rPr>
-                <w:rFonts w:asciiTheme="minorHAnsi" w:eastAsiaTheme="minorHAnsi" w:hAnsiTheme="minorHAnsi" w:cstheme="minorBidi"/>
-                <w:szCs w:val="22"/>
-              </w:rPr>
-            </w:pPr>
-            <w:r>
-              <w:rPr>
-                <w:rFonts w:ascii="Calibri" w:eastAsiaTheme="minorHAnsi" w:hAnsi="Calibri" w:cstheme="minorBidi"/>
-                <w:szCs w:val="22"/>
+            </w:pPr>
+            <w:r>
+              <w:rPr>
+                <w:rFonts w:ascii="Calibri" w:hAnsi="Calibri"/>
               </w:rPr>
               <w:t>6</w:t>
             </w:r>
@@ -3788,15 +3407,10 @@
           <w:p>
             <w:pPr>
               <w:jc w:val="center"/>
-              <w:rPr>
-                <w:rFonts w:asciiTheme="minorHAnsi" w:eastAsiaTheme="minorHAnsi" w:hAnsiTheme="minorHAnsi" w:cstheme="minorBidi"/>
-                <w:szCs w:val="22"/>
-              </w:rPr>
-            </w:pPr>
-            <w:r>
-              <w:rPr>
-                <w:rFonts w:ascii="Calibri" w:eastAsiaTheme="minorHAnsi" w:hAnsi="Calibri" w:cstheme="minorBidi"/>
-                <w:szCs w:val="22"/>
+            </w:pPr>
+            <w:r>
+              <w:rPr>
+                <w:rFonts w:ascii="Calibri" w:hAnsi="Calibri"/>
               </w:rPr>
               <w:t>3</w:t>
             </w:r>
@@ -3811,15 +3425,10 @@
           <w:p>
             <w:pPr>
               <w:jc w:val="center"/>
-              <w:rPr>
-                <w:rFonts w:asciiTheme="minorHAnsi" w:eastAsiaTheme="minorHAnsi" w:hAnsiTheme="minorHAnsi" w:cstheme="minorBidi"/>
-                <w:szCs w:val="22"/>
-              </w:rPr>
-            </w:pPr>
-            <w:r>
-              <w:rPr>
-                <w:rFonts w:ascii="Calibri" w:eastAsiaTheme="minorHAnsi" w:hAnsi="Calibri" w:cstheme="minorBidi"/>
-                <w:szCs w:val="22"/>
+            </w:pPr>
+            <w:r>
+              <w:rPr>
+                <w:rFonts w:ascii="Calibri" w:hAnsi="Calibri"/>
               </w:rPr>
               <w:t>2</w:t>
             </w:r>
@@ -3834,15 +3443,10 @@
           <w:p>
             <w:pPr>
               <w:jc w:val="center"/>
-              <w:rPr>
-                <w:rFonts w:asciiTheme="minorHAnsi" w:eastAsiaTheme="minorHAnsi" w:hAnsiTheme="minorHAnsi" w:cstheme="minorBidi"/>
-                <w:szCs w:val="22"/>
-              </w:rPr>
-            </w:pPr>
-            <w:r>
-              <w:rPr>
-                <w:rFonts w:ascii="Calibri" w:eastAsiaTheme="minorHAnsi" w:hAnsi="Calibri" w:cstheme="minorBidi"/>
-                <w:szCs w:val="22"/>
+            </w:pPr>
+            <w:r>
+              <w:rPr>
+                <w:rFonts w:ascii="Calibri" w:hAnsi="Calibri"/>
               </w:rPr>
               <w:t>Out of order</w:t>
             </w:r>
@@ -3857,11 +3461,10 @@
           <w:p>
             <w:pPr>
               <w:jc w:val="center"/>
-              <w:rPr>
-                <w:rFonts w:asciiTheme="minorHAnsi" w:eastAsiaTheme="minorHAnsi" w:hAnsiTheme="minorHAnsi" w:cstheme="minorBidi"/>
-                <w:szCs w:val="22"/>
-              </w:rPr>
-            </w:pPr>
+            </w:pPr>
+            <w:r>
+              <w:t>0.5426</w:t>
+            </w:r>
           </w:p>
         </w:tc>
         <w:tc>
@@ -3873,11 +3476,10 @@
           <w:p>
             <w:pPr>
               <w:jc w:val="center"/>
-              <w:rPr>
-                <w:rFonts w:asciiTheme="minorHAnsi" w:eastAsiaTheme="minorHAnsi" w:hAnsiTheme="minorHAnsi" w:cstheme="minorBidi"/>
-                <w:szCs w:val="22"/>
-              </w:rPr>
-            </w:pPr>
+            </w:pPr>
+            <w:r>
+              <w:t>2.741</w:t>
+            </w:r>
           </w:p>
         </w:tc>
       </w:tr>
@@ -3931,8 +3533,6 @@
         </w:rPr>
         <w:t>Compress95</w:t>
       </w:r>
-      <w:bookmarkStart w:id="0" w:name="_GoBack"/>
-      <w:bookmarkEnd w:id="0"/>
       <w:r>
         <w:rPr>
           <w:rFonts w:ascii="Calibri" w:eastAsia="Calibri" w:hAnsi="Calibri"/>
@@ -3978,15 +3578,10 @@
           <w:p>
             <w:pPr>
               <w:jc w:val="center"/>
-              <w:rPr>
-                <w:rFonts w:asciiTheme="minorHAnsi" w:eastAsiaTheme="minorHAnsi" w:hAnsiTheme="minorHAnsi" w:cstheme="minorBidi"/>
-                <w:szCs w:val="22"/>
-              </w:rPr>
-            </w:pPr>
-            <w:r>
-              <w:rPr>
-                <w:rFonts w:ascii="Calibri" w:eastAsiaTheme="minorHAnsi" w:hAnsi="Calibri" w:cstheme="minorBidi"/>
-                <w:szCs w:val="22"/>
+            </w:pPr>
+            <w:r>
+              <w:rPr>
+                <w:rFonts w:ascii="Calibri" w:hAnsi="Calibri"/>
               </w:rPr>
               <w:t>Branch Predictor</w:t>
             </w:r>
@@ -4001,15 +3596,10 @@
           <w:p>
             <w:pPr>
               <w:jc w:val="center"/>
-              <w:rPr>
-                <w:rFonts w:asciiTheme="minorHAnsi" w:eastAsiaTheme="minorHAnsi" w:hAnsiTheme="minorHAnsi" w:cstheme="minorBidi"/>
-                <w:szCs w:val="22"/>
-              </w:rPr>
-            </w:pPr>
-            <w:r>
-              <w:rPr>
-                <w:rFonts w:ascii="Calibri" w:eastAsiaTheme="minorHAnsi" w:hAnsi="Calibri" w:cstheme="minorBidi"/>
-                <w:szCs w:val="22"/>
+            </w:pPr>
+            <w:r>
+              <w:rPr>
+                <w:rFonts w:ascii="Calibri" w:hAnsi="Calibri"/>
               </w:rPr>
               <w:t>Order</w:t>
             </w:r>
@@ -4024,15 +3614,10 @@
           <w:p>
             <w:pPr>
               <w:jc w:val="center"/>
-              <w:rPr>
-                <w:rFonts w:asciiTheme="minorHAnsi" w:eastAsiaTheme="minorHAnsi" w:hAnsiTheme="minorHAnsi" w:cstheme="minorBidi"/>
-                <w:szCs w:val="22"/>
-              </w:rPr>
-            </w:pPr>
-            <w:r>
-              <w:rPr>
-                <w:rFonts w:ascii="Calibri" w:eastAsiaTheme="minorHAnsi" w:hAnsi="Calibri" w:cstheme="minorBidi"/>
-                <w:szCs w:val="22"/>
+            </w:pPr>
+            <w:r>
+              <w:rPr>
+                <w:rFonts w:ascii="Calibri" w:hAnsi="Calibri"/>
               </w:rPr>
               <w:t>CPI</w:t>
             </w:r>
@@ -4047,15 +3632,10 @@
           <w:p>
             <w:pPr>
               <w:jc w:val="center"/>
-              <w:rPr>
-                <w:rFonts w:asciiTheme="minorHAnsi" w:eastAsiaTheme="minorHAnsi" w:hAnsiTheme="minorHAnsi" w:cstheme="minorBidi"/>
-                <w:szCs w:val="22"/>
-              </w:rPr>
-            </w:pPr>
-            <w:r>
-              <w:rPr>
-                <w:rFonts w:ascii="Calibri" w:eastAsiaTheme="minorHAnsi" w:hAnsi="Calibri" w:cstheme="minorBidi"/>
-                <w:szCs w:val="22"/>
+            </w:pPr>
+            <w:r>
+              <w:rPr>
+                <w:rFonts w:ascii="Calibri" w:hAnsi="Calibri"/>
               </w:rPr>
               <w:t>Relative Speedup</w:t>
             </w:r>
@@ -4063,15 +3643,10 @@
           <w:p>
             <w:pPr>
               <w:jc w:val="center"/>
-              <w:rPr>
-                <w:rFonts w:asciiTheme="minorHAnsi" w:eastAsiaTheme="minorHAnsi" w:hAnsiTheme="minorHAnsi" w:cstheme="minorBidi"/>
-                <w:szCs w:val="22"/>
-              </w:rPr>
-            </w:pPr>
-            <w:r>
-              <w:rPr>
-                <w:rFonts w:ascii="Calibri" w:eastAsiaTheme="minorHAnsi" w:hAnsi="Calibri" w:cstheme="minorBidi"/>
-                <w:szCs w:val="22"/>
+            </w:pPr>
+            <w:r>
+              <w:rPr>
+                <w:rFonts w:ascii="Calibri" w:hAnsi="Calibri"/>
               </w:rPr>
               <w:t>(Relative to “branch prediction” processor with in order execution and a “taken” branch predictor)</w:t>
             </w:r>
@@ -4088,15 +3663,10 @@
           <w:p>
             <w:pPr>
               <w:jc w:val="center"/>
-              <w:rPr>
-                <w:rFonts w:asciiTheme="minorHAnsi" w:eastAsiaTheme="minorHAnsi" w:hAnsiTheme="minorHAnsi" w:cstheme="minorBidi"/>
-                <w:szCs w:val="22"/>
-              </w:rPr>
-            </w:pPr>
-            <w:r>
-              <w:rPr>
-                <w:rFonts w:ascii="Calibri" w:eastAsiaTheme="minorHAnsi" w:hAnsi="Calibri" w:cstheme="minorBidi"/>
-                <w:szCs w:val="22"/>
+            </w:pPr>
+            <w:r>
+              <w:rPr>
+                <w:rFonts w:ascii="Calibri" w:hAnsi="Calibri"/>
               </w:rPr>
               <w:t>Taken</w:t>
             </w:r>
@@ -4111,15 +3681,10 @@
           <w:p>
             <w:pPr>
               <w:jc w:val="center"/>
-              <w:rPr>
-                <w:rFonts w:asciiTheme="minorHAnsi" w:eastAsiaTheme="minorHAnsi" w:hAnsiTheme="minorHAnsi" w:cstheme="minorBidi"/>
-                <w:szCs w:val="22"/>
-              </w:rPr>
-            </w:pPr>
-            <w:r>
-              <w:rPr>
-                <w:rFonts w:ascii="Calibri" w:eastAsiaTheme="minorHAnsi" w:hAnsi="Calibri" w:cstheme="minorBidi"/>
-                <w:szCs w:val="22"/>
+            </w:pPr>
+            <w:r>
+              <w:rPr>
+                <w:rFonts w:ascii="Calibri" w:hAnsi="Calibri"/>
               </w:rPr>
               <w:t>In order</w:t>
             </w:r>
@@ -4134,11 +3699,10 @@
           <w:p>
             <w:pPr>
               <w:jc w:val="center"/>
-              <w:rPr>
-                <w:rFonts w:asciiTheme="minorHAnsi" w:eastAsiaTheme="minorHAnsi" w:hAnsiTheme="minorHAnsi" w:cstheme="minorBidi"/>
-                <w:szCs w:val="22"/>
-              </w:rPr>
-            </w:pPr>
+            </w:pPr>
+            <w:r>
+              <w:t>1.8943</w:t>
+            </w:r>
           </w:p>
         </w:tc>
         <w:tc>
@@ -4150,15 +3714,10 @@
           <w:p>
             <w:pPr>
               <w:jc w:val="center"/>
-              <w:rPr>
-                <w:rFonts w:asciiTheme="minorHAnsi" w:eastAsiaTheme="minorHAnsi" w:hAnsiTheme="minorHAnsi" w:cstheme="minorBidi"/>
-                <w:szCs w:val="22"/>
-              </w:rPr>
-            </w:pPr>
-            <w:r>
-              <w:rPr>
-                <w:rFonts w:ascii="Calibri" w:eastAsiaTheme="minorHAnsi" w:hAnsi="Calibri" w:cstheme="minorBidi"/>
-                <w:szCs w:val="22"/>
+            </w:pPr>
+            <w:r>
+              <w:rPr>
+                <w:rFonts w:ascii="Calibri" w:hAnsi="Calibri"/>
               </w:rPr>
               <w:t>1.000</w:t>
             </w:r>
@@ -4175,15 +3734,10 @@
           <w:p>
             <w:pPr>
               <w:jc w:val="center"/>
-              <w:rPr>
-                <w:rFonts w:asciiTheme="minorHAnsi" w:eastAsiaTheme="minorHAnsi" w:hAnsiTheme="minorHAnsi" w:cstheme="minorBidi"/>
-                <w:szCs w:val="22"/>
-              </w:rPr>
-            </w:pPr>
-            <w:r>
-              <w:rPr>
-                <w:rFonts w:ascii="Calibri" w:eastAsiaTheme="minorHAnsi" w:hAnsi="Calibri" w:cstheme="minorBidi"/>
-                <w:szCs w:val="22"/>
+            </w:pPr>
+            <w:r>
+              <w:rPr>
+                <w:rFonts w:ascii="Calibri" w:hAnsi="Calibri"/>
               </w:rPr>
               <w:t>Not taken</w:t>
             </w:r>
@@ -4198,24 +3752,12 @@
           <w:p>
             <w:pPr>
               <w:jc w:val="center"/>
-              <w:rPr>
-                <w:rFonts w:asciiTheme="minorHAnsi" w:eastAsiaTheme="minorHAnsi" w:hAnsiTheme="minorHAnsi" w:cstheme="minorBidi"/>
-                <w:szCs w:val="22"/>
-              </w:rPr>
-            </w:pPr>
-            <w:r>
-              <w:rPr>
-                <w:rFonts w:ascii="Calibri" w:eastAsiaTheme="minorHAnsi" w:hAnsi="Calibri" w:cstheme="minorBidi"/>
-                <w:szCs w:val="22"/>
-              </w:rPr>
-              <w:t xml:space="preserve">In </w:t>
-            </w:r>
-            <w:r>
-              <w:rPr>
-                <w:rFonts w:ascii="Calibri" w:eastAsiaTheme="minorHAnsi" w:hAnsi="Calibri" w:cstheme="minorBidi"/>
-                <w:szCs w:val="22"/>
-              </w:rPr>
-              <w:t>order</w:t>
+            </w:pPr>
+            <w:r>
+              <w:rPr>
+                <w:rFonts w:ascii="Calibri" w:hAnsi="Calibri"/>
+              </w:rPr>
+              <w:t>In order</w:t>
             </w:r>
           </w:p>
         </w:tc>
@@ -4228,11 +3770,10 @@
           <w:p>
             <w:pPr>
               <w:jc w:val="center"/>
-              <w:rPr>
-                <w:rFonts w:asciiTheme="minorHAnsi" w:eastAsiaTheme="minorHAnsi" w:hAnsiTheme="minorHAnsi" w:cstheme="minorBidi"/>
-                <w:szCs w:val="22"/>
-              </w:rPr>
-            </w:pPr>
+            </w:pPr>
+            <w:r>
+              <w:t>1.8971</w:t>
+            </w:r>
           </w:p>
         </w:tc>
         <w:tc>
@@ -4244,11 +3785,10 @@
           <w:p>
             <w:pPr>
               <w:jc w:val="center"/>
-              <w:rPr>
-                <w:rFonts w:asciiTheme="minorHAnsi" w:eastAsiaTheme="minorHAnsi" w:hAnsiTheme="minorHAnsi" w:cstheme="minorBidi"/>
-                <w:szCs w:val="22"/>
-              </w:rPr>
-            </w:pPr>
+            </w:pPr>
+            <w:r>
+              <w:t>0.999</w:t>
+            </w:r>
           </w:p>
         </w:tc>
       </w:tr>
@@ -4262,15 +3802,10 @@
           <w:p>
             <w:pPr>
               <w:jc w:val="center"/>
-              <w:rPr>
-                <w:rFonts w:asciiTheme="minorHAnsi" w:eastAsiaTheme="minorHAnsi" w:hAnsiTheme="minorHAnsi" w:cstheme="minorBidi"/>
-                <w:szCs w:val="22"/>
-              </w:rPr>
-            </w:pPr>
-            <w:r>
-              <w:rPr>
-                <w:rFonts w:ascii="Calibri" w:eastAsiaTheme="minorHAnsi" w:hAnsi="Calibri" w:cstheme="minorBidi"/>
-                <w:szCs w:val="22"/>
+            </w:pPr>
+            <w:r>
+              <w:rPr>
+                <w:rFonts w:ascii="Calibri" w:hAnsi="Calibri"/>
               </w:rPr>
               <w:t>2 level</w:t>
             </w:r>
@@ -4285,15 +3820,10 @@
           <w:p>
             <w:pPr>
               <w:jc w:val="center"/>
-              <w:rPr>
-                <w:rFonts w:asciiTheme="minorHAnsi" w:eastAsiaTheme="minorHAnsi" w:hAnsiTheme="minorHAnsi" w:cstheme="minorBidi"/>
-                <w:szCs w:val="22"/>
-              </w:rPr>
-            </w:pPr>
-            <w:r>
-              <w:rPr>
-                <w:rFonts w:ascii="Calibri" w:eastAsiaTheme="minorHAnsi" w:hAnsi="Calibri" w:cstheme="minorBidi"/>
-                <w:szCs w:val="22"/>
+            </w:pPr>
+            <w:r>
+              <w:rPr>
+                <w:rFonts w:ascii="Calibri" w:hAnsi="Calibri"/>
               </w:rPr>
               <w:t>In order</w:t>
             </w:r>
@@ -4308,11 +3838,10 @@
           <w:p>
             <w:pPr>
               <w:jc w:val="center"/>
-              <w:rPr>
-                <w:rFonts w:asciiTheme="minorHAnsi" w:eastAsiaTheme="minorHAnsi" w:hAnsiTheme="minorHAnsi" w:cstheme="minorBidi"/>
-                <w:szCs w:val="22"/>
-              </w:rPr>
-            </w:pPr>
+            </w:pPr>
+            <w:r>
+              <w:t>1.2909</w:t>
+            </w:r>
           </w:p>
         </w:tc>
         <w:tc>
@@ -4324,11 +3853,10 @@
           <w:p>
             <w:pPr>
               <w:jc w:val="center"/>
-              <w:rPr>
-                <w:rFonts w:asciiTheme="minorHAnsi" w:eastAsiaTheme="minorHAnsi" w:hAnsiTheme="minorHAnsi" w:cstheme="minorBidi"/>
-                <w:szCs w:val="22"/>
-              </w:rPr>
-            </w:pPr>
+            </w:pPr>
+            <w:r>
+              <w:t>1.467</w:t>
+            </w:r>
           </w:p>
         </w:tc>
       </w:tr>
@@ -4342,15 +3870,10 @@
           <w:p>
             <w:pPr>
               <w:jc w:val="center"/>
-              <w:rPr>
-                <w:rFonts w:asciiTheme="minorHAnsi" w:eastAsiaTheme="minorHAnsi" w:hAnsiTheme="minorHAnsi" w:cstheme="minorBidi"/>
-                <w:szCs w:val="22"/>
-              </w:rPr>
-            </w:pPr>
-            <w:r>
-              <w:rPr>
-                <w:rFonts w:ascii="Calibri" w:eastAsiaTheme="minorHAnsi" w:hAnsi="Calibri" w:cstheme="minorBidi"/>
-                <w:szCs w:val="22"/>
+            </w:pPr>
+            <w:r>
+              <w:rPr>
+                <w:rFonts w:ascii="Calibri" w:hAnsi="Calibri"/>
               </w:rPr>
               <w:t>Perfect</w:t>
             </w:r>
@@ -4365,15 +3888,10 @@
           <w:p>
             <w:pPr>
               <w:jc w:val="center"/>
-              <w:rPr>
-                <w:rFonts w:asciiTheme="minorHAnsi" w:eastAsiaTheme="minorHAnsi" w:hAnsiTheme="minorHAnsi" w:cstheme="minorBidi"/>
-                <w:szCs w:val="22"/>
-              </w:rPr>
-            </w:pPr>
-            <w:r>
-              <w:rPr>
-                <w:rFonts w:ascii="Calibri" w:eastAsiaTheme="minorHAnsi" w:hAnsi="Calibri" w:cstheme="minorBidi"/>
-                <w:szCs w:val="22"/>
+            </w:pPr>
+            <w:r>
+              <w:rPr>
+                <w:rFonts w:ascii="Calibri" w:hAnsi="Calibri"/>
               </w:rPr>
               <w:t>In order</w:t>
             </w:r>
@@ -4388,11 +3906,10 @@
           <w:p>
             <w:pPr>
               <w:jc w:val="center"/>
-              <w:rPr>
-                <w:rFonts w:asciiTheme="minorHAnsi" w:eastAsiaTheme="minorHAnsi" w:hAnsiTheme="minorHAnsi" w:cstheme="minorBidi"/>
-                <w:szCs w:val="22"/>
-              </w:rPr>
-            </w:pPr>
+            </w:pPr>
+            <w:r>
+              <w:t>1.2591</w:t>
+            </w:r>
           </w:p>
         </w:tc>
         <w:tc>
@@ -4404,11 +3921,10 @@
           <w:p>
             <w:pPr>
               <w:jc w:val="center"/>
-              <w:rPr>
-                <w:rFonts w:asciiTheme="minorHAnsi" w:eastAsiaTheme="minorHAnsi" w:hAnsiTheme="minorHAnsi" w:cstheme="minorBidi"/>
-                <w:szCs w:val="22"/>
-              </w:rPr>
-            </w:pPr>
+            </w:pPr>
+            <w:r>
+              <w:t>1.504</w:t>
+            </w:r>
           </w:p>
         </w:tc>
       </w:tr>
@@ -4422,15 +3938,10 @@
           <w:p>
             <w:pPr>
               <w:jc w:val="center"/>
-              <w:rPr>
-                <w:rFonts w:asciiTheme="minorHAnsi" w:eastAsiaTheme="minorHAnsi" w:hAnsiTheme="minorHAnsi" w:cstheme="minorBidi"/>
-                <w:szCs w:val="22"/>
-              </w:rPr>
-            </w:pPr>
-            <w:r>
-              <w:rPr>
-                <w:rFonts w:ascii="Calibri" w:eastAsiaTheme="minorHAnsi" w:hAnsi="Calibri" w:cstheme="minorBidi"/>
-                <w:szCs w:val="22"/>
+            </w:pPr>
+            <w:r>
+              <w:rPr>
+                <w:rFonts w:ascii="Calibri" w:hAnsi="Calibri"/>
               </w:rPr>
               <w:t>Taken</w:t>
             </w:r>
@@ -4445,15 +3956,10 @@
           <w:p>
             <w:pPr>
               <w:jc w:val="center"/>
-              <w:rPr>
-                <w:rFonts w:asciiTheme="minorHAnsi" w:eastAsiaTheme="minorHAnsi" w:hAnsiTheme="minorHAnsi" w:cstheme="minorBidi"/>
-                <w:szCs w:val="22"/>
-              </w:rPr>
-            </w:pPr>
-            <w:r>
-              <w:rPr>
-                <w:rFonts w:ascii="Calibri" w:eastAsiaTheme="minorHAnsi" w:hAnsi="Calibri" w:cstheme="minorBidi"/>
-                <w:szCs w:val="22"/>
+            </w:pPr>
+            <w:r>
+              <w:rPr>
+                <w:rFonts w:ascii="Calibri" w:hAnsi="Calibri"/>
               </w:rPr>
               <w:t>Out of order</w:t>
             </w:r>
@@ -4468,11 +3974,10 @@
           <w:p>
             <w:pPr>
               <w:jc w:val="center"/>
-              <w:rPr>
-                <w:rFonts w:asciiTheme="minorHAnsi" w:eastAsiaTheme="minorHAnsi" w:hAnsiTheme="minorHAnsi" w:cstheme="minorBidi"/>
-                <w:szCs w:val="22"/>
-              </w:rPr>
-            </w:pPr>
+            </w:pPr>
+            <w:r>
+              <w:t>1.1694</w:t>
+            </w:r>
           </w:p>
         </w:tc>
         <w:tc>
@@ -4484,11 +3989,10 @@
           <w:p>
             <w:pPr>
               <w:jc w:val="center"/>
-              <w:rPr>
-                <w:rFonts w:asciiTheme="minorHAnsi" w:eastAsiaTheme="minorHAnsi" w:hAnsiTheme="minorHAnsi" w:cstheme="minorBidi"/>
-                <w:szCs w:val="22"/>
-              </w:rPr>
-            </w:pPr>
+            </w:pPr>
+            <w:r>
+              <w:t>1.620</w:t>
+            </w:r>
           </w:p>
         </w:tc>
       </w:tr>
@@ -4502,15 +4006,10 @@
           <w:p>
             <w:pPr>
               <w:jc w:val="center"/>
-              <w:rPr>
-                <w:rFonts w:asciiTheme="minorHAnsi" w:eastAsiaTheme="minorHAnsi" w:hAnsiTheme="minorHAnsi" w:cstheme="minorBidi"/>
-                <w:szCs w:val="22"/>
-              </w:rPr>
-            </w:pPr>
-            <w:r>
-              <w:rPr>
-                <w:rFonts w:ascii="Calibri" w:eastAsiaTheme="minorHAnsi" w:hAnsi="Calibri" w:cstheme="minorBidi"/>
-                <w:szCs w:val="22"/>
+            </w:pPr>
+            <w:r>
+              <w:rPr>
+                <w:rFonts w:ascii="Calibri" w:hAnsi="Calibri"/>
               </w:rPr>
               <w:t>Not taken</w:t>
             </w:r>
@@ -4525,15 +4024,10 @@
           <w:p>
             <w:pPr>
               <w:jc w:val="center"/>
-              <w:rPr>
-                <w:rFonts w:asciiTheme="minorHAnsi" w:eastAsiaTheme="minorHAnsi" w:hAnsiTheme="minorHAnsi" w:cstheme="minorBidi"/>
-                <w:szCs w:val="22"/>
-              </w:rPr>
-            </w:pPr>
-            <w:r>
-              <w:rPr>
-                <w:rFonts w:ascii="Calibri" w:eastAsiaTheme="minorHAnsi" w:hAnsi="Calibri" w:cstheme="minorBidi"/>
-                <w:szCs w:val="22"/>
+            </w:pPr>
+            <w:r>
+              <w:rPr>
+                <w:rFonts w:ascii="Calibri" w:hAnsi="Calibri"/>
               </w:rPr>
               <w:t>Out of order</w:t>
             </w:r>
@@ -4548,11 +4042,10 @@
           <w:p>
             <w:pPr>
               <w:jc w:val="center"/>
-              <w:rPr>
-                <w:rFonts w:asciiTheme="minorHAnsi" w:eastAsiaTheme="minorHAnsi" w:hAnsiTheme="minorHAnsi" w:cstheme="minorBidi"/>
-                <w:szCs w:val="22"/>
-              </w:rPr>
-            </w:pPr>
+            </w:pPr>
+            <w:r>
+              <w:t>1.1770</w:t>
+            </w:r>
           </w:p>
         </w:tc>
         <w:tc>
@@ -4564,11 +4057,10 @@
           <w:p>
             <w:pPr>
               <w:jc w:val="center"/>
-              <w:rPr>
-                <w:rFonts w:asciiTheme="minorHAnsi" w:eastAsiaTheme="minorHAnsi" w:hAnsiTheme="minorHAnsi" w:cstheme="minorBidi"/>
-                <w:szCs w:val="22"/>
-              </w:rPr>
-            </w:pPr>
+            </w:pPr>
+            <w:r>
+              <w:t>1.609</w:t>
+            </w:r>
           </w:p>
         </w:tc>
       </w:tr>
@@ -4582,15 +4074,10 @@
           <w:p>
             <w:pPr>
               <w:jc w:val="center"/>
-              <w:rPr>
-                <w:rFonts w:asciiTheme="minorHAnsi" w:eastAsiaTheme="minorHAnsi" w:hAnsiTheme="minorHAnsi" w:cstheme="minorBidi"/>
-                <w:szCs w:val="22"/>
-              </w:rPr>
-            </w:pPr>
-            <w:r>
-              <w:rPr>
-                <w:rFonts w:ascii="Calibri" w:eastAsiaTheme="minorHAnsi" w:hAnsi="Calibri" w:cstheme="minorBidi"/>
-                <w:szCs w:val="22"/>
+            </w:pPr>
+            <w:r>
+              <w:rPr>
+                <w:rFonts w:ascii="Calibri" w:hAnsi="Calibri"/>
               </w:rPr>
               <w:t>2 level</w:t>
             </w:r>
@@ -4605,15 +4092,10 @@
           <w:p>
             <w:pPr>
               <w:jc w:val="center"/>
-              <w:rPr>
-                <w:rFonts w:asciiTheme="minorHAnsi" w:eastAsiaTheme="minorHAnsi" w:hAnsiTheme="minorHAnsi" w:cstheme="minorBidi"/>
-                <w:szCs w:val="22"/>
-              </w:rPr>
-            </w:pPr>
-            <w:r>
-              <w:rPr>
-                <w:rFonts w:ascii="Calibri" w:eastAsiaTheme="minorHAnsi" w:hAnsi="Calibri" w:cstheme="minorBidi"/>
-                <w:szCs w:val="22"/>
+            </w:pPr>
+            <w:r>
+              <w:rPr>
+                <w:rFonts w:ascii="Calibri" w:hAnsi="Calibri"/>
               </w:rPr>
               <w:t>Out of order</w:t>
             </w:r>
@@ -4628,11 +4110,10 @@
           <w:p>
             <w:pPr>
               <w:jc w:val="center"/>
-              <w:rPr>
-                <w:rFonts w:asciiTheme="minorHAnsi" w:eastAsiaTheme="minorHAnsi" w:hAnsiTheme="minorHAnsi" w:cstheme="minorBidi"/>
-                <w:szCs w:val="22"/>
-              </w:rPr>
-            </w:pPr>
+            </w:pPr>
+            <w:r>
+              <w:t>0.6459</w:t>
+            </w:r>
           </w:p>
         </w:tc>
         <w:tc>
@@ -4644,11 +4125,10 @@
           <w:p>
             <w:pPr>
               <w:jc w:val="center"/>
-              <w:rPr>
-                <w:rFonts w:asciiTheme="minorHAnsi" w:eastAsiaTheme="minorHAnsi" w:hAnsiTheme="minorHAnsi" w:cstheme="minorBidi"/>
-                <w:szCs w:val="22"/>
-              </w:rPr>
-            </w:pPr>
+            </w:pPr>
+            <w:r>
+              <w:t>2.933</w:t>
+            </w:r>
           </w:p>
         </w:tc>
       </w:tr>
@@ -4662,15 +4142,10 @@
           <w:p>
             <w:pPr>
               <w:jc w:val="center"/>
-              <w:rPr>
-                <w:rFonts w:asciiTheme="minorHAnsi" w:eastAsiaTheme="minorHAnsi" w:hAnsiTheme="minorHAnsi" w:cstheme="minorBidi"/>
-                <w:szCs w:val="22"/>
-              </w:rPr>
-            </w:pPr>
-            <w:r>
-              <w:rPr>
-                <w:rFonts w:ascii="Calibri" w:eastAsiaTheme="minorHAnsi" w:hAnsi="Calibri" w:cstheme="minorBidi"/>
-                <w:szCs w:val="22"/>
+            </w:pPr>
+            <w:r>
+              <w:rPr>
+                <w:rFonts w:ascii="Calibri" w:hAnsi="Calibri"/>
               </w:rPr>
               <w:t>Perfect</w:t>
             </w:r>
@@ -4685,15 +4160,10 @@
           <w:p>
             <w:pPr>
               <w:jc w:val="center"/>
-              <w:rPr>
-                <w:rFonts w:asciiTheme="minorHAnsi" w:eastAsiaTheme="minorHAnsi" w:hAnsiTheme="minorHAnsi" w:cstheme="minorBidi"/>
-                <w:szCs w:val="22"/>
-              </w:rPr>
-            </w:pPr>
-            <w:r>
-              <w:rPr>
-                <w:rFonts w:ascii="Calibri" w:eastAsiaTheme="minorHAnsi" w:hAnsi="Calibri" w:cstheme="minorBidi"/>
-                <w:szCs w:val="22"/>
+            </w:pPr>
+            <w:r>
+              <w:rPr>
+                <w:rFonts w:ascii="Calibri" w:hAnsi="Calibri"/>
               </w:rPr>
               <w:t>Out of order</w:t>
             </w:r>
@@ -4708,11 +4178,10 @@
           <w:p>
             <w:pPr>
               <w:jc w:val="center"/>
-              <w:rPr>
-                <w:rFonts w:asciiTheme="minorHAnsi" w:eastAsiaTheme="minorHAnsi" w:hAnsiTheme="minorHAnsi" w:cstheme="minorBidi"/>
-                <w:szCs w:val="22"/>
-              </w:rPr>
-            </w:pPr>
+            </w:pPr>
+            <w:r>
+              <w:t>0.4608</w:t>
+            </w:r>
           </w:p>
         </w:tc>
         <w:tc>
@@ -4724,11 +4193,12 @@
           <w:p>
             <w:pPr>
               <w:jc w:val="center"/>
-              <w:rPr>
-                <w:rFonts w:asciiTheme="minorHAnsi" w:eastAsiaTheme="minorHAnsi" w:hAnsiTheme="minorHAnsi" w:cstheme="minorBidi"/>
-                <w:szCs w:val="22"/>
-              </w:rPr>
-            </w:pPr>
+            </w:pPr>
+            <w:r>
+              <w:t>4.111</w:t>
+            </w:r>
+            <w:bookmarkStart w:id="0" w:name="_GoBack"/>
+            <w:bookmarkEnd w:id="0"/>
           </w:p>
         </w:tc>
       </w:tr>
@@ -5074,6 +4544,7 @@
     <w:lsdException w:name="Emphasis" w:qFormat="1"/>
     <w:lsdException w:name="Plain Text" w:uiPriority="99"/>
     <w:lsdException w:name="HTML Preformatted" w:semiHidden="1" w:unhideWhenUsed="1"/>
+    <w:lsdException w:name="Normal Table" w:semiHidden="1" w:unhideWhenUsed="1"/>
     <w:lsdException w:name="No List" w:semiHidden="1" w:unhideWhenUsed="1"/>
     <w:lsdException w:name="Outline List 1" w:semiHidden="1" w:unhideWhenUsed="1"/>
     <w:lsdException w:name="Outline List 2" w:semiHidden="1" w:unhideWhenUsed="1"/>
@@ -5116,8 +4587,10 @@
     <w:lsdException w:name="Table Elegant" w:semiHidden="1" w:unhideWhenUsed="1"/>
     <w:lsdException w:name="Table Professional" w:semiHidden="1" w:unhideWhenUsed="1"/>
     <w:lsdException w:name="Table Subtle 1" w:semiHidden="1" w:unhideWhenUsed="1"/>
+    <w:lsdException w:name="Table Subtle 2" w:semiHidden="1" w:unhideWhenUsed="1"/>
     <w:lsdException w:name="Table Web 1" w:semiHidden="1" w:unhideWhenUsed="1"/>
     <w:lsdException w:name="Table Web 2" w:semiHidden="1" w:unhideWhenUsed="1"/>
+    <w:lsdException w:name="Table Web 3" w:semiHidden="1" w:unhideWhenUsed="1"/>
     <w:lsdException w:name="Table Grid" w:uiPriority="39"/>
     <w:lsdException w:name="Table Theme" w:semiHidden="1" w:unhideWhenUsed="1"/>
     <w:lsdException w:name="Placeholder Text" w:semiHidden="1" w:uiPriority="99"/>
@@ -5906,7 +5379,7 @@
 </file>
 
 <file path=customXml/itemProps1.xml><?xml version="1.0" encoding="utf-8"?>
-<ds:datastoreItem xmlns:ds="http://schemas.openxmlformats.org/officeDocument/2006/customXml" ds:itemID="{B1537509-2FDB-4871-8C30-F21D13CD9E3C}">
+<ds:datastoreItem xmlns:ds="http://schemas.openxmlformats.org/officeDocument/2006/customXml" ds:itemID="{778056C2-BB65-4B0B-833F-06074114FBE6}">
   <ds:schemaRefs>
     <ds:schemaRef ds:uri="http://schemas.openxmlformats.org/officeDocument/2006/bibliography"/>
   </ds:schemaRefs>

</xml_diff>

<commit_message>
Extended precision of CPI speedups
</commit_message>
<xml_diff>
--- a/Labs/Lab2/Hayden_Lab2_Assignment.docx
+++ b/Labs/Lab2/Hayden_Lab2_Assignment.docx
@@ -2746,7 +2746,10 @@
               <w:jc w:val="center"/>
             </w:pPr>
             <w:r>
-              <w:t>1.118</w:t>
+              <w:t>1.11</w:t>
+            </w:r>
+            <w:r>
+              <w:t>76</w:t>
             </w:r>
           </w:p>
         </w:tc>
@@ -2868,7 +2871,10 @@
               <w:jc w:val="center"/>
             </w:pPr>
             <w:r>
-              <w:t>1.154</w:t>
+              <w:t>1.15</w:t>
+            </w:r>
+            <w:r>
+              <w:t>38</w:t>
             </w:r>
           </w:p>
         </w:tc>
@@ -2992,6 +2998,9 @@
             <w:r>
               <w:t>1.159</w:t>
             </w:r>
+            <w:r>
+              <w:t>3</w:t>
+            </w:r>
           </w:p>
         </w:tc>
       </w:tr>
@@ -3114,6 +3123,9 @@
             <w:r>
               <w:t>1.014</w:t>
             </w:r>
+            <w:r>
+              <w:t>3</w:t>
+            </w:r>
           </w:p>
         </w:tc>
       </w:tr>
@@ -3236,6 +3248,9 @@
             <w:r>
               <w:t>1.783</w:t>
             </w:r>
+            <w:r>
+              <w:t>3</w:t>
+            </w:r>
           </w:p>
         </w:tc>
       </w:tr>
@@ -3358,6 +3373,9 @@
             <w:r>
               <w:t>2.503</w:t>
             </w:r>
+            <w:r>
+              <w:t>5</w:t>
+            </w:r>
           </w:p>
         </w:tc>
       </w:tr>
@@ -3479,6 +3497,9 @@
             </w:pPr>
             <w:r>
               <w:t>2.741</w:t>
+            </w:r>
+            <w:r>
+              <w:t>1</w:t>
             </w:r>
           </w:p>
         </w:tc>
@@ -3721,6 +3742,12 @@
               </w:rPr>
               <w:t>1.000</w:t>
             </w:r>
+            <w:r>
+              <w:rPr>
+                <w:rFonts w:ascii="Calibri" w:hAnsi="Calibri"/>
+              </w:rPr>
+              <w:t>0</w:t>
+            </w:r>
           </w:p>
         </w:tc>
       </w:tr>
@@ -3787,7 +3814,10 @@
               <w:jc w:val="center"/>
             </w:pPr>
             <w:r>
-              <w:t>0.999</w:t>
+              <w:t>0.99</w:t>
+            </w:r>
+            <w:r>
+              <w:t>85</w:t>
             </w:r>
           </w:p>
         </w:tc>
@@ -3857,6 +3887,9 @@
             <w:r>
               <w:t>1.467</w:t>
             </w:r>
+            <w:r>
+              <w:t>4</w:t>
+            </w:r>
           </w:p>
         </w:tc>
       </w:tr>
@@ -3925,6 +3958,9 @@
             <w:r>
               <w:t>1.504</w:t>
             </w:r>
+            <w:r>
+              <w:t>5</w:t>
+            </w:r>
           </w:p>
         </w:tc>
       </w:tr>
@@ -3991,7 +4027,10 @@
               <w:jc w:val="center"/>
             </w:pPr>
             <w:r>
-              <w:t>1.620</w:t>
+              <w:t>1.6</w:t>
+            </w:r>
+            <w:r>
+              <w:t>199</w:t>
             </w:r>
           </w:p>
         </w:tc>
@@ -4061,6 +4100,9 @@
             <w:r>
               <w:t>1.609</w:t>
             </w:r>
+            <w:r>
+              <w:t>4</w:t>
+            </w:r>
           </w:p>
         </w:tc>
       </w:tr>
@@ -4127,7 +4169,10 @@
               <w:jc w:val="center"/>
             </w:pPr>
             <w:r>
-              <w:t>2.933</w:t>
+              <w:t>2.93</w:t>
+            </w:r>
+            <w:r>
+              <w:t>28</w:t>
             </w:r>
           </w:p>
         </w:tc>
@@ -4195,7 +4240,10 @@
               <w:jc w:val="center"/>
             </w:pPr>
             <w:r>
-              <w:t>4.111</w:t>
+              <w:t>4.11</w:t>
+            </w:r>
+            <w:r>
+              <w:t>09</w:t>
             </w:r>
             <w:bookmarkStart w:id="0" w:name="_GoBack"/>
             <w:bookmarkEnd w:id="0"/>
@@ -5379,7 +5427,7 @@
 </file>
 
 <file path=customXml/itemProps1.xml><?xml version="1.0" encoding="utf-8"?>
-<ds:datastoreItem xmlns:ds="http://schemas.openxmlformats.org/officeDocument/2006/customXml" ds:itemID="{778056C2-BB65-4B0B-833F-06074114FBE6}">
+<ds:datastoreItem xmlns:ds="http://schemas.openxmlformats.org/officeDocument/2006/customXml" ds:itemID="{19AF1835-65F3-4BC1-8655-B640249F0F4C}">
   <ds:schemaRefs>
     <ds:schemaRef ds:uri="http://schemas.openxmlformats.org/officeDocument/2006/bibliography"/>
   </ds:schemaRefs>

</xml_diff>

<commit_message>
Added appendix of scripts and summary of results on first page of lab document
</commit_message>
<xml_diff>
--- a/Labs/Lab2/Hayden_Lab2_Assignment.docx
+++ b/Labs/Lab2/Hayden_Lab2_Assignment.docx
@@ -4,6 +4,2075 @@
   <w:body>
     <w:p>
       <w:pPr>
+        <w:rPr>
+          <w:rFonts w:ascii="Times New Roman" w:hAnsi="Times New Roman"/>
+          <w:b/>
+          <w:szCs w:val="22"/>
+        </w:rPr>
+      </w:pPr>
+      <w:r>
+        <w:rPr>
+          <w:rFonts w:ascii="Times New Roman" w:hAnsi="Times New Roman"/>
+          <w:b/>
+          <w:szCs w:val="22"/>
+        </w:rPr>
+        <w:t>Processor Width Chang</w:t>
+      </w:r>
+      <w:bookmarkStart w:id="0" w:name="_GoBack"/>
+      <w:bookmarkEnd w:id="0"/>
+      <w:r>
+        <w:rPr>
+          <w:rFonts w:ascii="Times New Roman" w:hAnsi="Times New Roman"/>
+          <w:b/>
+          <w:szCs w:val="22"/>
+        </w:rPr>
+        <w:t>es:</w:t>
+      </w:r>
+    </w:p>
+    <w:p>
+      <w:pPr>
+        <w:rPr>
+          <w:rFonts w:ascii="Times New Roman" w:hAnsi="Times New Roman"/>
+          <w:szCs w:val="22"/>
+        </w:rPr>
+      </w:pPr>
+      <w:r>
+        <w:rPr>
+          <w:rFonts w:ascii="Times New Roman" w:hAnsi="Times New Roman"/>
+          <w:szCs w:val="22"/>
+        </w:rPr>
+        <w:t xml:space="preserve">Varying the processor width, as well as increasing its associated resources systematically decreased the CPI, and thus increased the speedup, compared to the baseline of the width 1, in-order processor.  By increasing the </w:t>
+      </w:r>
+      <w:r>
+        <w:rPr>
+          <w:rFonts w:ascii="Times New Roman" w:hAnsi="Times New Roman"/>
+          <w:szCs w:val="22"/>
+        </w:rPr>
+        <w:t>p</w:t>
+      </w:r>
+      <w:r>
+        <w:rPr>
+          <w:rFonts w:ascii="Times New Roman" w:hAnsi="Times New Roman"/>
+          <w:szCs w:val="22"/>
+        </w:rPr>
+        <w:t>rocessor width and its associated functional units, more instructions can be fetched, decoded, issued, and committed. the Instruction-Level-Parallelism</w:t>
+      </w:r>
+      <w:r>
+        <w:rPr>
+          <w:rStyle w:val="FootnoteReference"/>
+          <w:rFonts w:ascii="Times New Roman" w:hAnsi="Times New Roman"/>
+          <w:szCs w:val="22"/>
+        </w:rPr>
+        <w:footnoteReference w:id="1"/>
+      </w:r>
+      <w:r>
+        <w:rPr>
+          <w:rFonts w:ascii="Times New Roman" w:hAnsi="Times New Roman"/>
+          <w:szCs w:val="22"/>
+        </w:rPr>
+        <w:t xml:space="preserve"> gains achieved by increasing the width are still limited by the functional units of the processor.  The greatest gains came from switching to out of order execution.   Out of order execution allows the same gains as in order, but reduces the bottleneck effect of the functional units by allowing other instructions to execute.  The switch to out of order execution caused an average 38% decrease in CPI between processors of the same width.  </w:t>
+      </w:r>
+    </w:p>
+    <w:p>
+      <w:pPr>
+        <w:keepNext/>
+        <w:spacing w:after="200"/>
+        <w:rPr>
+          <w:rFonts w:ascii="Calibri" w:eastAsia="Calibri" w:hAnsi="Calibri"/>
+          <w:i/>
+          <w:iCs/>
+          <w:color w:val="44546A"/>
+          <w:sz w:val="18"/>
+          <w:szCs w:val="18"/>
+        </w:rPr>
+      </w:pPr>
+      <w:r>
+        <w:rPr>
+          <w:rFonts w:ascii="Calibri" w:eastAsia="Calibri" w:hAnsi="Calibri"/>
+          <w:i/>
+          <w:iCs/>
+          <w:color w:val="44546A"/>
+          <w:sz w:val="18"/>
+          <w:szCs w:val="18"/>
+        </w:rPr>
+        <w:t xml:space="preserve">Table A: </w:t>
+      </w:r>
+      <w:r>
+        <w:rPr>
+          <w:rFonts w:ascii="Calibri" w:eastAsia="Calibri" w:hAnsi="Calibri"/>
+          <w:b/>
+          <w:iCs/>
+          <w:color w:val="44546A"/>
+          <w:sz w:val="18"/>
+          <w:szCs w:val="18"/>
+        </w:rPr>
+        <w:t>Compress95 -</w:t>
+      </w:r>
+      <w:r>
+        <w:rPr>
+          <w:rFonts w:ascii="Calibri" w:eastAsia="Calibri" w:hAnsi="Calibri"/>
+          <w:i/>
+          <w:iCs/>
+          <w:color w:val="44546A"/>
+          <w:sz w:val="18"/>
+          <w:szCs w:val="18"/>
+        </w:rPr>
+        <w:t xml:space="preserve"> Cycles per Instruction (CPI) and relative speedup over the width 1 processor when varying the width</w:t>
+      </w:r>
+    </w:p>
+    <w:tbl>
+      <w:tblPr>
+        <w:tblStyle w:val="TableGrid"/>
+        <w:tblW w:w="9445" w:type="dxa"/>
+        <w:tblLook w:val="04A0" w:firstRow="1" w:lastRow="0" w:firstColumn="1" w:lastColumn="0" w:noHBand="0" w:noVBand="1"/>
+      </w:tblPr>
+      <w:tblGrid>
+        <w:gridCol w:w="768"/>
+        <w:gridCol w:w="861"/>
+        <w:gridCol w:w="1184"/>
+        <w:gridCol w:w="1142"/>
+        <w:gridCol w:w="1440"/>
+        <w:gridCol w:w="901"/>
+        <w:gridCol w:w="3149"/>
+      </w:tblGrid>
+      <w:tr>
+        <w:tc>
+          <w:tcPr>
+            <w:tcW w:w="768" w:type="dxa"/>
+            <w:shd w:val="clear" w:color="auto" w:fill="auto"/>
+            <w:vAlign w:val="center"/>
+          </w:tcPr>
+          <w:p>
+            <w:pPr>
+              <w:jc w:val="center"/>
+            </w:pPr>
+            <w:r>
+              <w:rPr>
+                <w:rFonts w:ascii="Calibri" w:hAnsi="Calibri"/>
+              </w:rPr>
+              <w:t>Width</w:t>
+            </w:r>
+          </w:p>
+        </w:tc>
+        <w:tc>
+          <w:tcPr>
+            <w:tcW w:w="861" w:type="dxa"/>
+            <w:shd w:val="clear" w:color="auto" w:fill="auto"/>
+            <w:vAlign w:val="center"/>
+          </w:tcPr>
+          <w:p>
+            <w:pPr>
+              <w:jc w:val="center"/>
+            </w:pPr>
+            <w:r>
+              <w:rPr>
+                <w:rFonts w:ascii="Calibri" w:hAnsi="Calibri"/>
+              </w:rPr>
+              <w:t>Integer ALUs</w:t>
+            </w:r>
+          </w:p>
+        </w:tc>
+        <w:tc>
+          <w:tcPr>
+            <w:tcW w:w="1183" w:type="dxa"/>
+            <w:shd w:val="clear" w:color="auto" w:fill="auto"/>
+            <w:vAlign w:val="center"/>
+          </w:tcPr>
+          <w:p>
+            <w:pPr>
+              <w:jc w:val="center"/>
+            </w:pPr>
+            <w:r>
+              <w:rPr>
+                <w:rFonts w:ascii="Calibri" w:hAnsi="Calibri"/>
+              </w:rPr>
+              <w:t>Integer Multipliers</w:t>
+            </w:r>
+          </w:p>
+        </w:tc>
+        <w:tc>
+          <w:tcPr>
+            <w:tcW w:w="1142" w:type="dxa"/>
+            <w:shd w:val="clear" w:color="auto" w:fill="auto"/>
+            <w:vAlign w:val="center"/>
+          </w:tcPr>
+          <w:p>
+            <w:pPr>
+              <w:jc w:val="center"/>
+            </w:pPr>
+            <w:r>
+              <w:rPr>
+                <w:rFonts w:ascii="Calibri" w:hAnsi="Calibri"/>
+              </w:rPr>
+              <w:t>Memory Ports</w:t>
+            </w:r>
+          </w:p>
+        </w:tc>
+        <w:tc>
+          <w:tcPr>
+            <w:tcW w:w="1440" w:type="dxa"/>
+            <w:shd w:val="clear" w:color="auto" w:fill="auto"/>
+            <w:vAlign w:val="center"/>
+          </w:tcPr>
+          <w:p>
+            <w:pPr>
+              <w:jc w:val="center"/>
+            </w:pPr>
+            <w:r>
+              <w:rPr>
+                <w:rFonts w:ascii="Calibri" w:hAnsi="Calibri"/>
+              </w:rPr>
+              <w:t>Order</w:t>
+            </w:r>
+          </w:p>
+        </w:tc>
+        <w:tc>
+          <w:tcPr>
+            <w:tcW w:w="901" w:type="dxa"/>
+            <w:shd w:val="clear" w:color="auto" w:fill="auto"/>
+            <w:vAlign w:val="center"/>
+          </w:tcPr>
+          <w:p>
+            <w:pPr>
+              <w:jc w:val="center"/>
+            </w:pPr>
+            <w:r>
+              <w:rPr>
+                <w:rFonts w:ascii="Calibri" w:hAnsi="Calibri"/>
+              </w:rPr>
+              <w:t>CPI</w:t>
+            </w:r>
+          </w:p>
+        </w:tc>
+        <w:tc>
+          <w:tcPr>
+            <w:tcW w:w="3149" w:type="dxa"/>
+            <w:shd w:val="clear" w:color="auto" w:fill="auto"/>
+            <w:vAlign w:val="center"/>
+          </w:tcPr>
+          <w:p>
+            <w:pPr>
+              <w:jc w:val="center"/>
+            </w:pPr>
+            <w:r>
+              <w:rPr>
+                <w:rFonts w:ascii="Calibri" w:hAnsi="Calibri"/>
+              </w:rPr>
+              <w:t>Relative Speedup</w:t>
+            </w:r>
+          </w:p>
+          <w:p>
+            <w:pPr>
+              <w:jc w:val="center"/>
+            </w:pPr>
+            <w:r>
+              <w:rPr>
+                <w:rFonts w:ascii="Calibri" w:hAnsi="Calibri"/>
+              </w:rPr>
+              <w:t>(Relative to “basic” processor with in order execution)</w:t>
+            </w:r>
+          </w:p>
+        </w:tc>
+      </w:tr>
+      <w:tr>
+        <w:tc>
+          <w:tcPr>
+            <w:tcW w:w="768" w:type="dxa"/>
+            <w:shd w:val="clear" w:color="auto" w:fill="auto"/>
+            <w:vAlign w:val="center"/>
+          </w:tcPr>
+          <w:p>
+            <w:pPr>
+              <w:jc w:val="center"/>
+            </w:pPr>
+            <w:r>
+              <w:rPr>
+                <w:rFonts w:ascii="Calibri" w:hAnsi="Calibri"/>
+              </w:rPr>
+              <w:t>1</w:t>
+            </w:r>
+          </w:p>
+        </w:tc>
+        <w:tc>
+          <w:tcPr>
+            <w:tcW w:w="861" w:type="dxa"/>
+            <w:shd w:val="clear" w:color="auto" w:fill="auto"/>
+            <w:vAlign w:val="center"/>
+          </w:tcPr>
+          <w:p>
+            <w:pPr>
+              <w:jc w:val="center"/>
+            </w:pPr>
+            <w:r>
+              <w:rPr>
+                <w:rFonts w:ascii="Calibri" w:hAnsi="Calibri"/>
+              </w:rPr>
+              <w:t>1</w:t>
+            </w:r>
+          </w:p>
+        </w:tc>
+        <w:tc>
+          <w:tcPr>
+            <w:tcW w:w="1183" w:type="dxa"/>
+            <w:shd w:val="clear" w:color="auto" w:fill="auto"/>
+            <w:vAlign w:val="center"/>
+          </w:tcPr>
+          <w:p>
+            <w:pPr>
+              <w:jc w:val="center"/>
+            </w:pPr>
+            <w:r>
+              <w:rPr>
+                <w:rFonts w:ascii="Calibri" w:hAnsi="Calibri"/>
+              </w:rPr>
+              <w:t>1</w:t>
+            </w:r>
+          </w:p>
+        </w:tc>
+        <w:tc>
+          <w:tcPr>
+            <w:tcW w:w="1142" w:type="dxa"/>
+            <w:shd w:val="clear" w:color="auto" w:fill="auto"/>
+            <w:vAlign w:val="center"/>
+          </w:tcPr>
+          <w:p>
+            <w:pPr>
+              <w:jc w:val="center"/>
+            </w:pPr>
+            <w:r>
+              <w:rPr>
+                <w:rFonts w:ascii="Calibri" w:hAnsi="Calibri"/>
+              </w:rPr>
+              <w:t>1</w:t>
+            </w:r>
+          </w:p>
+        </w:tc>
+        <w:tc>
+          <w:tcPr>
+            <w:tcW w:w="1440" w:type="dxa"/>
+            <w:shd w:val="clear" w:color="auto" w:fill="auto"/>
+            <w:vAlign w:val="center"/>
+          </w:tcPr>
+          <w:p>
+            <w:pPr>
+              <w:jc w:val="center"/>
+            </w:pPr>
+            <w:r>
+              <w:rPr>
+                <w:rFonts w:ascii="Calibri" w:hAnsi="Calibri"/>
+              </w:rPr>
+              <w:t>In order</w:t>
+            </w:r>
+          </w:p>
+        </w:tc>
+        <w:tc>
+          <w:tcPr>
+            <w:tcW w:w="901" w:type="dxa"/>
+            <w:shd w:val="clear" w:color="auto" w:fill="auto"/>
+            <w:vAlign w:val="center"/>
+          </w:tcPr>
+          <w:p>
+            <w:pPr>
+              <w:jc w:val="center"/>
+            </w:pPr>
+            <w:r>
+              <w:t>1.4873</w:t>
+            </w:r>
+          </w:p>
+        </w:tc>
+        <w:tc>
+          <w:tcPr>
+            <w:tcW w:w="3149" w:type="dxa"/>
+            <w:shd w:val="clear" w:color="auto" w:fill="auto"/>
+            <w:vAlign w:val="center"/>
+          </w:tcPr>
+          <w:p>
+            <w:pPr>
+              <w:jc w:val="center"/>
+            </w:pPr>
+            <w:r>
+              <w:rPr>
+                <w:rFonts w:ascii="Calibri" w:hAnsi="Calibri"/>
+              </w:rPr>
+              <w:t>1.000</w:t>
+            </w:r>
+          </w:p>
+        </w:tc>
+      </w:tr>
+      <w:tr>
+        <w:tc>
+          <w:tcPr>
+            <w:tcW w:w="768" w:type="dxa"/>
+            <w:shd w:val="clear" w:color="auto" w:fill="auto"/>
+            <w:vAlign w:val="center"/>
+          </w:tcPr>
+          <w:p>
+            <w:pPr>
+              <w:jc w:val="center"/>
+            </w:pPr>
+            <w:r>
+              <w:rPr>
+                <w:rFonts w:ascii="Calibri" w:hAnsi="Calibri"/>
+              </w:rPr>
+              <w:t>2</w:t>
+            </w:r>
+          </w:p>
+        </w:tc>
+        <w:tc>
+          <w:tcPr>
+            <w:tcW w:w="861" w:type="dxa"/>
+            <w:shd w:val="clear" w:color="auto" w:fill="auto"/>
+            <w:vAlign w:val="center"/>
+          </w:tcPr>
+          <w:p>
+            <w:pPr>
+              <w:jc w:val="center"/>
+            </w:pPr>
+            <w:r>
+              <w:rPr>
+                <w:rFonts w:ascii="Calibri" w:hAnsi="Calibri"/>
+              </w:rPr>
+              <w:t>2</w:t>
+            </w:r>
+          </w:p>
+        </w:tc>
+        <w:tc>
+          <w:tcPr>
+            <w:tcW w:w="1183" w:type="dxa"/>
+            <w:shd w:val="clear" w:color="auto" w:fill="auto"/>
+            <w:vAlign w:val="center"/>
+          </w:tcPr>
+          <w:p>
+            <w:pPr>
+              <w:jc w:val="center"/>
+            </w:pPr>
+            <w:r>
+              <w:rPr>
+                <w:rFonts w:ascii="Calibri" w:hAnsi="Calibri"/>
+              </w:rPr>
+              <w:t>1</w:t>
+            </w:r>
+          </w:p>
+        </w:tc>
+        <w:tc>
+          <w:tcPr>
+            <w:tcW w:w="1142" w:type="dxa"/>
+            <w:shd w:val="clear" w:color="auto" w:fill="auto"/>
+            <w:vAlign w:val="center"/>
+          </w:tcPr>
+          <w:p>
+            <w:pPr>
+              <w:jc w:val="center"/>
+            </w:pPr>
+            <w:r>
+              <w:rPr>
+                <w:rFonts w:ascii="Calibri" w:hAnsi="Calibri"/>
+              </w:rPr>
+              <w:t>1</w:t>
+            </w:r>
+          </w:p>
+        </w:tc>
+        <w:tc>
+          <w:tcPr>
+            <w:tcW w:w="1440" w:type="dxa"/>
+            <w:shd w:val="clear" w:color="auto" w:fill="auto"/>
+            <w:vAlign w:val="center"/>
+          </w:tcPr>
+          <w:p>
+            <w:pPr>
+              <w:jc w:val="center"/>
+            </w:pPr>
+            <w:r>
+              <w:rPr>
+                <w:rFonts w:ascii="Calibri" w:hAnsi="Calibri"/>
+              </w:rPr>
+              <w:t>In order</w:t>
+            </w:r>
+          </w:p>
+        </w:tc>
+        <w:tc>
+          <w:tcPr>
+            <w:tcW w:w="901" w:type="dxa"/>
+            <w:shd w:val="clear" w:color="auto" w:fill="auto"/>
+            <w:vAlign w:val="center"/>
+          </w:tcPr>
+          <w:p>
+            <w:pPr>
+              <w:jc w:val="center"/>
+            </w:pPr>
+            <w:r>
+              <w:t>1.3308</w:t>
+            </w:r>
+          </w:p>
+        </w:tc>
+        <w:tc>
+          <w:tcPr>
+            <w:tcW w:w="3149" w:type="dxa"/>
+            <w:shd w:val="clear" w:color="auto" w:fill="auto"/>
+            <w:vAlign w:val="center"/>
+          </w:tcPr>
+          <w:p>
+            <w:pPr>
+              <w:jc w:val="center"/>
+            </w:pPr>
+            <w:r>
+              <w:t>1.1176</w:t>
+            </w:r>
+          </w:p>
+        </w:tc>
+      </w:tr>
+      <w:tr>
+        <w:tc>
+          <w:tcPr>
+            <w:tcW w:w="768" w:type="dxa"/>
+            <w:shd w:val="clear" w:color="auto" w:fill="auto"/>
+            <w:vAlign w:val="center"/>
+          </w:tcPr>
+          <w:p>
+            <w:pPr>
+              <w:jc w:val="center"/>
+            </w:pPr>
+            <w:r>
+              <w:rPr>
+                <w:rFonts w:ascii="Calibri" w:hAnsi="Calibri"/>
+              </w:rPr>
+              <w:t>4</w:t>
+            </w:r>
+          </w:p>
+        </w:tc>
+        <w:tc>
+          <w:tcPr>
+            <w:tcW w:w="861" w:type="dxa"/>
+            <w:shd w:val="clear" w:color="auto" w:fill="auto"/>
+            <w:vAlign w:val="center"/>
+          </w:tcPr>
+          <w:p>
+            <w:pPr>
+              <w:jc w:val="center"/>
+            </w:pPr>
+            <w:r>
+              <w:rPr>
+                <w:rFonts w:ascii="Calibri" w:hAnsi="Calibri"/>
+              </w:rPr>
+              <w:t>3</w:t>
+            </w:r>
+          </w:p>
+        </w:tc>
+        <w:tc>
+          <w:tcPr>
+            <w:tcW w:w="1183" w:type="dxa"/>
+            <w:shd w:val="clear" w:color="auto" w:fill="auto"/>
+            <w:vAlign w:val="center"/>
+          </w:tcPr>
+          <w:p>
+            <w:pPr>
+              <w:jc w:val="center"/>
+            </w:pPr>
+            <w:r>
+              <w:rPr>
+                <w:rFonts w:ascii="Calibri" w:hAnsi="Calibri"/>
+              </w:rPr>
+              <w:t>2</w:t>
+            </w:r>
+          </w:p>
+        </w:tc>
+        <w:tc>
+          <w:tcPr>
+            <w:tcW w:w="1142" w:type="dxa"/>
+            <w:shd w:val="clear" w:color="auto" w:fill="auto"/>
+            <w:vAlign w:val="center"/>
+          </w:tcPr>
+          <w:p>
+            <w:pPr>
+              <w:jc w:val="center"/>
+            </w:pPr>
+            <w:r>
+              <w:rPr>
+                <w:rFonts w:ascii="Calibri" w:hAnsi="Calibri"/>
+              </w:rPr>
+              <w:t>2</w:t>
+            </w:r>
+          </w:p>
+        </w:tc>
+        <w:tc>
+          <w:tcPr>
+            <w:tcW w:w="1440" w:type="dxa"/>
+            <w:shd w:val="clear" w:color="auto" w:fill="auto"/>
+            <w:vAlign w:val="center"/>
+          </w:tcPr>
+          <w:p>
+            <w:pPr>
+              <w:jc w:val="center"/>
+            </w:pPr>
+            <w:r>
+              <w:rPr>
+                <w:rFonts w:ascii="Calibri" w:hAnsi="Calibri"/>
+              </w:rPr>
+              <w:t>In order</w:t>
+            </w:r>
+          </w:p>
+        </w:tc>
+        <w:tc>
+          <w:tcPr>
+            <w:tcW w:w="901" w:type="dxa"/>
+            <w:shd w:val="clear" w:color="auto" w:fill="auto"/>
+            <w:vAlign w:val="center"/>
+          </w:tcPr>
+          <w:p>
+            <w:pPr>
+              <w:jc w:val="center"/>
+            </w:pPr>
+            <w:r>
+              <w:t>1.2890</w:t>
+            </w:r>
+          </w:p>
+        </w:tc>
+        <w:tc>
+          <w:tcPr>
+            <w:tcW w:w="3149" w:type="dxa"/>
+            <w:shd w:val="clear" w:color="auto" w:fill="auto"/>
+            <w:vAlign w:val="center"/>
+          </w:tcPr>
+          <w:p>
+            <w:pPr>
+              <w:jc w:val="center"/>
+            </w:pPr>
+            <w:r>
+              <w:t>1.1538</w:t>
+            </w:r>
+          </w:p>
+        </w:tc>
+      </w:tr>
+      <w:tr>
+        <w:tc>
+          <w:tcPr>
+            <w:tcW w:w="768" w:type="dxa"/>
+            <w:shd w:val="clear" w:color="auto" w:fill="auto"/>
+            <w:vAlign w:val="center"/>
+          </w:tcPr>
+          <w:p>
+            <w:pPr>
+              <w:jc w:val="center"/>
+            </w:pPr>
+            <w:r>
+              <w:rPr>
+                <w:rFonts w:ascii="Calibri" w:hAnsi="Calibri"/>
+              </w:rPr>
+              <w:t>8</w:t>
+            </w:r>
+          </w:p>
+        </w:tc>
+        <w:tc>
+          <w:tcPr>
+            <w:tcW w:w="861" w:type="dxa"/>
+            <w:shd w:val="clear" w:color="auto" w:fill="auto"/>
+            <w:vAlign w:val="center"/>
+          </w:tcPr>
+          <w:p>
+            <w:pPr>
+              <w:jc w:val="center"/>
+            </w:pPr>
+            <w:r>
+              <w:rPr>
+                <w:rFonts w:ascii="Calibri" w:hAnsi="Calibri"/>
+              </w:rPr>
+              <w:t>6</w:t>
+            </w:r>
+          </w:p>
+        </w:tc>
+        <w:tc>
+          <w:tcPr>
+            <w:tcW w:w="1183" w:type="dxa"/>
+            <w:shd w:val="clear" w:color="auto" w:fill="auto"/>
+            <w:vAlign w:val="center"/>
+          </w:tcPr>
+          <w:p>
+            <w:pPr>
+              <w:jc w:val="center"/>
+            </w:pPr>
+            <w:r>
+              <w:rPr>
+                <w:rFonts w:ascii="Calibri" w:hAnsi="Calibri"/>
+              </w:rPr>
+              <w:t>3</w:t>
+            </w:r>
+          </w:p>
+        </w:tc>
+        <w:tc>
+          <w:tcPr>
+            <w:tcW w:w="1142" w:type="dxa"/>
+            <w:shd w:val="clear" w:color="auto" w:fill="auto"/>
+            <w:vAlign w:val="center"/>
+          </w:tcPr>
+          <w:p>
+            <w:pPr>
+              <w:jc w:val="center"/>
+            </w:pPr>
+            <w:r>
+              <w:rPr>
+                <w:rFonts w:ascii="Calibri" w:hAnsi="Calibri"/>
+              </w:rPr>
+              <w:t>2</w:t>
+            </w:r>
+          </w:p>
+        </w:tc>
+        <w:tc>
+          <w:tcPr>
+            <w:tcW w:w="1440" w:type="dxa"/>
+            <w:shd w:val="clear" w:color="auto" w:fill="auto"/>
+            <w:vAlign w:val="center"/>
+          </w:tcPr>
+          <w:p>
+            <w:pPr>
+              <w:jc w:val="center"/>
+            </w:pPr>
+            <w:r>
+              <w:rPr>
+                <w:rFonts w:ascii="Calibri" w:hAnsi="Calibri"/>
+              </w:rPr>
+              <w:t>In order</w:t>
+            </w:r>
+          </w:p>
+        </w:tc>
+        <w:tc>
+          <w:tcPr>
+            <w:tcW w:w="901" w:type="dxa"/>
+            <w:shd w:val="clear" w:color="auto" w:fill="auto"/>
+            <w:vAlign w:val="center"/>
+          </w:tcPr>
+          <w:p>
+            <w:pPr>
+              <w:jc w:val="center"/>
+            </w:pPr>
+            <w:r>
+              <w:t>1.2829</w:t>
+            </w:r>
+          </w:p>
+        </w:tc>
+        <w:tc>
+          <w:tcPr>
+            <w:tcW w:w="3149" w:type="dxa"/>
+            <w:shd w:val="clear" w:color="auto" w:fill="auto"/>
+            <w:vAlign w:val="center"/>
+          </w:tcPr>
+          <w:p>
+            <w:pPr>
+              <w:jc w:val="center"/>
+            </w:pPr>
+            <w:r>
+              <w:t>1.1593</w:t>
+            </w:r>
+          </w:p>
+        </w:tc>
+      </w:tr>
+      <w:tr>
+        <w:tc>
+          <w:tcPr>
+            <w:tcW w:w="768" w:type="dxa"/>
+            <w:shd w:val="clear" w:color="auto" w:fill="auto"/>
+            <w:vAlign w:val="center"/>
+          </w:tcPr>
+          <w:p>
+            <w:pPr>
+              <w:jc w:val="center"/>
+            </w:pPr>
+            <w:r>
+              <w:rPr>
+                <w:rFonts w:ascii="Calibri" w:hAnsi="Calibri"/>
+              </w:rPr>
+              <w:t>1</w:t>
+            </w:r>
+          </w:p>
+        </w:tc>
+        <w:tc>
+          <w:tcPr>
+            <w:tcW w:w="861" w:type="dxa"/>
+            <w:shd w:val="clear" w:color="auto" w:fill="auto"/>
+            <w:vAlign w:val="center"/>
+          </w:tcPr>
+          <w:p>
+            <w:pPr>
+              <w:jc w:val="center"/>
+            </w:pPr>
+            <w:r>
+              <w:rPr>
+                <w:rFonts w:ascii="Calibri" w:hAnsi="Calibri"/>
+              </w:rPr>
+              <w:t>1</w:t>
+            </w:r>
+          </w:p>
+        </w:tc>
+        <w:tc>
+          <w:tcPr>
+            <w:tcW w:w="1183" w:type="dxa"/>
+            <w:shd w:val="clear" w:color="auto" w:fill="auto"/>
+            <w:vAlign w:val="center"/>
+          </w:tcPr>
+          <w:p>
+            <w:pPr>
+              <w:jc w:val="center"/>
+            </w:pPr>
+            <w:r>
+              <w:rPr>
+                <w:rFonts w:ascii="Calibri" w:hAnsi="Calibri"/>
+              </w:rPr>
+              <w:t>1</w:t>
+            </w:r>
+          </w:p>
+        </w:tc>
+        <w:tc>
+          <w:tcPr>
+            <w:tcW w:w="1142" w:type="dxa"/>
+            <w:shd w:val="clear" w:color="auto" w:fill="auto"/>
+            <w:vAlign w:val="center"/>
+          </w:tcPr>
+          <w:p>
+            <w:pPr>
+              <w:jc w:val="center"/>
+            </w:pPr>
+            <w:r>
+              <w:rPr>
+                <w:rFonts w:ascii="Calibri" w:hAnsi="Calibri"/>
+              </w:rPr>
+              <w:t>1</w:t>
+            </w:r>
+          </w:p>
+        </w:tc>
+        <w:tc>
+          <w:tcPr>
+            <w:tcW w:w="1440" w:type="dxa"/>
+            <w:shd w:val="clear" w:color="auto" w:fill="auto"/>
+            <w:vAlign w:val="center"/>
+          </w:tcPr>
+          <w:p>
+            <w:pPr>
+              <w:jc w:val="center"/>
+            </w:pPr>
+            <w:r>
+              <w:rPr>
+                <w:rFonts w:ascii="Calibri" w:hAnsi="Calibri"/>
+              </w:rPr>
+              <w:t>Out of order</w:t>
+            </w:r>
+          </w:p>
+        </w:tc>
+        <w:tc>
+          <w:tcPr>
+            <w:tcW w:w="901" w:type="dxa"/>
+            <w:shd w:val="clear" w:color="auto" w:fill="auto"/>
+            <w:vAlign w:val="center"/>
+          </w:tcPr>
+          <w:p>
+            <w:pPr>
+              <w:jc w:val="center"/>
+            </w:pPr>
+            <w:r>
+              <w:t>1.4663</w:t>
+            </w:r>
+          </w:p>
+        </w:tc>
+        <w:tc>
+          <w:tcPr>
+            <w:tcW w:w="3149" w:type="dxa"/>
+            <w:shd w:val="clear" w:color="auto" w:fill="auto"/>
+            <w:vAlign w:val="center"/>
+          </w:tcPr>
+          <w:p>
+            <w:pPr>
+              <w:jc w:val="center"/>
+            </w:pPr>
+            <w:r>
+              <w:t>1.0143</w:t>
+            </w:r>
+          </w:p>
+        </w:tc>
+      </w:tr>
+      <w:tr>
+        <w:tc>
+          <w:tcPr>
+            <w:tcW w:w="768" w:type="dxa"/>
+            <w:shd w:val="clear" w:color="auto" w:fill="auto"/>
+            <w:vAlign w:val="center"/>
+          </w:tcPr>
+          <w:p>
+            <w:pPr>
+              <w:jc w:val="center"/>
+            </w:pPr>
+            <w:r>
+              <w:rPr>
+                <w:rFonts w:ascii="Calibri" w:hAnsi="Calibri"/>
+              </w:rPr>
+              <w:t>2</w:t>
+            </w:r>
+          </w:p>
+        </w:tc>
+        <w:tc>
+          <w:tcPr>
+            <w:tcW w:w="861" w:type="dxa"/>
+            <w:shd w:val="clear" w:color="auto" w:fill="auto"/>
+            <w:vAlign w:val="center"/>
+          </w:tcPr>
+          <w:p>
+            <w:pPr>
+              <w:jc w:val="center"/>
+            </w:pPr>
+            <w:r>
+              <w:rPr>
+                <w:rFonts w:ascii="Calibri" w:hAnsi="Calibri"/>
+              </w:rPr>
+              <w:t>2</w:t>
+            </w:r>
+          </w:p>
+        </w:tc>
+        <w:tc>
+          <w:tcPr>
+            <w:tcW w:w="1183" w:type="dxa"/>
+            <w:shd w:val="clear" w:color="auto" w:fill="auto"/>
+            <w:vAlign w:val="center"/>
+          </w:tcPr>
+          <w:p>
+            <w:pPr>
+              <w:jc w:val="center"/>
+            </w:pPr>
+            <w:r>
+              <w:rPr>
+                <w:rFonts w:ascii="Calibri" w:hAnsi="Calibri"/>
+              </w:rPr>
+              <w:t>1</w:t>
+            </w:r>
+          </w:p>
+        </w:tc>
+        <w:tc>
+          <w:tcPr>
+            <w:tcW w:w="1142" w:type="dxa"/>
+            <w:shd w:val="clear" w:color="auto" w:fill="auto"/>
+            <w:vAlign w:val="center"/>
+          </w:tcPr>
+          <w:p>
+            <w:pPr>
+              <w:jc w:val="center"/>
+            </w:pPr>
+            <w:r>
+              <w:rPr>
+                <w:rFonts w:ascii="Calibri" w:hAnsi="Calibri"/>
+              </w:rPr>
+              <w:t>1</w:t>
+            </w:r>
+          </w:p>
+        </w:tc>
+        <w:tc>
+          <w:tcPr>
+            <w:tcW w:w="1440" w:type="dxa"/>
+            <w:shd w:val="clear" w:color="auto" w:fill="auto"/>
+            <w:vAlign w:val="center"/>
+          </w:tcPr>
+          <w:p>
+            <w:pPr>
+              <w:jc w:val="center"/>
+            </w:pPr>
+            <w:r>
+              <w:rPr>
+                <w:rFonts w:ascii="Calibri" w:hAnsi="Calibri"/>
+              </w:rPr>
+              <w:t>Out of order</w:t>
+            </w:r>
+          </w:p>
+        </w:tc>
+        <w:tc>
+          <w:tcPr>
+            <w:tcW w:w="901" w:type="dxa"/>
+            <w:shd w:val="clear" w:color="auto" w:fill="auto"/>
+            <w:vAlign w:val="center"/>
+          </w:tcPr>
+          <w:p>
+            <w:pPr>
+              <w:jc w:val="center"/>
+            </w:pPr>
+            <w:r>
+              <w:t>0.8340</w:t>
+            </w:r>
+          </w:p>
+        </w:tc>
+        <w:tc>
+          <w:tcPr>
+            <w:tcW w:w="3149" w:type="dxa"/>
+            <w:shd w:val="clear" w:color="auto" w:fill="auto"/>
+            <w:vAlign w:val="center"/>
+          </w:tcPr>
+          <w:p>
+            <w:pPr>
+              <w:jc w:val="center"/>
+            </w:pPr>
+            <w:r>
+              <w:t>1.7833</w:t>
+            </w:r>
+          </w:p>
+        </w:tc>
+      </w:tr>
+      <w:tr>
+        <w:tc>
+          <w:tcPr>
+            <w:tcW w:w="768" w:type="dxa"/>
+            <w:shd w:val="clear" w:color="auto" w:fill="auto"/>
+            <w:vAlign w:val="center"/>
+          </w:tcPr>
+          <w:p>
+            <w:pPr>
+              <w:jc w:val="center"/>
+            </w:pPr>
+            <w:r>
+              <w:rPr>
+                <w:rFonts w:ascii="Calibri" w:hAnsi="Calibri"/>
+              </w:rPr>
+              <w:t>4</w:t>
+            </w:r>
+          </w:p>
+        </w:tc>
+        <w:tc>
+          <w:tcPr>
+            <w:tcW w:w="861" w:type="dxa"/>
+            <w:shd w:val="clear" w:color="auto" w:fill="auto"/>
+            <w:vAlign w:val="center"/>
+          </w:tcPr>
+          <w:p>
+            <w:pPr>
+              <w:jc w:val="center"/>
+            </w:pPr>
+            <w:r>
+              <w:rPr>
+                <w:rFonts w:ascii="Calibri" w:hAnsi="Calibri"/>
+              </w:rPr>
+              <w:t>3</w:t>
+            </w:r>
+          </w:p>
+        </w:tc>
+        <w:tc>
+          <w:tcPr>
+            <w:tcW w:w="1183" w:type="dxa"/>
+            <w:shd w:val="clear" w:color="auto" w:fill="auto"/>
+            <w:vAlign w:val="center"/>
+          </w:tcPr>
+          <w:p>
+            <w:pPr>
+              <w:jc w:val="center"/>
+            </w:pPr>
+            <w:r>
+              <w:rPr>
+                <w:rFonts w:ascii="Calibri" w:hAnsi="Calibri"/>
+              </w:rPr>
+              <w:t>2</w:t>
+            </w:r>
+          </w:p>
+        </w:tc>
+        <w:tc>
+          <w:tcPr>
+            <w:tcW w:w="1142" w:type="dxa"/>
+            <w:shd w:val="clear" w:color="auto" w:fill="auto"/>
+            <w:vAlign w:val="center"/>
+          </w:tcPr>
+          <w:p>
+            <w:pPr>
+              <w:jc w:val="center"/>
+            </w:pPr>
+            <w:r>
+              <w:rPr>
+                <w:rFonts w:ascii="Calibri" w:hAnsi="Calibri"/>
+              </w:rPr>
+              <w:t>2</w:t>
+            </w:r>
+          </w:p>
+        </w:tc>
+        <w:tc>
+          <w:tcPr>
+            <w:tcW w:w="1440" w:type="dxa"/>
+            <w:shd w:val="clear" w:color="auto" w:fill="auto"/>
+            <w:vAlign w:val="center"/>
+          </w:tcPr>
+          <w:p>
+            <w:pPr>
+              <w:jc w:val="center"/>
+            </w:pPr>
+            <w:r>
+              <w:rPr>
+                <w:rFonts w:ascii="Calibri" w:hAnsi="Calibri"/>
+              </w:rPr>
+              <w:t>Out of order</w:t>
+            </w:r>
+          </w:p>
+        </w:tc>
+        <w:tc>
+          <w:tcPr>
+            <w:tcW w:w="901" w:type="dxa"/>
+            <w:shd w:val="clear" w:color="auto" w:fill="auto"/>
+            <w:vAlign w:val="center"/>
+          </w:tcPr>
+          <w:p>
+            <w:pPr>
+              <w:jc w:val="center"/>
+            </w:pPr>
+            <w:r>
+              <w:t>0.5941</w:t>
+            </w:r>
+          </w:p>
+        </w:tc>
+        <w:tc>
+          <w:tcPr>
+            <w:tcW w:w="3149" w:type="dxa"/>
+            <w:shd w:val="clear" w:color="auto" w:fill="auto"/>
+            <w:vAlign w:val="center"/>
+          </w:tcPr>
+          <w:p>
+            <w:pPr>
+              <w:jc w:val="center"/>
+            </w:pPr>
+            <w:r>
+              <w:t>2.5035</w:t>
+            </w:r>
+          </w:p>
+        </w:tc>
+      </w:tr>
+      <w:tr>
+        <w:tc>
+          <w:tcPr>
+            <w:tcW w:w="768" w:type="dxa"/>
+            <w:shd w:val="clear" w:color="auto" w:fill="auto"/>
+            <w:vAlign w:val="center"/>
+          </w:tcPr>
+          <w:p>
+            <w:pPr>
+              <w:jc w:val="center"/>
+            </w:pPr>
+            <w:r>
+              <w:rPr>
+                <w:rFonts w:ascii="Calibri" w:hAnsi="Calibri"/>
+              </w:rPr>
+              <w:t>8</w:t>
+            </w:r>
+          </w:p>
+        </w:tc>
+        <w:tc>
+          <w:tcPr>
+            <w:tcW w:w="861" w:type="dxa"/>
+            <w:shd w:val="clear" w:color="auto" w:fill="auto"/>
+            <w:vAlign w:val="center"/>
+          </w:tcPr>
+          <w:p>
+            <w:pPr>
+              <w:jc w:val="center"/>
+            </w:pPr>
+            <w:r>
+              <w:rPr>
+                <w:rFonts w:ascii="Calibri" w:hAnsi="Calibri"/>
+              </w:rPr>
+              <w:t>6</w:t>
+            </w:r>
+          </w:p>
+        </w:tc>
+        <w:tc>
+          <w:tcPr>
+            <w:tcW w:w="1183" w:type="dxa"/>
+            <w:shd w:val="clear" w:color="auto" w:fill="auto"/>
+            <w:vAlign w:val="center"/>
+          </w:tcPr>
+          <w:p>
+            <w:pPr>
+              <w:jc w:val="center"/>
+            </w:pPr>
+            <w:r>
+              <w:rPr>
+                <w:rFonts w:ascii="Calibri" w:hAnsi="Calibri"/>
+              </w:rPr>
+              <w:t>3</w:t>
+            </w:r>
+          </w:p>
+        </w:tc>
+        <w:tc>
+          <w:tcPr>
+            <w:tcW w:w="1142" w:type="dxa"/>
+            <w:shd w:val="clear" w:color="auto" w:fill="auto"/>
+            <w:vAlign w:val="center"/>
+          </w:tcPr>
+          <w:p>
+            <w:pPr>
+              <w:jc w:val="center"/>
+            </w:pPr>
+            <w:r>
+              <w:rPr>
+                <w:rFonts w:ascii="Calibri" w:hAnsi="Calibri"/>
+              </w:rPr>
+              <w:t>2</w:t>
+            </w:r>
+          </w:p>
+        </w:tc>
+        <w:tc>
+          <w:tcPr>
+            <w:tcW w:w="1440" w:type="dxa"/>
+            <w:shd w:val="clear" w:color="auto" w:fill="auto"/>
+            <w:vAlign w:val="center"/>
+          </w:tcPr>
+          <w:p>
+            <w:pPr>
+              <w:jc w:val="center"/>
+            </w:pPr>
+            <w:r>
+              <w:rPr>
+                <w:rFonts w:ascii="Calibri" w:hAnsi="Calibri"/>
+              </w:rPr>
+              <w:t>Out of order</w:t>
+            </w:r>
+          </w:p>
+        </w:tc>
+        <w:tc>
+          <w:tcPr>
+            <w:tcW w:w="901" w:type="dxa"/>
+            <w:shd w:val="clear" w:color="auto" w:fill="auto"/>
+            <w:vAlign w:val="center"/>
+          </w:tcPr>
+          <w:p>
+            <w:pPr>
+              <w:jc w:val="center"/>
+            </w:pPr>
+            <w:r>
+              <w:t>0.5426</w:t>
+            </w:r>
+          </w:p>
+        </w:tc>
+        <w:tc>
+          <w:tcPr>
+            <w:tcW w:w="3149" w:type="dxa"/>
+            <w:shd w:val="clear" w:color="auto" w:fill="auto"/>
+            <w:vAlign w:val="center"/>
+          </w:tcPr>
+          <w:p>
+            <w:pPr>
+              <w:jc w:val="center"/>
+            </w:pPr>
+            <w:r>
+              <w:t>2.7411</w:t>
+            </w:r>
+          </w:p>
+        </w:tc>
+      </w:tr>
+    </w:tbl>
+    <w:p>
+      <w:pPr>
+        <w:rPr>
+          <w:rFonts w:ascii="Times New Roman" w:hAnsi="Times New Roman"/>
+          <w:szCs w:val="22"/>
+        </w:rPr>
+      </w:pPr>
+    </w:p>
+    <w:p>
+      <w:pPr>
+        <w:rPr>
+          <w:rFonts w:ascii="Times New Roman" w:hAnsi="Times New Roman"/>
+          <w:b/>
+          <w:szCs w:val="22"/>
+        </w:rPr>
+      </w:pPr>
+      <w:r>
+        <w:rPr>
+          <w:rFonts w:ascii="Times New Roman" w:hAnsi="Times New Roman"/>
+          <w:b/>
+          <w:szCs w:val="22"/>
+        </w:rPr>
+        <w:t>Branch Prediction Strategy:</w:t>
+      </w:r>
+    </w:p>
+    <w:p>
+      <w:pPr>
+        <w:rPr>
+          <w:rFonts w:ascii="Times New Roman" w:hAnsi="Times New Roman"/>
+          <w:szCs w:val="22"/>
+        </w:rPr>
+      </w:pPr>
+      <w:r>
+        <w:rPr>
+          <w:rFonts w:ascii="Times New Roman" w:hAnsi="Times New Roman"/>
+          <w:szCs w:val="22"/>
+        </w:rPr>
+        <w:t xml:space="preserve">The goal of the branch prediction strategy is to minimize the amount of branch misses, which cause work to be wasted. </w:t>
+      </w:r>
+      <w:r>
+        <w:rPr>
+          <w:rFonts w:ascii="Times New Roman" w:hAnsi="Times New Roman"/>
+          <w:szCs w:val="22"/>
+        </w:rPr>
+        <w:t xml:space="preserve"> </w:t>
+      </w:r>
+      <w:r>
+        <w:rPr>
+          <w:rFonts w:ascii="Times New Roman" w:hAnsi="Times New Roman"/>
+          <w:szCs w:val="22"/>
+        </w:rPr>
+        <w:t xml:space="preserve">Because the CPI increased in both cases from Taken to Not Taken, it can be inferred that the Compress95 program needs to take a branch more frequently than not taking the branch.  The same in order/out of order gains were observed.  However, there is a distinct CPI decrease observed </w:t>
+      </w:r>
+      <w:r>
+        <w:rPr>
+          <w:rFonts w:ascii="Times New Roman" w:hAnsi="Times New Roman"/>
+          <w:szCs w:val="22"/>
+        </w:rPr>
+        <w:t>between the dynamic</w:t>
+      </w:r>
+      <w:r>
+        <w:rPr>
+          <w:rFonts w:ascii="Times New Roman" w:hAnsi="Times New Roman"/>
+          <w:szCs w:val="22"/>
+        </w:rPr>
+        <w:t xml:space="preserve"> 2-Level and Perfect compared to the</w:t>
+      </w:r>
+      <w:r>
+        <w:rPr>
+          <w:rFonts w:ascii="Times New Roman" w:hAnsi="Times New Roman"/>
+          <w:szCs w:val="22"/>
+        </w:rPr>
+        <w:t xml:space="preserve"> static</w:t>
+      </w:r>
+      <w:r>
+        <w:rPr>
+          <w:rFonts w:ascii="Times New Roman" w:hAnsi="Times New Roman"/>
+          <w:szCs w:val="22"/>
+        </w:rPr>
+        <w:t xml:space="preserve"> Taken/Not Taken </w:t>
+      </w:r>
+      <w:r>
+        <w:rPr>
+          <w:rFonts w:ascii="Times New Roman" w:hAnsi="Times New Roman"/>
+          <w:szCs w:val="22"/>
+        </w:rPr>
+        <w:t>strategies</w:t>
+      </w:r>
+      <w:r>
+        <w:rPr>
+          <w:rStyle w:val="FootnoteReference"/>
+          <w:rFonts w:ascii="Times New Roman" w:hAnsi="Times New Roman"/>
+          <w:szCs w:val="22"/>
+        </w:rPr>
+        <w:footnoteReference w:id="2"/>
+      </w:r>
+      <w:r>
+        <w:rPr>
+          <w:rFonts w:ascii="Times New Roman" w:hAnsi="Times New Roman"/>
+          <w:szCs w:val="22"/>
+        </w:rPr>
+        <w:t>.</w:t>
+      </w:r>
+      <w:r>
+        <w:rPr>
+          <w:rFonts w:ascii="Times New Roman" w:hAnsi="Times New Roman"/>
+          <w:szCs w:val="22"/>
+        </w:rPr>
+        <w:t xml:space="preserve">  2-Level and Perfect strategies “remember” the program’s recent branching, and predicts accordingly. </w:t>
+      </w:r>
+      <w:r>
+        <w:rPr>
+          <w:rFonts w:ascii="Times New Roman" w:hAnsi="Times New Roman"/>
+          <w:szCs w:val="22"/>
+        </w:rPr>
+        <w:t xml:space="preserve">  As shown in Table B, the Perfect, out of order execution achieved a speedup of 4.1109, with no changes to the processor width or functional units</w:t>
+      </w:r>
+      <w:r>
+        <w:rPr>
+          <w:rFonts w:ascii="Times New Roman" w:hAnsi="Times New Roman"/>
+          <w:szCs w:val="22"/>
+        </w:rPr>
+        <w:t>.</w:t>
+      </w:r>
+    </w:p>
+    <w:p>
+      <w:pPr>
+        <w:keepNext/>
+        <w:spacing w:after="200"/>
+        <w:rPr>
+          <w:rFonts w:ascii="Calibri" w:eastAsia="Calibri" w:hAnsi="Calibri"/>
+          <w:i/>
+          <w:iCs/>
+          <w:color w:val="44546A"/>
+          <w:sz w:val="18"/>
+          <w:szCs w:val="18"/>
+        </w:rPr>
+      </w:pPr>
+      <w:r>
+        <w:rPr>
+          <w:rFonts w:ascii="Calibri" w:eastAsia="Calibri" w:hAnsi="Calibri"/>
+          <w:i/>
+          <w:iCs/>
+          <w:color w:val="44546A"/>
+          <w:sz w:val="18"/>
+          <w:szCs w:val="18"/>
+        </w:rPr>
+        <w:t xml:space="preserve">Table B: </w:t>
+      </w:r>
+      <w:r>
+        <w:rPr>
+          <w:rFonts w:ascii="Calibri" w:eastAsia="Calibri" w:hAnsi="Calibri"/>
+          <w:b/>
+          <w:iCs/>
+          <w:color w:val="44546A"/>
+          <w:sz w:val="18"/>
+          <w:szCs w:val="18"/>
+        </w:rPr>
+        <w:t>Compress95 -</w:t>
+      </w:r>
+      <w:r>
+        <w:rPr>
+          <w:rFonts w:ascii="Calibri" w:eastAsia="Calibri" w:hAnsi="Calibri"/>
+          <w:i/>
+          <w:iCs/>
+          <w:color w:val="44546A"/>
+          <w:sz w:val="18"/>
+          <w:szCs w:val="18"/>
+        </w:rPr>
+        <w:t xml:space="preserve"> CPIs and speedups of processors with width 4, 3 ALUs, 2 IMUs, and 2 MPs</w:t>
+      </w:r>
+    </w:p>
+    <w:tbl>
+      <w:tblPr>
+        <w:tblStyle w:val="TableGrid"/>
+        <w:tblW w:w="9350" w:type="dxa"/>
+        <w:tblLook w:val="04A0" w:firstRow="1" w:lastRow="0" w:firstColumn="1" w:lastColumn="0" w:noHBand="0" w:noVBand="1"/>
+      </w:tblPr>
+      <w:tblGrid>
+        <w:gridCol w:w="1614"/>
+        <w:gridCol w:w="1710"/>
+        <w:gridCol w:w="1261"/>
+        <w:gridCol w:w="4765"/>
+      </w:tblGrid>
+      <w:tr>
+        <w:tc>
+          <w:tcPr>
+            <w:tcW w:w="1614" w:type="dxa"/>
+            <w:shd w:val="clear" w:color="auto" w:fill="auto"/>
+            <w:vAlign w:val="center"/>
+          </w:tcPr>
+          <w:p>
+            <w:pPr>
+              <w:jc w:val="center"/>
+            </w:pPr>
+            <w:r>
+              <w:rPr>
+                <w:rFonts w:ascii="Calibri" w:hAnsi="Calibri"/>
+              </w:rPr>
+              <w:t>Branch Predictor</w:t>
+            </w:r>
+          </w:p>
+        </w:tc>
+        <w:tc>
+          <w:tcPr>
+            <w:tcW w:w="1710" w:type="dxa"/>
+            <w:shd w:val="clear" w:color="auto" w:fill="auto"/>
+            <w:vAlign w:val="center"/>
+          </w:tcPr>
+          <w:p>
+            <w:pPr>
+              <w:jc w:val="center"/>
+            </w:pPr>
+            <w:r>
+              <w:rPr>
+                <w:rFonts w:ascii="Calibri" w:hAnsi="Calibri"/>
+              </w:rPr>
+              <w:t>Order</w:t>
+            </w:r>
+          </w:p>
+        </w:tc>
+        <w:tc>
+          <w:tcPr>
+            <w:tcW w:w="1261" w:type="dxa"/>
+            <w:shd w:val="clear" w:color="auto" w:fill="auto"/>
+            <w:vAlign w:val="center"/>
+          </w:tcPr>
+          <w:p>
+            <w:pPr>
+              <w:jc w:val="center"/>
+            </w:pPr>
+            <w:r>
+              <w:rPr>
+                <w:rFonts w:ascii="Calibri" w:hAnsi="Calibri"/>
+              </w:rPr>
+              <w:t>CPI</w:t>
+            </w:r>
+          </w:p>
+        </w:tc>
+        <w:tc>
+          <w:tcPr>
+            <w:tcW w:w="4764" w:type="dxa"/>
+            <w:shd w:val="clear" w:color="auto" w:fill="auto"/>
+            <w:vAlign w:val="center"/>
+          </w:tcPr>
+          <w:p>
+            <w:pPr>
+              <w:jc w:val="center"/>
+            </w:pPr>
+            <w:r>
+              <w:rPr>
+                <w:rFonts w:ascii="Calibri" w:hAnsi="Calibri"/>
+              </w:rPr>
+              <w:t>Relative Speedup</w:t>
+            </w:r>
+          </w:p>
+          <w:p>
+            <w:pPr>
+              <w:jc w:val="center"/>
+            </w:pPr>
+            <w:r>
+              <w:rPr>
+                <w:rFonts w:ascii="Calibri" w:hAnsi="Calibri"/>
+              </w:rPr>
+              <w:t>(Relative to “branch prediction” processor with in order execution and a “taken” branch predictor)</w:t>
+            </w:r>
+          </w:p>
+        </w:tc>
+      </w:tr>
+      <w:tr>
+        <w:tc>
+          <w:tcPr>
+            <w:tcW w:w="1614" w:type="dxa"/>
+            <w:shd w:val="clear" w:color="auto" w:fill="auto"/>
+            <w:vAlign w:val="center"/>
+          </w:tcPr>
+          <w:p>
+            <w:pPr>
+              <w:jc w:val="center"/>
+            </w:pPr>
+            <w:r>
+              <w:rPr>
+                <w:rFonts w:ascii="Calibri" w:hAnsi="Calibri"/>
+              </w:rPr>
+              <w:t>Taken</w:t>
+            </w:r>
+          </w:p>
+        </w:tc>
+        <w:tc>
+          <w:tcPr>
+            <w:tcW w:w="1710" w:type="dxa"/>
+            <w:shd w:val="clear" w:color="auto" w:fill="auto"/>
+            <w:vAlign w:val="center"/>
+          </w:tcPr>
+          <w:p>
+            <w:pPr>
+              <w:jc w:val="center"/>
+            </w:pPr>
+            <w:r>
+              <w:rPr>
+                <w:rFonts w:ascii="Calibri" w:hAnsi="Calibri"/>
+              </w:rPr>
+              <w:t>In order</w:t>
+            </w:r>
+          </w:p>
+        </w:tc>
+        <w:tc>
+          <w:tcPr>
+            <w:tcW w:w="1261" w:type="dxa"/>
+            <w:shd w:val="clear" w:color="auto" w:fill="auto"/>
+            <w:vAlign w:val="center"/>
+          </w:tcPr>
+          <w:p>
+            <w:pPr>
+              <w:jc w:val="center"/>
+            </w:pPr>
+            <w:r>
+              <w:t>1.8943</w:t>
+            </w:r>
+          </w:p>
+        </w:tc>
+        <w:tc>
+          <w:tcPr>
+            <w:tcW w:w="4764" w:type="dxa"/>
+            <w:shd w:val="clear" w:color="auto" w:fill="auto"/>
+            <w:vAlign w:val="center"/>
+          </w:tcPr>
+          <w:p>
+            <w:pPr>
+              <w:jc w:val="center"/>
+            </w:pPr>
+            <w:r>
+              <w:rPr>
+                <w:rFonts w:ascii="Calibri" w:hAnsi="Calibri"/>
+              </w:rPr>
+              <w:t>1.0000</w:t>
+            </w:r>
+          </w:p>
+        </w:tc>
+      </w:tr>
+      <w:tr>
+        <w:tc>
+          <w:tcPr>
+            <w:tcW w:w="1614" w:type="dxa"/>
+            <w:shd w:val="clear" w:color="auto" w:fill="auto"/>
+            <w:vAlign w:val="center"/>
+          </w:tcPr>
+          <w:p>
+            <w:pPr>
+              <w:jc w:val="center"/>
+            </w:pPr>
+            <w:r>
+              <w:rPr>
+                <w:rFonts w:ascii="Calibri" w:hAnsi="Calibri"/>
+              </w:rPr>
+              <w:t>Not taken</w:t>
+            </w:r>
+          </w:p>
+        </w:tc>
+        <w:tc>
+          <w:tcPr>
+            <w:tcW w:w="1710" w:type="dxa"/>
+            <w:shd w:val="clear" w:color="auto" w:fill="auto"/>
+            <w:vAlign w:val="center"/>
+          </w:tcPr>
+          <w:p>
+            <w:pPr>
+              <w:jc w:val="center"/>
+            </w:pPr>
+            <w:r>
+              <w:rPr>
+                <w:rFonts w:ascii="Calibri" w:hAnsi="Calibri"/>
+              </w:rPr>
+              <w:t>In order</w:t>
+            </w:r>
+          </w:p>
+        </w:tc>
+        <w:tc>
+          <w:tcPr>
+            <w:tcW w:w="1261" w:type="dxa"/>
+            <w:shd w:val="clear" w:color="auto" w:fill="auto"/>
+            <w:vAlign w:val="center"/>
+          </w:tcPr>
+          <w:p>
+            <w:pPr>
+              <w:jc w:val="center"/>
+            </w:pPr>
+            <w:r>
+              <w:t>1.8971</w:t>
+            </w:r>
+          </w:p>
+        </w:tc>
+        <w:tc>
+          <w:tcPr>
+            <w:tcW w:w="4764" w:type="dxa"/>
+            <w:shd w:val="clear" w:color="auto" w:fill="auto"/>
+            <w:vAlign w:val="center"/>
+          </w:tcPr>
+          <w:p>
+            <w:pPr>
+              <w:jc w:val="center"/>
+            </w:pPr>
+            <w:r>
+              <w:t>0.9985</w:t>
+            </w:r>
+          </w:p>
+        </w:tc>
+      </w:tr>
+      <w:tr>
+        <w:tc>
+          <w:tcPr>
+            <w:tcW w:w="1614" w:type="dxa"/>
+            <w:shd w:val="clear" w:color="auto" w:fill="auto"/>
+            <w:vAlign w:val="center"/>
+          </w:tcPr>
+          <w:p>
+            <w:pPr>
+              <w:jc w:val="center"/>
+            </w:pPr>
+            <w:r>
+              <w:rPr>
+                <w:rFonts w:ascii="Calibri" w:hAnsi="Calibri"/>
+              </w:rPr>
+              <w:t>2 level</w:t>
+            </w:r>
+          </w:p>
+        </w:tc>
+        <w:tc>
+          <w:tcPr>
+            <w:tcW w:w="1710" w:type="dxa"/>
+            <w:shd w:val="clear" w:color="auto" w:fill="auto"/>
+            <w:vAlign w:val="center"/>
+          </w:tcPr>
+          <w:p>
+            <w:pPr>
+              <w:jc w:val="center"/>
+            </w:pPr>
+            <w:r>
+              <w:rPr>
+                <w:rFonts w:ascii="Calibri" w:hAnsi="Calibri"/>
+              </w:rPr>
+              <w:t>In order</w:t>
+            </w:r>
+          </w:p>
+        </w:tc>
+        <w:tc>
+          <w:tcPr>
+            <w:tcW w:w="1261" w:type="dxa"/>
+            <w:shd w:val="clear" w:color="auto" w:fill="auto"/>
+            <w:vAlign w:val="center"/>
+          </w:tcPr>
+          <w:p>
+            <w:pPr>
+              <w:jc w:val="center"/>
+            </w:pPr>
+            <w:r>
+              <w:t>1.2909</w:t>
+            </w:r>
+          </w:p>
+        </w:tc>
+        <w:tc>
+          <w:tcPr>
+            <w:tcW w:w="4764" w:type="dxa"/>
+            <w:shd w:val="clear" w:color="auto" w:fill="auto"/>
+            <w:vAlign w:val="center"/>
+          </w:tcPr>
+          <w:p>
+            <w:pPr>
+              <w:jc w:val="center"/>
+            </w:pPr>
+            <w:r>
+              <w:t>1.4674</w:t>
+            </w:r>
+          </w:p>
+        </w:tc>
+      </w:tr>
+      <w:tr>
+        <w:tc>
+          <w:tcPr>
+            <w:tcW w:w="1614" w:type="dxa"/>
+            <w:shd w:val="clear" w:color="auto" w:fill="auto"/>
+            <w:vAlign w:val="center"/>
+          </w:tcPr>
+          <w:p>
+            <w:pPr>
+              <w:jc w:val="center"/>
+            </w:pPr>
+            <w:r>
+              <w:rPr>
+                <w:rFonts w:ascii="Calibri" w:hAnsi="Calibri"/>
+              </w:rPr>
+              <w:t>Perfect</w:t>
+            </w:r>
+          </w:p>
+        </w:tc>
+        <w:tc>
+          <w:tcPr>
+            <w:tcW w:w="1710" w:type="dxa"/>
+            <w:shd w:val="clear" w:color="auto" w:fill="auto"/>
+            <w:vAlign w:val="center"/>
+          </w:tcPr>
+          <w:p>
+            <w:pPr>
+              <w:jc w:val="center"/>
+            </w:pPr>
+            <w:r>
+              <w:rPr>
+                <w:rFonts w:ascii="Calibri" w:hAnsi="Calibri"/>
+              </w:rPr>
+              <w:t>In order</w:t>
+            </w:r>
+          </w:p>
+        </w:tc>
+        <w:tc>
+          <w:tcPr>
+            <w:tcW w:w="1261" w:type="dxa"/>
+            <w:shd w:val="clear" w:color="auto" w:fill="auto"/>
+            <w:vAlign w:val="center"/>
+          </w:tcPr>
+          <w:p>
+            <w:pPr>
+              <w:jc w:val="center"/>
+            </w:pPr>
+            <w:r>
+              <w:t>1.2591</w:t>
+            </w:r>
+          </w:p>
+        </w:tc>
+        <w:tc>
+          <w:tcPr>
+            <w:tcW w:w="4764" w:type="dxa"/>
+            <w:shd w:val="clear" w:color="auto" w:fill="auto"/>
+            <w:vAlign w:val="center"/>
+          </w:tcPr>
+          <w:p>
+            <w:pPr>
+              <w:jc w:val="center"/>
+            </w:pPr>
+            <w:r>
+              <w:t>1.5045</w:t>
+            </w:r>
+          </w:p>
+        </w:tc>
+      </w:tr>
+      <w:tr>
+        <w:tc>
+          <w:tcPr>
+            <w:tcW w:w="1614" w:type="dxa"/>
+            <w:shd w:val="clear" w:color="auto" w:fill="auto"/>
+            <w:vAlign w:val="center"/>
+          </w:tcPr>
+          <w:p>
+            <w:pPr>
+              <w:jc w:val="center"/>
+            </w:pPr>
+            <w:r>
+              <w:rPr>
+                <w:rFonts w:ascii="Calibri" w:hAnsi="Calibri"/>
+              </w:rPr>
+              <w:t>Taken</w:t>
+            </w:r>
+          </w:p>
+        </w:tc>
+        <w:tc>
+          <w:tcPr>
+            <w:tcW w:w="1710" w:type="dxa"/>
+            <w:shd w:val="clear" w:color="auto" w:fill="auto"/>
+            <w:vAlign w:val="center"/>
+          </w:tcPr>
+          <w:p>
+            <w:pPr>
+              <w:jc w:val="center"/>
+            </w:pPr>
+            <w:r>
+              <w:rPr>
+                <w:rFonts w:ascii="Calibri" w:hAnsi="Calibri"/>
+              </w:rPr>
+              <w:t>Out of order</w:t>
+            </w:r>
+          </w:p>
+        </w:tc>
+        <w:tc>
+          <w:tcPr>
+            <w:tcW w:w="1261" w:type="dxa"/>
+            <w:shd w:val="clear" w:color="auto" w:fill="auto"/>
+            <w:vAlign w:val="center"/>
+          </w:tcPr>
+          <w:p>
+            <w:pPr>
+              <w:jc w:val="center"/>
+            </w:pPr>
+            <w:r>
+              <w:t>1.1694</w:t>
+            </w:r>
+          </w:p>
+        </w:tc>
+        <w:tc>
+          <w:tcPr>
+            <w:tcW w:w="4764" w:type="dxa"/>
+            <w:shd w:val="clear" w:color="auto" w:fill="auto"/>
+            <w:vAlign w:val="center"/>
+          </w:tcPr>
+          <w:p>
+            <w:pPr>
+              <w:jc w:val="center"/>
+            </w:pPr>
+            <w:r>
+              <w:t>1.6199</w:t>
+            </w:r>
+          </w:p>
+        </w:tc>
+      </w:tr>
+      <w:tr>
+        <w:tc>
+          <w:tcPr>
+            <w:tcW w:w="1614" w:type="dxa"/>
+            <w:shd w:val="clear" w:color="auto" w:fill="auto"/>
+            <w:vAlign w:val="center"/>
+          </w:tcPr>
+          <w:p>
+            <w:pPr>
+              <w:jc w:val="center"/>
+            </w:pPr>
+            <w:r>
+              <w:rPr>
+                <w:rFonts w:ascii="Calibri" w:hAnsi="Calibri"/>
+              </w:rPr>
+              <w:t>Not taken</w:t>
+            </w:r>
+          </w:p>
+        </w:tc>
+        <w:tc>
+          <w:tcPr>
+            <w:tcW w:w="1710" w:type="dxa"/>
+            <w:shd w:val="clear" w:color="auto" w:fill="auto"/>
+            <w:vAlign w:val="center"/>
+          </w:tcPr>
+          <w:p>
+            <w:pPr>
+              <w:jc w:val="center"/>
+            </w:pPr>
+            <w:r>
+              <w:rPr>
+                <w:rFonts w:ascii="Calibri" w:hAnsi="Calibri"/>
+              </w:rPr>
+              <w:t>Out of order</w:t>
+            </w:r>
+          </w:p>
+        </w:tc>
+        <w:tc>
+          <w:tcPr>
+            <w:tcW w:w="1261" w:type="dxa"/>
+            <w:shd w:val="clear" w:color="auto" w:fill="auto"/>
+            <w:vAlign w:val="center"/>
+          </w:tcPr>
+          <w:p>
+            <w:pPr>
+              <w:jc w:val="center"/>
+            </w:pPr>
+            <w:r>
+              <w:t>1.1770</w:t>
+            </w:r>
+          </w:p>
+        </w:tc>
+        <w:tc>
+          <w:tcPr>
+            <w:tcW w:w="4764" w:type="dxa"/>
+            <w:shd w:val="clear" w:color="auto" w:fill="auto"/>
+            <w:vAlign w:val="center"/>
+          </w:tcPr>
+          <w:p>
+            <w:pPr>
+              <w:jc w:val="center"/>
+            </w:pPr>
+            <w:r>
+              <w:t>1.6094</w:t>
+            </w:r>
+          </w:p>
+        </w:tc>
+      </w:tr>
+      <w:tr>
+        <w:tc>
+          <w:tcPr>
+            <w:tcW w:w="1614" w:type="dxa"/>
+            <w:shd w:val="clear" w:color="auto" w:fill="auto"/>
+            <w:vAlign w:val="center"/>
+          </w:tcPr>
+          <w:p>
+            <w:pPr>
+              <w:jc w:val="center"/>
+            </w:pPr>
+            <w:r>
+              <w:rPr>
+                <w:rFonts w:ascii="Calibri" w:hAnsi="Calibri"/>
+              </w:rPr>
+              <w:t>2 level</w:t>
+            </w:r>
+          </w:p>
+        </w:tc>
+        <w:tc>
+          <w:tcPr>
+            <w:tcW w:w="1710" w:type="dxa"/>
+            <w:shd w:val="clear" w:color="auto" w:fill="auto"/>
+            <w:vAlign w:val="center"/>
+          </w:tcPr>
+          <w:p>
+            <w:pPr>
+              <w:jc w:val="center"/>
+            </w:pPr>
+            <w:r>
+              <w:rPr>
+                <w:rFonts w:ascii="Calibri" w:hAnsi="Calibri"/>
+              </w:rPr>
+              <w:t>Out of order</w:t>
+            </w:r>
+          </w:p>
+        </w:tc>
+        <w:tc>
+          <w:tcPr>
+            <w:tcW w:w="1261" w:type="dxa"/>
+            <w:shd w:val="clear" w:color="auto" w:fill="auto"/>
+            <w:vAlign w:val="center"/>
+          </w:tcPr>
+          <w:p>
+            <w:pPr>
+              <w:jc w:val="center"/>
+            </w:pPr>
+            <w:r>
+              <w:t>0.6459</w:t>
+            </w:r>
+          </w:p>
+        </w:tc>
+        <w:tc>
+          <w:tcPr>
+            <w:tcW w:w="4764" w:type="dxa"/>
+            <w:shd w:val="clear" w:color="auto" w:fill="auto"/>
+            <w:vAlign w:val="center"/>
+          </w:tcPr>
+          <w:p>
+            <w:pPr>
+              <w:jc w:val="center"/>
+            </w:pPr>
+            <w:r>
+              <w:t>2.9328</w:t>
+            </w:r>
+          </w:p>
+        </w:tc>
+      </w:tr>
+      <w:tr>
+        <w:tc>
+          <w:tcPr>
+            <w:tcW w:w="1614" w:type="dxa"/>
+            <w:shd w:val="clear" w:color="auto" w:fill="auto"/>
+            <w:vAlign w:val="center"/>
+          </w:tcPr>
+          <w:p>
+            <w:pPr>
+              <w:jc w:val="center"/>
+            </w:pPr>
+            <w:r>
+              <w:rPr>
+                <w:rFonts w:ascii="Calibri" w:hAnsi="Calibri"/>
+              </w:rPr>
+              <w:t>Perfect</w:t>
+            </w:r>
+          </w:p>
+        </w:tc>
+        <w:tc>
+          <w:tcPr>
+            <w:tcW w:w="1710" w:type="dxa"/>
+            <w:shd w:val="clear" w:color="auto" w:fill="auto"/>
+            <w:vAlign w:val="center"/>
+          </w:tcPr>
+          <w:p>
+            <w:pPr>
+              <w:jc w:val="center"/>
+            </w:pPr>
+            <w:r>
+              <w:rPr>
+                <w:rFonts w:ascii="Calibri" w:hAnsi="Calibri"/>
+              </w:rPr>
+              <w:t>Out of order</w:t>
+            </w:r>
+          </w:p>
+        </w:tc>
+        <w:tc>
+          <w:tcPr>
+            <w:tcW w:w="1261" w:type="dxa"/>
+            <w:shd w:val="clear" w:color="auto" w:fill="auto"/>
+            <w:vAlign w:val="center"/>
+          </w:tcPr>
+          <w:p>
+            <w:pPr>
+              <w:jc w:val="center"/>
+            </w:pPr>
+            <w:r>
+              <w:t>0.4608</w:t>
+            </w:r>
+          </w:p>
+        </w:tc>
+        <w:tc>
+          <w:tcPr>
+            <w:tcW w:w="4764" w:type="dxa"/>
+            <w:shd w:val="clear" w:color="auto" w:fill="auto"/>
+            <w:vAlign w:val="center"/>
+          </w:tcPr>
+          <w:p>
+            <w:pPr>
+              <w:jc w:val="center"/>
+            </w:pPr>
+            <w:r>
+              <w:t>4.1109</w:t>
+            </w:r>
+          </w:p>
+        </w:tc>
+      </w:tr>
+    </w:tbl>
+    <w:p>
+      <w:pPr>
         <w:jc w:val="center"/>
         <w:rPr>
           <w:rFonts w:ascii="Times New Roman" w:hAnsi="Times New Roman"/>
@@ -17,6 +2086,7 @@
           <w:b/>
           <w:sz w:val="32"/>
         </w:rPr>
+        <w:lastRenderedPageBreak/>
         <w:t>Project Description for Lab 2</w:t>
       </w:r>
     </w:p>
@@ -4245,8 +6315,6 @@
             <w:r>
               <w:t>09</w:t>
             </w:r>
-            <w:bookmarkStart w:id="0" w:name="_GoBack"/>
-            <w:bookmarkEnd w:id="0"/>
           </w:p>
         </w:tc>
       </w:tr>
@@ -4254,11 +6322,13 @@
     <w:p/>
     <w:sectPr>
       <w:footerReference w:type="default" r:id="rId10"/>
+      <w:headerReference w:type="first" r:id="rId11"/>
       <w:pgSz w:w="12240" w:h="15840"/>
-      <w:pgMar w:top="1440" w:right="1296" w:bottom="1440" w:left="1296" w:header="0" w:footer="720" w:gutter="0"/>
+      <w:pgMar w:top="1440" w:right="1296" w:bottom="1440" w:left="1296" w:header="720" w:footer="720" w:gutter="0"/>
       <w:cols w:space="720"/>
       <w:formProt w:val="0"/>
-      <w:docGrid w:linePitch="100"/>
+      <w:titlePg/>
+      <w:docGrid w:linePitch="299"/>
     </w:sectPr>
   </w:body>
 </w:document>
@@ -4341,7 +6411,116 @@
       </w:r>
     </w:p>
   </w:footnote>
+  <w:footnote w:id="1">
+    <w:p>
+      <w:pPr>
+        <w:pStyle w:val="FootnoteText"/>
+      </w:pPr>
+      <w:r>
+        <w:rPr>
+          <w:rStyle w:val="FootnoteReference"/>
+        </w:rPr>
+        <w:footnoteRef/>
+      </w:r>
+      <w:r>
+        <w:t xml:space="preserve"> Appendix C Slides – Pipelining, Dr. Scott Graham</w:t>
+      </w:r>
+    </w:p>
+  </w:footnote>
+  <w:footnote w:id="2">
+    <w:p>
+      <w:pPr>
+        <w:pStyle w:val="FootnoteText"/>
+      </w:pPr>
+      <w:r>
+        <w:rPr>
+          <w:rStyle w:val="FootnoteReference"/>
+        </w:rPr>
+        <w:footnoteRef/>
+      </w:r>
+      <w:r>
+        <w:t xml:space="preserve"> </w:t>
+      </w:r>
+      <w:r>
+        <w:rPr>
+          <w:i/>
+        </w:rPr>
+        <w:t xml:space="preserve">Computer Architecture:  A Quantitative Approach, </w:t>
+      </w:r>
+      <w:r>
+        <w:t>Appendix C</w:t>
+      </w:r>
+    </w:p>
+  </w:footnote>
 </w:footnotes>
+</file>
+
+<file path=word/header1.xml><?xml version="1.0" encoding="utf-8"?>
+<w:hdr xmlns:wpc="http://schemas.microsoft.com/office/word/2010/wordprocessingCanvas" xmlns:cx="http://schemas.microsoft.com/office/drawing/2014/chartex" xmlns:cx1="http://schemas.microsoft.com/office/drawing/2015/9/8/chartex" xmlns:cx2="http://schemas.microsoft.com/office/drawing/2015/10/21/chartex" xmlns:cx3="http://schemas.microsoft.com/office/drawing/2016/5/9/chartex" xmlns:cx4="http://schemas.microsoft.com/office/drawing/2016/5/10/chartex" xmlns:cx5="http://schemas.microsoft.com/office/drawing/2016/5/11/chartex" xmlns:cx6="http://schemas.microsoft.com/office/drawing/2016/5/12/chartex" xmlns:cx7="http://schemas.microsoft.com/office/drawing/2016/5/13/chartex" xmlns:cx8="http://schemas.microsoft.com/office/drawing/2016/5/14/chartex" xmlns:mc="http://schemas.openxmlformats.org/markup-compatibility/2006" xmlns:aink="http://schemas.microsoft.com/office/drawing/2016/ink" xmlns:am3d="http://schemas.microsoft.com/office/drawing/2017/model3d" xmlns:o="urn:schemas-microsoft-com:office:office" xmlns:r="http://schemas.openxmlformats.org/officeDocument/2006/relationships" xmlns:m="http://schemas.openxmlformats.org/officeDocument/2006/math" xmlns:v="urn:schemas-microsoft-com:vml" xmlns:wp14="http://schemas.microsoft.com/office/word/2010/wordprocessingDrawing" xmlns:wp="http://schemas.openxmlformats.org/drawingml/2006/wordprocessingDrawing" xmlns:w10="urn:schemas-microsoft-com:office:word" xmlns:w="http://schemas.openxmlformats.org/wordprocessingml/2006/main" xmlns:w14="http://schemas.microsoft.com/office/word/2010/wordml" xmlns:w15="http://schemas.microsoft.com/office/word/2012/wordml" xmlns:w16cid="http://schemas.microsoft.com/office/word/2016/wordml/cid" xmlns:w16se="http://schemas.microsoft.com/office/word/2015/wordml/symex" xmlns:wpg="http://schemas.microsoft.com/office/word/2010/wordprocessingGroup" xmlns:wpi="http://schemas.microsoft.com/office/word/2010/wordprocessingInk" xmlns:wne="http://schemas.microsoft.com/office/word/2006/wordml" xmlns:wps="http://schemas.microsoft.com/office/word/2010/wordprocessingShape" mc:Ignorable="w14 w15 w16se w16cid wp14">
+  <w:p>
+    <w:pPr>
+      <w:rPr>
+        <w:rFonts w:ascii="Times New Roman" w:hAnsi="Times New Roman"/>
+        <w:b/>
+        <w:szCs w:val="22"/>
+      </w:rPr>
+    </w:pPr>
+    <w:r>
+      <w:rPr>
+        <w:rFonts w:ascii="Times New Roman" w:hAnsi="Times New Roman"/>
+        <w:b/>
+      </w:rPr>
+      <w:t xml:space="preserve">Micah </w:t>
+    </w:r>
+    <w:r>
+      <w:rPr>
+        <w:rFonts w:ascii="Times New Roman" w:hAnsi="Times New Roman"/>
+        <w:b/>
+        <w:szCs w:val="22"/>
+      </w:rPr>
+      <w:t>Hayden</w:t>
+    </w:r>
+  </w:p>
+  <w:p>
+    <w:pPr>
+      <w:rPr>
+        <w:rFonts w:ascii="Times New Roman" w:hAnsi="Times New Roman"/>
+        <w:b/>
+        <w:szCs w:val="22"/>
+      </w:rPr>
+    </w:pPr>
+    <w:r>
+      <w:rPr>
+        <w:rFonts w:ascii="Times New Roman" w:hAnsi="Times New Roman"/>
+        <w:b/>
+        <w:szCs w:val="22"/>
+      </w:rPr>
+      <w:t>Simple Scalar Report – Compress 95</w:t>
+    </w:r>
+  </w:p>
+  <w:p>
+    <w:pPr>
+      <w:rPr>
+        <w:rFonts w:ascii="Times New Roman" w:hAnsi="Times New Roman"/>
+        <w:b/>
+        <w:szCs w:val="22"/>
+      </w:rPr>
+    </w:pPr>
+    <w:r>
+      <w:rPr>
+        <w:rFonts w:ascii="Times New Roman" w:hAnsi="Times New Roman"/>
+        <w:b/>
+        <w:szCs w:val="22"/>
+      </w:rPr>
+      <w:t>18 January 2019</w:t>
+    </w:r>
+  </w:p>
+  <w:p>
+    <w:pPr>
+      <w:pStyle w:val="Header"/>
+    </w:pPr>
+  </w:p>
+</w:hdr>
 </file>
 
 <file path=word/numbering.xml><?xml version="1.0" encoding="utf-8"?>
@@ -5158,6 +7337,29 @@
       </w:tblBorders>
     </w:tblPr>
   </w:style>
+  <w:style w:type="paragraph" w:styleId="FootnoteText">
+    <w:name w:val="footnote text"/>
+    <w:basedOn w:val="Normal"/>
+    <w:link w:val="FootnoteTextChar"/>
+    <w:rsid w:val="003B28FB"/>
+    <w:rPr>
+      <w:sz w:val="20"/>
+    </w:rPr>
+  </w:style>
+  <w:style w:type="character" w:customStyle="1" w:styleId="FootnoteTextChar">
+    <w:name w:val="Footnote Text Char"/>
+    <w:basedOn w:val="DefaultParagraphFont"/>
+    <w:link w:val="FootnoteText"/>
+    <w:rsid w:val="003B28FB"/>
+  </w:style>
+  <w:style w:type="character" w:styleId="FootnoteReference">
+    <w:name w:val="footnote reference"/>
+    <w:basedOn w:val="DefaultParagraphFont"/>
+    <w:rsid w:val="003B28FB"/>
+    <w:rPr>
+      <w:vertAlign w:val="superscript"/>
+    </w:rPr>
+  </w:style>
 </w:styles>
 </file>
 
@@ -5427,7 +7629,7 @@
 </file>
 
 <file path=customXml/itemProps1.xml><?xml version="1.0" encoding="utf-8"?>
-<ds:datastoreItem xmlns:ds="http://schemas.openxmlformats.org/officeDocument/2006/customXml" ds:itemID="{19AF1835-65F3-4BC1-8655-B640249F0F4C}">
+<ds:datastoreItem xmlns:ds="http://schemas.openxmlformats.org/officeDocument/2006/customXml" ds:itemID="{8AE9ECC4-B031-47ED-BC07-0A11576D5D99}">
   <ds:schemaRefs>
     <ds:schemaRef ds:uri="http://schemas.openxmlformats.org/officeDocument/2006/bibliography"/>
   </ds:schemaRefs>

</xml_diff>